<commit_message>
debit integration gitlab , filter ok
</commit_message>
<xml_diff>
--- a/doc/dossier de stage.docx
+++ b/doc/dossier de stage.docx
@@ -3928,7 +3928,7 @@
                                   <w:pStyle w:val="Sansinterligne"/>
                                   <w:rPr>
                                     <w:rFonts w:asciiTheme="majorHAnsi" w:eastAsiaTheme="majorEastAsia" w:hAnsiTheme="majorHAnsi" w:cstheme="majorBidi"/>
-                                    <w:color w:val="262626" w:themeColor="text1" w:themeTint="D9"/>
+                                    <w:color w:val="DF6613"/>
                                     <w:sz w:val="72"/>
                                   </w:rPr>
                                 </w:pPr>
@@ -3936,7 +3936,7 @@
                                   <w:sdtPr>
                                     <w:rPr>
                                       <w:rFonts w:asciiTheme="majorHAnsi" w:eastAsiaTheme="majorEastAsia" w:hAnsiTheme="majorHAnsi" w:cstheme="majorBidi"/>
-                                      <w:color w:val="262626" w:themeColor="text1" w:themeTint="D9"/>
+                                      <w:color w:val="DF6613"/>
                                       <w:sz w:val="72"/>
                                       <w:szCs w:val="72"/>
                                     </w:rPr>
@@ -3952,7 +3952,7 @@
                                     <w:r>
                                       <w:rPr>
                                         <w:rFonts w:asciiTheme="majorHAnsi" w:eastAsiaTheme="majorEastAsia" w:hAnsiTheme="majorHAnsi" w:cstheme="majorBidi"/>
-                                        <w:color w:val="262626" w:themeColor="text1" w:themeTint="D9"/>
+                                        <w:color w:val="DF6613"/>
                                         <w:sz w:val="72"/>
                                         <w:szCs w:val="72"/>
                                       </w:rPr>
@@ -4027,7 +4027,7 @@
                             <w:pStyle w:val="Sansinterligne"/>
                             <w:rPr>
                               <w:rFonts w:asciiTheme="majorHAnsi" w:eastAsiaTheme="majorEastAsia" w:hAnsiTheme="majorHAnsi" w:cstheme="majorBidi"/>
-                              <w:color w:val="262626" w:themeColor="text1" w:themeTint="D9"/>
+                              <w:color w:val="DF6613"/>
                               <w:sz w:val="72"/>
                             </w:rPr>
                           </w:pPr>
@@ -4035,7 +4035,7 @@
                             <w:sdtPr>
                               <w:rPr>
                                 <w:rFonts w:asciiTheme="majorHAnsi" w:eastAsiaTheme="majorEastAsia" w:hAnsiTheme="majorHAnsi" w:cstheme="majorBidi"/>
-                                <w:color w:val="262626" w:themeColor="text1" w:themeTint="D9"/>
+                                <w:color w:val="DF6613"/>
                                 <w:sz w:val="72"/>
                                 <w:szCs w:val="72"/>
                               </w:rPr>
@@ -4051,7 +4051,7 @@
                               <w:r>
                                 <w:rPr>
                                   <w:rFonts w:asciiTheme="majorHAnsi" w:eastAsiaTheme="majorEastAsia" w:hAnsiTheme="majorHAnsi" w:cstheme="majorBidi"/>
-                                  <w:color w:val="262626" w:themeColor="text1" w:themeTint="D9"/>
+                                  <w:color w:val="DF6613"/>
                                   <w:sz w:val="72"/>
                                   <w:szCs w:val="72"/>
                                 </w:rPr>
@@ -4264,7 +4264,7 @@
         <w:pStyle w:val="xmsolistparagraph"/>
         <w:numPr>
           <w:ilvl w:val="1"/>
-          <w:numId w:val="4"/>
+          <w:numId w:val="19"/>
         </w:numPr>
         <w:shd w:val="clear" w:color="auto" w:fill="FFFFFF"/>
         <w:spacing w:before="0" w:beforeAutospacing="0" w:after="0" w:afterAutospacing="0"/>
@@ -4288,19 +4288,25 @@
     <w:p>
       <w:pPr>
         <w:pStyle w:val="xmsolistparagraph"/>
-        <w:numPr>
-          <w:ilvl w:val="1"/>
-          <w:numId w:val="4"/>
-        </w:numPr>
         <w:shd w:val="clear" w:color="auto" w:fill="FFFFFF"/>
         <w:spacing w:before="0" w:beforeAutospacing="0" w:after="0" w:afterAutospacing="0"/>
-        <w:rPr>
-          <w:rFonts w:ascii="Calibri" w:hAnsi="Calibri" w:cs="Calibri"/>
-          <w:color w:val="242424"/>
-          <w:sz w:val="22"/>
-          <w:szCs w:val="22"/>
-        </w:rPr>
-      </w:pPr>
+        <w:ind w:left="1440"/>
+        <w:rPr>
+          <w:rFonts w:ascii="Calibri" w:hAnsi="Calibri" w:cs="Calibri"/>
+          <w:color w:val="242424"/>
+          <w:sz w:val="22"/>
+          <w:szCs w:val="22"/>
+        </w:rPr>
+      </w:pPr>
+      <w:r>
+        <w:rPr>
+          <w:rFonts w:ascii="Calibri" w:hAnsi="Calibri" w:cs="Calibri"/>
+          <w:color w:val="242424"/>
+          <w:sz w:val="22"/>
+          <w:szCs w:val="22"/>
+        </w:rPr>
+        <w:t xml:space="preserve">2.2. </w:t>
+      </w:r>
       <w:r>
         <w:rPr>
           <w:rFonts w:ascii="Calibri" w:hAnsi="Calibri" w:cs="Calibri"/>
@@ -5117,6 +5123,487 @@
     </w:p>
     <w:p>
       <w:pPr>
+        <w:rPr>
+          <w:b/>
+          <w:iCs/>
+        </w:rPr>
+      </w:pPr>
+      <w:r>
+        <w:rPr>
+          <w:b/>
+          <w:iCs/>
+        </w:rPr>
+        <w:t>Introduction</w:t>
+      </w:r>
+    </w:p>
+    <w:p>
+      <w:pPr>
+        <w:pStyle w:val="Paragraphedeliste"/>
+        <w:ind w:left="1080"/>
+        <w:rPr>
+          <w:i/>
+          <w:iCs/>
+        </w:rPr>
+      </w:pPr>
+    </w:p>
+    <w:p>
+      <w:pPr>
+        <w:pStyle w:val="Paragraphedeliste"/>
+        <w:ind w:left="1080"/>
+      </w:pPr>
+      <w:r>
+        <w:t>The "</w:t>
+      </w:r>
+      <w:proofErr w:type="spellStart"/>
+      <w:r>
+        <w:t>FindByDev</w:t>
+      </w:r>
+      <w:proofErr w:type="spellEnd"/>
+      <w:r>
+        <w:t xml:space="preserve">" </w:t>
+      </w:r>
+      <w:proofErr w:type="spellStart"/>
+      <w:r>
+        <w:t>project</w:t>
+      </w:r>
+      <w:proofErr w:type="spellEnd"/>
+      <w:r>
+        <w:t xml:space="preserve"> </w:t>
+      </w:r>
+      <w:proofErr w:type="spellStart"/>
+      <w:r>
+        <w:t>addresses</w:t>
+      </w:r>
+      <w:proofErr w:type="spellEnd"/>
+      <w:r>
+        <w:t xml:space="preserve"> a </w:t>
+      </w:r>
+      <w:proofErr w:type="spellStart"/>
+      <w:r>
+        <w:t>fundamental</w:t>
+      </w:r>
+      <w:proofErr w:type="spellEnd"/>
+      <w:r>
+        <w:t xml:space="preserve"> </w:t>
+      </w:r>
+      <w:proofErr w:type="spellStart"/>
+      <w:r>
+        <w:t>need</w:t>
+      </w:r>
+      <w:proofErr w:type="spellEnd"/>
+      <w:r>
+        <w:t xml:space="preserve"> in the </w:t>
+      </w:r>
+      <w:proofErr w:type="spellStart"/>
+      <w:r>
+        <w:t>field</w:t>
+      </w:r>
+      <w:proofErr w:type="spellEnd"/>
+      <w:r>
+        <w:t xml:space="preserve"> of software </w:t>
+      </w:r>
+      <w:proofErr w:type="spellStart"/>
+      <w:r>
+        <w:t>development</w:t>
+      </w:r>
+      <w:proofErr w:type="spellEnd"/>
+      <w:r>
+        <w:t xml:space="preserve">. </w:t>
+      </w:r>
+      <w:proofErr w:type="spellStart"/>
+      <w:r>
+        <w:t>Currently</w:t>
+      </w:r>
+      <w:proofErr w:type="spellEnd"/>
+      <w:r>
+        <w:t xml:space="preserve">, </w:t>
+      </w:r>
+      <w:proofErr w:type="spellStart"/>
+      <w:r>
+        <w:t>there</w:t>
+      </w:r>
+      <w:proofErr w:type="spellEnd"/>
+      <w:r>
+        <w:t xml:space="preserve"> </w:t>
+      </w:r>
+      <w:proofErr w:type="spellStart"/>
+      <w:r>
+        <w:t>isn't</w:t>
+      </w:r>
+      <w:proofErr w:type="spellEnd"/>
+      <w:r>
+        <w:t xml:space="preserve"> a </w:t>
+      </w:r>
+      <w:proofErr w:type="spellStart"/>
+      <w:r>
+        <w:t>dedicated</w:t>
+      </w:r>
+      <w:proofErr w:type="spellEnd"/>
+      <w:r>
+        <w:t xml:space="preserve"> </w:t>
+      </w:r>
+      <w:proofErr w:type="spellStart"/>
+      <w:r>
+        <w:t>platform</w:t>
+      </w:r>
+      <w:proofErr w:type="spellEnd"/>
+      <w:r>
+        <w:t xml:space="preserve"> for </w:t>
+      </w:r>
+      <w:proofErr w:type="spellStart"/>
+      <w:r>
+        <w:t>developers</w:t>
+      </w:r>
+      <w:proofErr w:type="spellEnd"/>
+      <w:r>
+        <w:t xml:space="preserve"> to </w:t>
+      </w:r>
+      <w:proofErr w:type="spellStart"/>
+      <w:r>
+        <w:t>meet</w:t>
+      </w:r>
+      <w:proofErr w:type="spellEnd"/>
+      <w:r>
+        <w:t xml:space="preserve">, </w:t>
+      </w:r>
+      <w:proofErr w:type="spellStart"/>
+      <w:r>
+        <w:t>share</w:t>
+      </w:r>
+      <w:proofErr w:type="spellEnd"/>
+      <w:r>
+        <w:t xml:space="preserve"> </w:t>
+      </w:r>
+      <w:proofErr w:type="spellStart"/>
+      <w:r>
+        <w:t>their</w:t>
+      </w:r>
+      <w:proofErr w:type="spellEnd"/>
+      <w:r>
+        <w:t xml:space="preserve"> </w:t>
+      </w:r>
+      <w:proofErr w:type="spellStart"/>
+      <w:r>
+        <w:t>experiences</w:t>
+      </w:r>
+      <w:proofErr w:type="spellEnd"/>
+      <w:r>
+        <w:t xml:space="preserve">, and </w:t>
+      </w:r>
+      <w:proofErr w:type="spellStart"/>
+      <w:r>
+        <w:t>build</w:t>
+      </w:r>
+      <w:proofErr w:type="spellEnd"/>
+      <w:r>
+        <w:t xml:space="preserve"> </w:t>
+      </w:r>
+      <w:proofErr w:type="spellStart"/>
+      <w:r>
+        <w:t>both</w:t>
+      </w:r>
+      <w:proofErr w:type="spellEnd"/>
+      <w:r>
+        <w:t xml:space="preserve"> </w:t>
+      </w:r>
+      <w:proofErr w:type="spellStart"/>
+      <w:r>
+        <w:t>professional</w:t>
+      </w:r>
+      <w:proofErr w:type="spellEnd"/>
+      <w:r>
+        <w:t xml:space="preserve"> and </w:t>
+      </w:r>
+      <w:proofErr w:type="spellStart"/>
+      <w:r>
+        <w:t>personal</w:t>
+      </w:r>
+      <w:proofErr w:type="spellEnd"/>
+      <w:r>
+        <w:t xml:space="preserve"> connections. </w:t>
+      </w:r>
+      <w:proofErr w:type="spellStart"/>
+      <w:r>
+        <w:t>Think</w:t>
+      </w:r>
+      <w:proofErr w:type="spellEnd"/>
+      <w:r>
+        <w:t xml:space="preserve"> of </w:t>
+      </w:r>
+      <w:proofErr w:type="spellStart"/>
+      <w:r>
+        <w:t>it</w:t>
+      </w:r>
+      <w:proofErr w:type="spellEnd"/>
+      <w:r>
+        <w:t xml:space="preserve"> as a "</w:t>
+      </w:r>
+      <w:proofErr w:type="spellStart"/>
+      <w:r>
+        <w:t>Tinder</w:t>
+      </w:r>
+      <w:proofErr w:type="spellEnd"/>
+      <w:r>
+        <w:t xml:space="preserve">" for </w:t>
+      </w:r>
+      <w:proofErr w:type="spellStart"/>
+      <w:r>
+        <w:t>developers</w:t>
+      </w:r>
+      <w:proofErr w:type="spellEnd"/>
+      <w:r>
+        <w:t xml:space="preserve">. The main goal of </w:t>
+      </w:r>
+      <w:proofErr w:type="spellStart"/>
+      <w:r>
+        <w:t>this</w:t>
+      </w:r>
+      <w:proofErr w:type="spellEnd"/>
+      <w:r>
+        <w:t xml:space="preserve"> </w:t>
+      </w:r>
+      <w:proofErr w:type="spellStart"/>
+      <w:r>
+        <w:t>project</w:t>
+      </w:r>
+      <w:proofErr w:type="spellEnd"/>
+      <w:r>
+        <w:t xml:space="preserve"> </w:t>
+      </w:r>
+      <w:proofErr w:type="spellStart"/>
+      <w:r>
+        <w:t>is</w:t>
+      </w:r>
+      <w:proofErr w:type="spellEnd"/>
+      <w:r>
+        <w:t xml:space="preserve"> to </w:t>
+      </w:r>
+      <w:proofErr w:type="spellStart"/>
+      <w:r>
+        <w:t>create</w:t>
+      </w:r>
+      <w:proofErr w:type="spellEnd"/>
+      <w:r>
+        <w:t xml:space="preserve"> a free </w:t>
+      </w:r>
+      <w:proofErr w:type="spellStart"/>
+      <w:r>
+        <w:t>dating</w:t>
+      </w:r>
+      <w:proofErr w:type="spellEnd"/>
+      <w:r>
+        <w:t xml:space="preserve"> </w:t>
+      </w:r>
+      <w:proofErr w:type="spellStart"/>
+      <w:r>
+        <w:t>app</w:t>
+      </w:r>
+      <w:proofErr w:type="spellEnd"/>
+      <w:r>
+        <w:t xml:space="preserve"> </w:t>
+      </w:r>
+      <w:proofErr w:type="spellStart"/>
+      <w:r>
+        <w:t>exclusively</w:t>
+      </w:r>
+      <w:proofErr w:type="spellEnd"/>
+      <w:r>
+        <w:t xml:space="preserve"> for </w:t>
+      </w:r>
+      <w:proofErr w:type="spellStart"/>
+      <w:r>
+        <w:t>adult</w:t>
+      </w:r>
+      <w:proofErr w:type="spellEnd"/>
+      <w:r>
+        <w:t xml:space="preserve"> </w:t>
+      </w:r>
+      <w:proofErr w:type="spellStart"/>
+      <w:r>
+        <w:t>developers</w:t>
+      </w:r>
+      <w:proofErr w:type="spellEnd"/>
+      <w:r>
+        <w:t xml:space="preserve"> (</w:t>
+      </w:r>
+      <w:proofErr w:type="spellStart"/>
+      <w:r>
+        <w:t>aged</w:t>
+      </w:r>
+      <w:proofErr w:type="spellEnd"/>
+      <w:r>
+        <w:t xml:space="preserve"> 18 and </w:t>
+      </w:r>
+      <w:proofErr w:type="spellStart"/>
+      <w:r>
+        <w:t>above</w:t>
+      </w:r>
+      <w:proofErr w:type="spellEnd"/>
+      <w:r>
+        <w:t>).</w:t>
+      </w:r>
+    </w:p>
+    <w:p>
+      <w:pPr>
+        <w:pStyle w:val="Paragraphedeliste"/>
+        <w:ind w:left="1080"/>
+      </w:pPr>
+      <w:r>
+        <w:t xml:space="preserve">The application </w:t>
+      </w:r>
+      <w:proofErr w:type="spellStart"/>
+      <w:r>
+        <w:t>will</w:t>
+      </w:r>
+      <w:proofErr w:type="spellEnd"/>
+      <w:r>
+        <w:t xml:space="preserve"> have a </w:t>
+      </w:r>
+      <w:proofErr w:type="spellStart"/>
+      <w:r>
+        <w:t>visual</w:t>
+      </w:r>
+      <w:proofErr w:type="spellEnd"/>
+      <w:r>
+        <w:t xml:space="preserve"> style </w:t>
+      </w:r>
+      <w:proofErr w:type="spellStart"/>
+      <w:r>
+        <w:t>similar</w:t>
+      </w:r>
+      <w:proofErr w:type="spellEnd"/>
+      <w:r>
+        <w:t xml:space="preserve"> to </w:t>
+      </w:r>
+      <w:proofErr w:type="spellStart"/>
+      <w:r>
+        <w:t>popular</w:t>
+      </w:r>
+      <w:proofErr w:type="spellEnd"/>
+      <w:r>
+        <w:t xml:space="preserve"> </w:t>
+      </w:r>
+      <w:proofErr w:type="spellStart"/>
+      <w:r>
+        <w:t>dating</w:t>
+      </w:r>
+      <w:proofErr w:type="spellEnd"/>
+      <w:r>
+        <w:t xml:space="preserve"> </w:t>
+      </w:r>
+      <w:proofErr w:type="spellStart"/>
+      <w:r>
+        <w:t>apps</w:t>
+      </w:r>
+      <w:proofErr w:type="spellEnd"/>
+      <w:r>
+        <w:t xml:space="preserve">, </w:t>
+      </w:r>
+      <w:proofErr w:type="spellStart"/>
+      <w:r>
+        <w:t>with</w:t>
+      </w:r>
+      <w:proofErr w:type="spellEnd"/>
+      <w:r>
+        <w:t xml:space="preserve"> </w:t>
+      </w:r>
+      <w:proofErr w:type="spellStart"/>
+      <w:r>
+        <w:t>references</w:t>
+      </w:r>
+      <w:proofErr w:type="spellEnd"/>
+      <w:r>
+        <w:t xml:space="preserve"> </w:t>
+      </w:r>
+      <w:proofErr w:type="spellStart"/>
+      <w:r>
+        <w:t>related</w:t>
+      </w:r>
+      <w:proofErr w:type="spellEnd"/>
+      <w:r>
+        <w:t xml:space="preserve"> to the world of </w:t>
+      </w:r>
+      <w:proofErr w:type="spellStart"/>
+      <w:r>
+        <w:t>development</w:t>
+      </w:r>
+      <w:proofErr w:type="spellEnd"/>
+      <w:r>
+        <w:t xml:space="preserve">. Our </w:t>
+      </w:r>
+      <w:proofErr w:type="spellStart"/>
+      <w:r>
+        <w:t>primary</w:t>
+      </w:r>
+      <w:proofErr w:type="spellEnd"/>
+      <w:r>
+        <w:t xml:space="preserve"> focus </w:t>
+      </w:r>
+      <w:proofErr w:type="spellStart"/>
+      <w:r>
+        <w:t>is</w:t>
+      </w:r>
+      <w:proofErr w:type="spellEnd"/>
+      <w:r>
+        <w:t xml:space="preserve"> on </w:t>
+      </w:r>
+      <w:proofErr w:type="spellStart"/>
+      <w:r>
+        <w:t>safeguarding</w:t>
+      </w:r>
+      <w:proofErr w:type="spellEnd"/>
+      <w:r>
+        <w:t xml:space="preserve"> </w:t>
+      </w:r>
+      <w:proofErr w:type="spellStart"/>
+      <w:r>
+        <w:t>users</w:t>
+      </w:r>
+      <w:proofErr w:type="spellEnd"/>
+      <w:r>
+        <w:t xml:space="preserve">' </w:t>
+      </w:r>
+      <w:proofErr w:type="spellStart"/>
+      <w:r>
+        <w:t>personal</w:t>
+      </w:r>
+      <w:proofErr w:type="spellEnd"/>
+      <w:r>
+        <w:t xml:space="preserve"> data and </w:t>
+      </w:r>
+      <w:proofErr w:type="spellStart"/>
+      <w:r>
+        <w:t>ensuring</w:t>
+      </w:r>
+      <w:proofErr w:type="spellEnd"/>
+      <w:r>
+        <w:t xml:space="preserve"> compliance </w:t>
+      </w:r>
+      <w:proofErr w:type="spellStart"/>
+      <w:r>
+        <w:t>with</w:t>
+      </w:r>
+      <w:proofErr w:type="spellEnd"/>
+      <w:r>
+        <w:t xml:space="preserve"> data protection </w:t>
+      </w:r>
+      <w:proofErr w:type="spellStart"/>
+      <w:r>
+        <w:t>regulations</w:t>
+      </w:r>
+      <w:proofErr w:type="spellEnd"/>
+      <w:r>
+        <w:t>.</w:t>
+      </w:r>
+    </w:p>
+    <w:p>
+      <w:pPr>
+        <w:pStyle w:val="Paragraphedeliste"/>
+        <w:ind w:left="1080"/>
+      </w:pPr>
+    </w:p>
+    <w:p>
+      <w:pPr>
         <w:pStyle w:val="Paragraphedeliste"/>
         <w:numPr>
           <w:ilvl w:val="1"/>
@@ -5132,498 +5619,6 @@
           <w:b/>
           <w:iCs/>
         </w:rPr>
-        <w:t>Introduction</w:t>
-      </w:r>
-    </w:p>
-    <w:p>
-      <w:pPr>
-        <w:pStyle w:val="Paragraphedeliste"/>
-        <w:ind w:left="1080"/>
-        <w:rPr>
-          <w:i/>
-          <w:iCs/>
-        </w:rPr>
-      </w:pPr>
-    </w:p>
-    <w:p>
-      <w:pPr>
-        <w:pStyle w:val="Paragraphedeliste"/>
-        <w:ind w:left="1080"/>
-      </w:pPr>
-      <w:r>
-        <w:t>The "</w:t>
-      </w:r>
-      <w:proofErr w:type="spellStart"/>
-      <w:r>
-        <w:t>FindByDev</w:t>
-      </w:r>
-      <w:proofErr w:type="spellEnd"/>
-      <w:r>
-        <w:t xml:space="preserve">" </w:t>
-      </w:r>
-      <w:proofErr w:type="spellStart"/>
-      <w:r>
-        <w:t>project</w:t>
-      </w:r>
-      <w:proofErr w:type="spellEnd"/>
-      <w:r>
-        <w:t xml:space="preserve"> </w:t>
-      </w:r>
-      <w:proofErr w:type="spellStart"/>
-      <w:r>
-        <w:t>addresses</w:t>
-      </w:r>
-      <w:proofErr w:type="spellEnd"/>
-      <w:r>
-        <w:t xml:space="preserve"> a </w:t>
-      </w:r>
-      <w:proofErr w:type="spellStart"/>
-      <w:r>
-        <w:t>fundamental</w:t>
-      </w:r>
-      <w:proofErr w:type="spellEnd"/>
-      <w:r>
-        <w:t xml:space="preserve"> </w:t>
-      </w:r>
-      <w:proofErr w:type="spellStart"/>
-      <w:r>
-        <w:t>need</w:t>
-      </w:r>
-      <w:proofErr w:type="spellEnd"/>
-      <w:r>
-        <w:t xml:space="preserve"> in the </w:t>
-      </w:r>
-      <w:proofErr w:type="spellStart"/>
-      <w:r>
-        <w:t>field</w:t>
-      </w:r>
-      <w:proofErr w:type="spellEnd"/>
-      <w:r>
-        <w:t xml:space="preserve"> of software </w:t>
-      </w:r>
-      <w:proofErr w:type="spellStart"/>
-      <w:r>
-        <w:t>development</w:t>
-      </w:r>
-      <w:proofErr w:type="spellEnd"/>
-      <w:r>
-        <w:t xml:space="preserve">. </w:t>
-      </w:r>
-      <w:proofErr w:type="spellStart"/>
-      <w:r>
-        <w:t>Currently</w:t>
-      </w:r>
-      <w:proofErr w:type="spellEnd"/>
-      <w:r>
-        <w:t xml:space="preserve">, </w:t>
-      </w:r>
-      <w:proofErr w:type="spellStart"/>
-      <w:r>
-        <w:t>there</w:t>
-      </w:r>
-      <w:proofErr w:type="spellEnd"/>
-      <w:r>
-        <w:t xml:space="preserve"> </w:t>
-      </w:r>
-      <w:proofErr w:type="spellStart"/>
-      <w:r>
-        <w:t>isn't</w:t>
-      </w:r>
-      <w:proofErr w:type="spellEnd"/>
-      <w:r>
-        <w:t xml:space="preserve"> a </w:t>
-      </w:r>
-      <w:proofErr w:type="spellStart"/>
-      <w:r>
-        <w:t>dedicated</w:t>
-      </w:r>
-      <w:proofErr w:type="spellEnd"/>
-      <w:r>
-        <w:t xml:space="preserve"> </w:t>
-      </w:r>
-      <w:proofErr w:type="spellStart"/>
-      <w:r>
-        <w:t>platform</w:t>
-      </w:r>
-      <w:proofErr w:type="spellEnd"/>
-      <w:r>
-        <w:t xml:space="preserve"> for </w:t>
-      </w:r>
-      <w:proofErr w:type="spellStart"/>
-      <w:r>
-        <w:t>developers</w:t>
-      </w:r>
-      <w:proofErr w:type="spellEnd"/>
-      <w:r>
-        <w:t xml:space="preserve"> to </w:t>
-      </w:r>
-      <w:proofErr w:type="spellStart"/>
-      <w:r>
-        <w:t>meet</w:t>
-      </w:r>
-      <w:proofErr w:type="spellEnd"/>
-      <w:r>
-        <w:t xml:space="preserve">, </w:t>
-      </w:r>
-      <w:proofErr w:type="spellStart"/>
-      <w:r>
-        <w:t>share</w:t>
-      </w:r>
-      <w:proofErr w:type="spellEnd"/>
-      <w:r>
-        <w:t xml:space="preserve"> </w:t>
-      </w:r>
-      <w:proofErr w:type="spellStart"/>
-      <w:r>
-        <w:t>their</w:t>
-      </w:r>
-      <w:proofErr w:type="spellEnd"/>
-      <w:r>
-        <w:t xml:space="preserve"> </w:t>
-      </w:r>
-      <w:proofErr w:type="spellStart"/>
-      <w:r>
-        <w:t>experiences</w:t>
-      </w:r>
-      <w:proofErr w:type="spellEnd"/>
-      <w:r>
-        <w:t xml:space="preserve">, and </w:t>
-      </w:r>
-      <w:proofErr w:type="spellStart"/>
-      <w:r>
-        <w:t>build</w:t>
-      </w:r>
-      <w:proofErr w:type="spellEnd"/>
-      <w:r>
-        <w:t xml:space="preserve"> </w:t>
-      </w:r>
-      <w:proofErr w:type="spellStart"/>
-      <w:r>
-        <w:t>both</w:t>
-      </w:r>
-      <w:proofErr w:type="spellEnd"/>
-      <w:r>
-        <w:t xml:space="preserve"> </w:t>
-      </w:r>
-      <w:proofErr w:type="spellStart"/>
-      <w:r>
-        <w:t>professional</w:t>
-      </w:r>
-      <w:proofErr w:type="spellEnd"/>
-      <w:r>
-        <w:t xml:space="preserve"> and </w:t>
-      </w:r>
-      <w:proofErr w:type="spellStart"/>
-      <w:r>
-        <w:t>personal</w:t>
-      </w:r>
-      <w:proofErr w:type="spellEnd"/>
-      <w:r>
-        <w:t xml:space="preserve"> connections. </w:t>
-      </w:r>
-      <w:proofErr w:type="spellStart"/>
-      <w:r>
-        <w:t>Think</w:t>
-      </w:r>
-      <w:proofErr w:type="spellEnd"/>
-      <w:r>
-        <w:t xml:space="preserve"> of </w:t>
-      </w:r>
-      <w:proofErr w:type="spellStart"/>
-      <w:r>
-        <w:t>it</w:t>
-      </w:r>
-      <w:proofErr w:type="spellEnd"/>
-      <w:r>
-        <w:t xml:space="preserve"> as a "</w:t>
-      </w:r>
-      <w:proofErr w:type="spellStart"/>
-      <w:r>
-        <w:t>Tinder</w:t>
-      </w:r>
-      <w:proofErr w:type="spellEnd"/>
-      <w:r>
-        <w:t xml:space="preserve">" for </w:t>
-      </w:r>
-      <w:proofErr w:type="spellStart"/>
-      <w:r>
-        <w:t>developers</w:t>
-      </w:r>
-      <w:proofErr w:type="spellEnd"/>
-      <w:r>
-        <w:t xml:space="preserve">. The main goal of </w:t>
-      </w:r>
-      <w:proofErr w:type="spellStart"/>
-      <w:r>
-        <w:t>this</w:t>
-      </w:r>
-      <w:proofErr w:type="spellEnd"/>
-      <w:r>
-        <w:t xml:space="preserve"> </w:t>
-      </w:r>
-      <w:proofErr w:type="spellStart"/>
-      <w:r>
-        <w:t>project</w:t>
-      </w:r>
-      <w:proofErr w:type="spellEnd"/>
-      <w:r>
-        <w:t xml:space="preserve"> </w:t>
-      </w:r>
-      <w:proofErr w:type="spellStart"/>
-      <w:r>
-        <w:t>is</w:t>
-      </w:r>
-      <w:proofErr w:type="spellEnd"/>
-      <w:r>
-        <w:t xml:space="preserve"> to </w:t>
-      </w:r>
-      <w:proofErr w:type="spellStart"/>
-      <w:r>
-        <w:t>create</w:t>
-      </w:r>
-      <w:proofErr w:type="spellEnd"/>
-      <w:r>
-        <w:t xml:space="preserve"> a free </w:t>
-      </w:r>
-      <w:proofErr w:type="spellStart"/>
-      <w:r>
-        <w:t>dating</w:t>
-      </w:r>
-      <w:proofErr w:type="spellEnd"/>
-      <w:r>
-        <w:t xml:space="preserve"> </w:t>
-      </w:r>
-      <w:proofErr w:type="spellStart"/>
-      <w:r>
-        <w:t>app</w:t>
-      </w:r>
-      <w:proofErr w:type="spellEnd"/>
-      <w:r>
-        <w:t xml:space="preserve"> </w:t>
-      </w:r>
-      <w:proofErr w:type="spellStart"/>
-      <w:r>
-        <w:t>exclusively</w:t>
-      </w:r>
-      <w:proofErr w:type="spellEnd"/>
-      <w:r>
-        <w:t xml:space="preserve"> for </w:t>
-      </w:r>
-      <w:proofErr w:type="spellStart"/>
-      <w:r>
-        <w:t>adult</w:t>
-      </w:r>
-      <w:proofErr w:type="spellEnd"/>
-      <w:r>
-        <w:t xml:space="preserve"> </w:t>
-      </w:r>
-      <w:proofErr w:type="spellStart"/>
-      <w:r>
-        <w:t>developers</w:t>
-      </w:r>
-      <w:proofErr w:type="spellEnd"/>
-      <w:r>
-        <w:t xml:space="preserve"> (</w:t>
-      </w:r>
-      <w:proofErr w:type="spellStart"/>
-      <w:r>
-        <w:t>aged</w:t>
-      </w:r>
-      <w:proofErr w:type="spellEnd"/>
-      <w:r>
-        <w:t xml:space="preserve"> 18 and </w:t>
-      </w:r>
-      <w:proofErr w:type="spellStart"/>
-      <w:r>
-        <w:t>above</w:t>
-      </w:r>
-      <w:proofErr w:type="spellEnd"/>
-      <w:r>
-        <w:t>).</w:t>
-      </w:r>
-    </w:p>
-    <w:p>
-      <w:pPr>
-        <w:pStyle w:val="Paragraphedeliste"/>
-        <w:ind w:left="1080"/>
-      </w:pPr>
-      <w:r>
-        <w:t xml:space="preserve">The application </w:t>
-      </w:r>
-      <w:proofErr w:type="spellStart"/>
-      <w:r>
-        <w:t>will</w:t>
-      </w:r>
-      <w:proofErr w:type="spellEnd"/>
-      <w:r>
-        <w:t xml:space="preserve"> have a </w:t>
-      </w:r>
-      <w:proofErr w:type="spellStart"/>
-      <w:r>
-        <w:t>visual</w:t>
-      </w:r>
-      <w:proofErr w:type="spellEnd"/>
-      <w:r>
-        <w:t xml:space="preserve"> style </w:t>
-      </w:r>
-      <w:proofErr w:type="spellStart"/>
-      <w:r>
-        <w:t>similar</w:t>
-      </w:r>
-      <w:proofErr w:type="spellEnd"/>
-      <w:r>
-        <w:t xml:space="preserve"> to </w:t>
-      </w:r>
-      <w:proofErr w:type="spellStart"/>
-      <w:r>
-        <w:t>popular</w:t>
-      </w:r>
-      <w:proofErr w:type="spellEnd"/>
-      <w:r>
-        <w:t xml:space="preserve"> </w:t>
-      </w:r>
-      <w:proofErr w:type="spellStart"/>
-      <w:r>
-        <w:t>dating</w:t>
-      </w:r>
-      <w:proofErr w:type="spellEnd"/>
-      <w:r>
-        <w:t xml:space="preserve"> </w:t>
-      </w:r>
-      <w:proofErr w:type="spellStart"/>
-      <w:r>
-        <w:t>apps</w:t>
-      </w:r>
-      <w:proofErr w:type="spellEnd"/>
-      <w:r>
-        <w:t xml:space="preserve">, </w:t>
-      </w:r>
-      <w:proofErr w:type="spellStart"/>
-      <w:r>
-        <w:t>with</w:t>
-      </w:r>
-      <w:proofErr w:type="spellEnd"/>
-      <w:r>
-        <w:t xml:space="preserve"> </w:t>
-      </w:r>
-      <w:proofErr w:type="spellStart"/>
-      <w:r>
-        <w:t>references</w:t>
-      </w:r>
-      <w:proofErr w:type="spellEnd"/>
-      <w:r>
-        <w:t xml:space="preserve"> </w:t>
-      </w:r>
-      <w:proofErr w:type="spellStart"/>
-      <w:r>
-        <w:t>related</w:t>
-      </w:r>
-      <w:proofErr w:type="spellEnd"/>
-      <w:r>
-        <w:t xml:space="preserve"> to the world of </w:t>
-      </w:r>
-      <w:proofErr w:type="spellStart"/>
-      <w:r>
-        <w:t>development</w:t>
-      </w:r>
-      <w:proofErr w:type="spellEnd"/>
-      <w:r>
-        <w:t xml:space="preserve">. Our </w:t>
-      </w:r>
-      <w:proofErr w:type="spellStart"/>
-      <w:r>
-        <w:t>primary</w:t>
-      </w:r>
-      <w:proofErr w:type="spellEnd"/>
-      <w:r>
-        <w:t xml:space="preserve"> focus </w:t>
-      </w:r>
-      <w:proofErr w:type="spellStart"/>
-      <w:r>
-        <w:t>is</w:t>
-      </w:r>
-      <w:proofErr w:type="spellEnd"/>
-      <w:r>
-        <w:t xml:space="preserve"> on </w:t>
-      </w:r>
-      <w:proofErr w:type="spellStart"/>
-      <w:r>
-        <w:t>safeguarding</w:t>
-      </w:r>
-      <w:proofErr w:type="spellEnd"/>
-      <w:r>
-        <w:t xml:space="preserve"> </w:t>
-      </w:r>
-      <w:proofErr w:type="spellStart"/>
-      <w:r>
-        <w:t>users</w:t>
-      </w:r>
-      <w:proofErr w:type="spellEnd"/>
-      <w:r>
-        <w:t xml:space="preserve">' </w:t>
-      </w:r>
-      <w:proofErr w:type="spellStart"/>
-      <w:r>
-        <w:t>personal</w:t>
-      </w:r>
-      <w:proofErr w:type="spellEnd"/>
-      <w:r>
-        <w:t xml:space="preserve"> data and </w:t>
-      </w:r>
-      <w:proofErr w:type="spellStart"/>
-      <w:r>
-        <w:t>ensuring</w:t>
-      </w:r>
-      <w:proofErr w:type="spellEnd"/>
-      <w:r>
-        <w:t xml:space="preserve"> compliance </w:t>
-      </w:r>
-      <w:proofErr w:type="spellStart"/>
-      <w:r>
-        <w:t>with</w:t>
-      </w:r>
-      <w:proofErr w:type="spellEnd"/>
-      <w:r>
-        <w:t xml:space="preserve"> data protection </w:t>
-      </w:r>
-      <w:proofErr w:type="spellStart"/>
-      <w:r>
-        <w:t>regulations</w:t>
-      </w:r>
-      <w:proofErr w:type="spellEnd"/>
-      <w:r>
-        <w:t>.</w:t>
-      </w:r>
-    </w:p>
-    <w:p>
-      <w:pPr>
-        <w:pStyle w:val="Paragraphedeliste"/>
-        <w:ind w:left="1080"/>
-      </w:pPr>
-    </w:p>
-    <w:p>
-      <w:pPr>
-        <w:pStyle w:val="Paragraphedeliste"/>
-        <w:ind w:left="1080"/>
-      </w:pPr>
-    </w:p>
-    <w:p>
-      <w:pPr>
-        <w:pStyle w:val="Paragraphedeliste"/>
-        <w:numPr>
-          <w:ilvl w:val="1"/>
-          <w:numId w:val="9"/>
-        </w:numPr>
-        <w:rPr>
-          <w:b/>
-          <w:iCs/>
-        </w:rPr>
-      </w:pPr>
-      <w:r>
-        <w:rPr>
-          <w:b/>
-          <w:iCs/>
-        </w:rPr>
         <w:t xml:space="preserve">Expression </w:t>
       </w:r>
       <w:r>
@@ -6137,66 +6132,43 @@
     </w:p>
     <w:p>
       <w:pPr>
-        <w:pStyle w:val="Paragraphedeliste"/>
-        <w:ind w:left="1416"/>
-      </w:pPr>
+        <w:rPr>
+          <w:b/>
+        </w:rPr>
+      </w:pPr>
+      <w:r>
+        <w:rPr>
+          <w:b/>
+        </w:rPr>
+        <w:t xml:space="preserve">1.2 </w:t>
+      </w:r>
+      <w:r>
+        <w:rPr>
+          <w:b/>
+        </w:rPr>
+        <w:t>Organisation du Travail</w:t>
+      </w:r>
     </w:p>
     <w:p>
       <w:pPr>
         <w:pStyle w:val="Paragraphedeliste"/>
-        <w:rPr>
-          <w:b/>
-        </w:rPr>
-      </w:pPr>
-      <w:r>
-        <w:rPr>
-          <w:b/>
-        </w:rPr>
-        <w:t>1.3 Organisation du Travail</w:t>
-      </w:r>
+      </w:pPr>
     </w:p>
     <w:p>
       <w:pPr>
         <w:pStyle w:val="Paragraphedeliste"/>
       </w:pPr>
+      <w:r>
+        <w:t>Dans le cadre de ce projet, j’ai choisi d’utiliser un diagramme de Gantt afin d’obtenir visuellement un planning de gestion du projet. De plus, l'utilisation de Git comme système de gestion de version facilite le partage sur plusieurs postes de travail.</w:t>
+      </w:r>
     </w:p>
-    <w:p>
-      <w:pPr>
-        <w:pStyle w:val="Paragraphedeliste"/>
-      </w:pPr>
-      <w:r>
-        <w:t xml:space="preserve">Dans le cadre de ce projet, </w:t>
-      </w:r>
-      <w:r>
-        <w:t>j’ai</w:t>
-      </w:r>
-      <w:r>
-        <w:t xml:space="preserve"> choisi </w:t>
-      </w:r>
-      <w:r>
-        <w:t>d’utiliser un diagramme de Gantt afin d’obtenir visuellement un planning de gestion du projet</w:t>
-      </w:r>
-      <w:r>
-        <w:t xml:space="preserve">. De plus, l'utilisation de Git comme système de gestion de version </w:t>
-      </w:r>
-      <w:r>
-        <w:t>facilite le partage sur plusieurs postes de travail</w:t>
-      </w:r>
-      <w:r>
-        <w:t>.</w:t>
-      </w:r>
-    </w:p>
-    <w:p>
-      <w:pPr>
-        <w:pStyle w:val="Paragraphedeliste"/>
-      </w:pPr>
-    </w:p>
+    <w:p/>
     <w:p>
       <w:pPr>
         <w:pStyle w:val="Paragraphedeliste"/>
         <w:numPr>
           <w:ilvl w:val="1"/>
-          <w:numId w:val="9"/>
+          <w:numId w:val="22"/>
         </w:numPr>
         <w:rPr>
           <w:b/>
@@ -6319,6 +6291,7 @@
         </w:numPr>
       </w:pPr>
       <w:r>
+        <w:lastRenderedPageBreak/>
         <w:t xml:space="preserve">Côté conception c’est </w:t>
       </w:r>
       <w:proofErr w:type="spellStart"/>
@@ -6363,7 +6336,6 @@
         </w:numPr>
       </w:pPr>
       <w:r>
-        <w:lastRenderedPageBreak/>
         <w:t>La conception de la BDD a été faîtes avec Looping, qui est très visuel.</w:t>
       </w:r>
     </w:p>
@@ -6386,11 +6358,9 @@
       <w:r>
         <w:t xml:space="preserve"> pour la </w:t>
       </w:r>
-      <w:proofErr w:type="spellStart"/>
-      <w:r>
-        <w:t>bdd</w:t>
-      </w:r>
-      <w:proofErr w:type="spellEnd"/>
+      <w:r>
+        <w:t>BDD</w:t>
+      </w:r>
       <w:r>
         <w:t xml:space="preserve"> et </w:t>
       </w:r>
@@ -6503,32 +6473,1501 @@
       <w:r>
         <w:t>.</w:t>
       </w:r>
+    </w:p>
+    <w:p>
+      <w:pPr>
+        <w:pStyle w:val="Paragraphedeliste"/>
+      </w:pPr>
+    </w:p>
+    <w:p>
+      <w:pPr>
+        <w:pStyle w:val="Paragraphedeliste"/>
+      </w:pPr>
+      <w:r>
+        <w:t xml:space="preserve">Dans la suite de ce rapport, </w:t>
+      </w:r>
+      <w:r>
+        <w:t>je vais aborder</w:t>
+      </w:r>
+      <w:r>
+        <w:t xml:space="preserve"> en détail les différentes phases du projet, de la conception à la réalisation, en mettant en évidence les principaux éléments et choix techniques. Nous explorerons également les aspects de sécurité qui sont essentiels pour protéger les données sensibles des utilisateurs. Enfin, nous dresserons un bilan des réalisations à ce stade du projet, ainsi que des perspectives d'évolution pour les prochaines étapes.</w:t>
+      </w:r>
+    </w:p>
+    <w:p>
+      <w:pPr>
+        <w:pStyle w:val="Paragraphedeliste"/>
+      </w:pPr>
+    </w:p>
+    <w:p>
+      <w:pPr>
+        <w:pStyle w:val="Paragraphedeliste"/>
+      </w:pPr>
+    </w:p>
+    <w:p>
+      <w:pPr>
+        <w:pStyle w:val="Paragraphedeliste"/>
+        <w:numPr>
+          <w:ilvl w:val="0"/>
+          <w:numId w:val="22"/>
+        </w:numPr>
+        <w:jc w:val="center"/>
+        <w:rPr>
+          <w:rFonts w:ascii="Calibri" w:hAnsi="Calibri" w:cs="Calibri"/>
+          <w:b/>
+          <w:color w:val="242424"/>
+          <w:sz w:val="28"/>
+          <w:szCs w:val="28"/>
+        </w:rPr>
+      </w:pPr>
+      <w:r>
+        <w:rPr>
+          <w:rFonts w:ascii="Calibri" w:hAnsi="Calibri" w:cs="Calibri"/>
+          <w:b/>
+          <w:color w:val="242424"/>
+          <w:sz w:val="28"/>
+          <w:szCs w:val="28"/>
+        </w:rPr>
+        <w:t>Conception du projet</w:t>
+      </w:r>
+    </w:p>
+    <w:p>
+      <w:pPr>
+        <w:pStyle w:val="Paragraphedeliste"/>
+        <w:jc w:val="center"/>
+        <w:rPr>
+          <w:rFonts w:ascii="Calibri" w:hAnsi="Calibri" w:cs="Calibri"/>
+          <w:b/>
+          <w:color w:val="242424"/>
+          <w:sz w:val="28"/>
+          <w:szCs w:val="28"/>
+        </w:rPr>
+      </w:pPr>
+    </w:p>
+    <w:p>
+      <w:pPr>
+        <w:pStyle w:val="xmsolistparagraph"/>
+        <w:numPr>
+          <w:ilvl w:val="1"/>
+          <w:numId w:val="22"/>
+        </w:numPr>
+        <w:shd w:val="clear" w:color="auto" w:fill="FFFFFF"/>
+        <w:spacing w:before="0" w:beforeAutospacing="0" w:after="0" w:afterAutospacing="0"/>
+        <w:rPr>
+          <w:rFonts w:ascii="Calibri" w:hAnsi="Calibri" w:cs="Calibri"/>
+          <w:b/>
+          <w:color w:val="242424"/>
+          <w:sz w:val="22"/>
+          <w:szCs w:val="22"/>
+        </w:rPr>
+      </w:pPr>
+      <w:r>
+        <w:rPr>
+          <w:rFonts w:ascii="Calibri" w:hAnsi="Calibri" w:cs="Calibri"/>
+          <w:b/>
+          <w:color w:val="242424"/>
+          <w:sz w:val="22"/>
+          <w:szCs w:val="22"/>
+        </w:rPr>
+        <w:t xml:space="preserve">Analyse des besoins </w:t>
+      </w:r>
+    </w:p>
+    <w:p>
+      <w:pPr>
+        <w:pStyle w:val="xmsolistparagraph"/>
+        <w:shd w:val="clear" w:color="auto" w:fill="FFFFFF"/>
+        <w:spacing w:before="0" w:beforeAutospacing="0" w:after="0" w:afterAutospacing="0"/>
+        <w:ind w:left="720"/>
+        <w:rPr>
+          <w:rFonts w:ascii="Calibri" w:hAnsi="Calibri" w:cs="Calibri"/>
+          <w:b/>
+          <w:color w:val="242424"/>
+          <w:sz w:val="22"/>
+          <w:szCs w:val="22"/>
+        </w:rPr>
+      </w:pPr>
+    </w:p>
+    <w:p>
+      <w:pPr>
+        <w:pStyle w:val="xmsolistparagraph"/>
+        <w:shd w:val="clear" w:color="auto" w:fill="FFFFFF"/>
+        <w:spacing w:before="0" w:beforeAutospacing="0" w:after="0" w:afterAutospacing="0"/>
+        <w:ind w:left="720"/>
+        <w:rPr>
+          <w:rFonts w:ascii="Calibri" w:hAnsi="Calibri" w:cs="Calibri"/>
+          <w:b/>
+          <w:color w:val="242424"/>
+          <w:sz w:val="22"/>
+          <w:szCs w:val="22"/>
+        </w:rPr>
+      </w:pPr>
+      <w:r>
+        <w:rPr>
+          <w:rFonts w:ascii="Calibri" w:hAnsi="Calibri" w:cs="Calibri"/>
+          <w:b/>
+          <w:color w:val="242424"/>
+          <w:sz w:val="22"/>
+          <w:szCs w:val="22"/>
+        </w:rPr>
+        <w:drawing>
+          <wp:inline distT="0" distB="0" distL="0" distR="0" wp14:anchorId="759A90F7" wp14:editId="29362A2E">
+            <wp:extent cx="4775682" cy="4395831"/>
+            <wp:effectExtent l="0" t="0" r="6350" b="5080"/>
+            <wp:docPr id="11" name="Image 11"/>
+            <wp:cNvGraphicFramePr>
+              <a:graphicFrameLocks xmlns:a="http://schemas.openxmlformats.org/drawingml/2006/main" noChangeAspect="1"/>
+            </wp:cNvGraphicFramePr>
+            <a:graphic xmlns:a="http://schemas.openxmlformats.org/drawingml/2006/main">
+              <a:graphicData uri="http://schemas.openxmlformats.org/drawingml/2006/picture">
+                <pic:pic xmlns:pic="http://schemas.openxmlformats.org/drawingml/2006/picture">
+                  <pic:nvPicPr>
+                    <pic:cNvPr id="1" name=""/>
+                    <pic:cNvPicPr/>
+                  </pic:nvPicPr>
+                  <pic:blipFill>
+                    <a:blip r:embed="rId8"/>
+                    <a:stretch>
+                      <a:fillRect/>
+                    </a:stretch>
+                  </pic:blipFill>
+                  <pic:spPr>
+                    <a:xfrm>
+                      <a:off x="0" y="0"/>
+                      <a:ext cx="4792828" cy="4411613"/>
+                    </a:xfrm>
+                    <a:prstGeom prst="rect">
+                      <a:avLst/>
+                    </a:prstGeom>
+                  </pic:spPr>
+                </pic:pic>
+              </a:graphicData>
+            </a:graphic>
+          </wp:inline>
+        </w:drawing>
+      </w:r>
+    </w:p>
+    <w:p>
+      <w:pPr>
+        <w:pStyle w:val="xmsolistparagraph"/>
+        <w:shd w:val="clear" w:color="auto" w:fill="FFFFFF"/>
+        <w:spacing w:before="0" w:beforeAutospacing="0" w:after="0" w:afterAutospacing="0"/>
+        <w:ind w:left="720"/>
+        <w:rPr>
+          <w:rFonts w:ascii="Calibri" w:hAnsi="Calibri" w:cs="Calibri"/>
+          <w:b/>
+          <w:color w:val="242424"/>
+          <w:sz w:val="22"/>
+          <w:szCs w:val="22"/>
+        </w:rPr>
+      </w:pPr>
+    </w:p>
+    <w:p>
+      <w:pPr>
+        <w:pStyle w:val="xmsolistparagraph"/>
+        <w:shd w:val="clear" w:color="auto" w:fill="FFFFFF"/>
+        <w:spacing w:before="0" w:after="0"/>
+        <w:rPr>
+          <w:rFonts w:ascii="Calibri" w:hAnsi="Calibri" w:cs="Calibri"/>
+          <w:b/>
+          <w:color w:val="242424"/>
+          <w:sz w:val="22"/>
+          <w:szCs w:val="22"/>
+        </w:rPr>
+      </w:pPr>
+      <w:r>
+        <w:rPr>
+          <w:rFonts w:ascii="Calibri" w:hAnsi="Calibri" w:cs="Calibri"/>
+          <w:b/>
+          <w:color w:val="242424"/>
+          <w:sz w:val="22"/>
+          <w:szCs w:val="22"/>
+        </w:rPr>
+        <w:lastRenderedPageBreak/>
+        <w:t>Gestion des profils et des interactions</w:t>
+      </w:r>
+    </w:p>
+    <w:p>
+      <w:pPr>
+        <w:pStyle w:val="xmsolistparagraph"/>
+        <w:shd w:val="clear" w:color="auto" w:fill="FFFFFF"/>
+        <w:spacing w:before="0" w:after="0"/>
+        <w:ind w:left="720"/>
+        <w:rPr>
+          <w:rFonts w:ascii="Calibri" w:hAnsi="Calibri" w:cs="Calibri"/>
+          <w:b/>
+          <w:color w:val="242424"/>
+          <w:sz w:val="22"/>
+          <w:szCs w:val="22"/>
+        </w:rPr>
+      </w:pPr>
+      <w:r>
+        <w:rPr>
+          <w:rFonts w:ascii="Calibri" w:hAnsi="Calibri" w:cs="Calibri"/>
+          <w:b/>
+          <w:bCs/>
+          <w:color w:val="242424"/>
+          <w:sz w:val="22"/>
+          <w:szCs w:val="22"/>
+        </w:rPr>
+        <w:t>Acteurs :</w:t>
+      </w:r>
+    </w:p>
+    <w:p>
+      <w:pPr>
+        <w:pStyle w:val="xmsolistparagraph"/>
+        <w:numPr>
+          <w:ilvl w:val="0"/>
+          <w:numId w:val="14"/>
+        </w:numPr>
+        <w:shd w:val="clear" w:color="auto" w:fill="FFFFFF"/>
+        <w:rPr>
+          <w:rFonts w:ascii="Calibri" w:hAnsi="Calibri" w:cs="Calibri"/>
+          <w:color w:val="242424"/>
+          <w:sz w:val="22"/>
+          <w:szCs w:val="22"/>
+        </w:rPr>
+      </w:pPr>
+      <w:r>
+        <w:rPr>
+          <w:rFonts w:ascii="Calibri" w:hAnsi="Calibri" w:cs="Calibri"/>
+          <w:color w:val="242424"/>
+          <w:sz w:val="22"/>
+          <w:szCs w:val="22"/>
+        </w:rPr>
+        <w:t>User 1 (utilisateur principal)</w:t>
+      </w:r>
+    </w:p>
+    <w:p>
+      <w:pPr>
+        <w:pStyle w:val="xmsolistparagraph"/>
+        <w:numPr>
+          <w:ilvl w:val="0"/>
+          <w:numId w:val="14"/>
+        </w:numPr>
+        <w:shd w:val="clear" w:color="auto" w:fill="FFFFFF"/>
+        <w:rPr>
+          <w:rFonts w:ascii="Calibri" w:hAnsi="Calibri" w:cs="Calibri"/>
+          <w:color w:val="242424"/>
+          <w:sz w:val="22"/>
+          <w:szCs w:val="22"/>
+        </w:rPr>
+      </w:pPr>
+      <w:r>
+        <w:rPr>
+          <w:rFonts w:ascii="Calibri" w:hAnsi="Calibri" w:cs="Calibri"/>
+          <w:color w:val="242424"/>
+          <w:sz w:val="22"/>
+          <w:szCs w:val="22"/>
+        </w:rPr>
+        <w:t>User 2 (utilisateur secondaire)</w:t>
+      </w:r>
+    </w:p>
+    <w:p>
+      <w:pPr>
+        <w:pStyle w:val="xmsolistparagraph"/>
+        <w:shd w:val="clear" w:color="auto" w:fill="FFFFFF"/>
+        <w:spacing w:before="0" w:after="0"/>
+        <w:ind w:left="720"/>
+        <w:rPr>
+          <w:rFonts w:ascii="Calibri" w:hAnsi="Calibri" w:cs="Calibri"/>
+          <w:b/>
+          <w:color w:val="242424"/>
+          <w:sz w:val="22"/>
+          <w:szCs w:val="22"/>
+        </w:rPr>
+      </w:pPr>
+      <w:r>
+        <w:rPr>
+          <w:rFonts w:ascii="Calibri" w:hAnsi="Calibri" w:cs="Calibri"/>
+          <w:b/>
+          <w:bCs/>
+          <w:color w:val="242424"/>
+          <w:sz w:val="22"/>
+          <w:szCs w:val="22"/>
+        </w:rPr>
+        <w:t>Description :</w:t>
+      </w:r>
+      <w:r>
+        <w:rPr>
+          <w:rFonts w:ascii="Calibri" w:hAnsi="Calibri" w:cs="Calibri"/>
+          <w:b/>
+          <w:color w:val="242424"/>
+          <w:sz w:val="22"/>
+          <w:szCs w:val="22"/>
+        </w:rPr>
+        <w:t xml:space="preserve"> </w:t>
+      </w:r>
+      <w:r>
+        <w:rPr>
+          <w:rFonts w:ascii="Calibri" w:hAnsi="Calibri" w:cs="Calibri"/>
+          <w:color w:val="242424"/>
+          <w:sz w:val="22"/>
+          <w:szCs w:val="22"/>
+        </w:rPr>
+        <w:t>Ce cas d'utilisation couvre les différentes fonctionnalités de l'application "</w:t>
+      </w:r>
+      <w:proofErr w:type="spellStart"/>
+      <w:r>
+        <w:rPr>
+          <w:rFonts w:ascii="Calibri" w:hAnsi="Calibri" w:cs="Calibri"/>
+          <w:color w:val="242424"/>
+          <w:sz w:val="22"/>
+          <w:szCs w:val="22"/>
+        </w:rPr>
+        <w:t>findByDev</w:t>
+      </w:r>
+      <w:proofErr w:type="spellEnd"/>
+      <w:r>
+        <w:rPr>
+          <w:rFonts w:ascii="Calibri" w:hAnsi="Calibri" w:cs="Calibri"/>
+          <w:color w:val="242424"/>
+          <w:sz w:val="22"/>
+          <w:szCs w:val="22"/>
+        </w:rPr>
+        <w:t>" liées à la gestion des profils, des interactions et des comptes des utilisateurs.</w:t>
+      </w:r>
+    </w:p>
+    <w:p>
+      <w:pPr>
+        <w:pStyle w:val="xmsolistparagraph"/>
+        <w:shd w:val="clear" w:color="auto" w:fill="FFFFFF"/>
+        <w:spacing w:before="0" w:after="0"/>
+        <w:ind w:left="720"/>
+        <w:rPr>
+          <w:rFonts w:ascii="Calibri" w:hAnsi="Calibri" w:cs="Calibri"/>
+          <w:b/>
+          <w:color w:val="242424"/>
+        </w:rPr>
+      </w:pPr>
+      <w:r>
+        <w:rPr>
+          <w:rFonts w:ascii="Calibri" w:hAnsi="Calibri" w:cs="Calibri"/>
+          <w:b/>
+          <w:bCs/>
+          <w:color w:val="242424"/>
+        </w:rPr>
+        <w:t>Scénario principal :</w:t>
+      </w:r>
+    </w:p>
+    <w:p>
+      <w:pPr>
+        <w:pStyle w:val="xmsolistparagraph"/>
+        <w:shd w:val="clear" w:color="auto" w:fill="FFFFFF"/>
+        <w:ind w:left="360"/>
+        <w:rPr>
+          <w:rFonts w:ascii="Calibri" w:hAnsi="Calibri" w:cs="Calibri"/>
+          <w:color w:val="242424"/>
+          <w:sz w:val="22"/>
+          <w:szCs w:val="22"/>
+        </w:rPr>
+      </w:pPr>
+      <w:r>
+        <w:rPr>
+          <w:rFonts w:ascii="Calibri" w:hAnsi="Calibri" w:cs="Calibri"/>
+          <w:color w:val="242424"/>
+          <w:sz w:val="22"/>
+          <w:szCs w:val="22"/>
+        </w:rPr>
+        <w:t>L'utilisateur User 1 se connecte à l'application. La connexion comprend la vérification du mot de passe et, en cas d'erreur, l'</w:t>
+      </w:r>
+      <w:r>
+        <w:rPr>
+          <w:rFonts w:ascii="Calibri" w:hAnsi="Calibri" w:cs="Calibri"/>
+          <w:color w:val="242424"/>
+          <w:sz w:val="22"/>
+          <w:szCs w:val="22"/>
+        </w:rPr>
+        <w:t>affichage d'un message d'erreur.</w:t>
+      </w:r>
+    </w:p>
+    <w:p>
+      <w:pPr>
+        <w:pStyle w:val="xmsolistparagraph"/>
+        <w:shd w:val="clear" w:color="auto" w:fill="FFFFFF"/>
+        <w:ind w:left="360"/>
+        <w:rPr>
+          <w:rFonts w:ascii="Calibri" w:hAnsi="Calibri" w:cs="Calibri"/>
+          <w:color w:val="242424"/>
+          <w:sz w:val="22"/>
+          <w:szCs w:val="22"/>
+        </w:rPr>
+      </w:pPr>
+      <w:r>
+        <w:rPr>
+          <w:rFonts w:ascii="Calibri" w:hAnsi="Calibri" w:cs="Calibri"/>
+          <w:color w:val="242424"/>
+          <w:sz w:val="22"/>
+          <w:szCs w:val="22"/>
+        </w:rPr>
+        <w:t>Une fois connecté, User 1 peut choisir de créer un compte ou de voir son profil existant.</w:t>
+      </w:r>
+    </w:p>
+    <w:p>
+      <w:pPr>
+        <w:pStyle w:val="xmsolistparagraph"/>
+        <w:shd w:val="clear" w:color="auto" w:fill="FFFFFF"/>
+        <w:ind w:left="360"/>
+        <w:rPr>
+          <w:rFonts w:ascii="Calibri" w:hAnsi="Calibri" w:cs="Calibri"/>
+          <w:color w:val="242424"/>
+          <w:sz w:val="22"/>
+          <w:szCs w:val="22"/>
+        </w:rPr>
+      </w:pPr>
+      <w:r>
+        <w:rPr>
+          <w:rFonts w:ascii="Calibri" w:hAnsi="Calibri" w:cs="Calibri"/>
+          <w:color w:val="242424"/>
+          <w:sz w:val="22"/>
+          <w:szCs w:val="22"/>
+        </w:rPr>
+        <w:t>Si User 1 décide de créer un compte, il doit fournir les informations nécessaires. La création de compte implique également l'envoi d'un e-mail contenant un mot de passe temporaire</w:t>
+      </w:r>
+      <w:r>
+        <w:rPr>
+          <w:rFonts w:ascii="Calibri" w:hAnsi="Calibri" w:cs="Calibri"/>
+          <w:color w:val="242424"/>
+          <w:sz w:val="22"/>
+          <w:szCs w:val="22"/>
+        </w:rPr>
+        <w:t xml:space="preserve"> qu’il devra changer à sa première connexion.</w:t>
+      </w:r>
+    </w:p>
+    <w:p>
+      <w:pPr>
+        <w:pStyle w:val="xmsolistparagraph"/>
+        <w:shd w:val="clear" w:color="auto" w:fill="FFFFFF"/>
+        <w:ind w:left="360"/>
+        <w:rPr>
+          <w:rFonts w:ascii="Calibri" w:hAnsi="Calibri" w:cs="Calibri"/>
+          <w:color w:val="242424"/>
+          <w:sz w:val="22"/>
+          <w:szCs w:val="22"/>
+        </w:rPr>
+      </w:pPr>
+      <w:r>
+        <w:rPr>
+          <w:rFonts w:ascii="Calibri" w:hAnsi="Calibri" w:cs="Calibri"/>
+          <w:color w:val="242424"/>
+          <w:sz w:val="22"/>
+          <w:szCs w:val="22"/>
+        </w:rPr>
+        <w:t>Si User 1 décide de voir son profil existant, il peut aff</w:t>
+      </w:r>
+      <w:r>
+        <w:rPr>
+          <w:rFonts w:ascii="Calibri" w:hAnsi="Calibri" w:cs="Calibri"/>
+          <w:color w:val="242424"/>
+          <w:sz w:val="22"/>
+          <w:szCs w:val="22"/>
+        </w:rPr>
+        <w:t>icher les détails de son profil et en modifier les éléments.</w:t>
+      </w:r>
+    </w:p>
+    <w:p>
+      <w:pPr>
+        <w:pStyle w:val="xmsolistparagraph"/>
+        <w:shd w:val="clear" w:color="auto" w:fill="FFFFFF"/>
+        <w:ind w:left="360"/>
+        <w:rPr>
+          <w:rFonts w:ascii="Calibri" w:hAnsi="Calibri" w:cs="Calibri"/>
+          <w:color w:val="242424"/>
+          <w:sz w:val="22"/>
+          <w:szCs w:val="22"/>
+        </w:rPr>
+      </w:pPr>
+      <w:r>
+        <w:rPr>
+          <w:rFonts w:ascii="Calibri" w:hAnsi="Calibri" w:cs="Calibri"/>
+          <w:color w:val="242424"/>
+          <w:sz w:val="22"/>
+          <w:szCs w:val="22"/>
+        </w:rPr>
+        <w:t>User 1 a la possibilité de "</w:t>
+      </w:r>
+      <w:proofErr w:type="spellStart"/>
+      <w:r>
+        <w:rPr>
+          <w:rFonts w:ascii="Calibri" w:hAnsi="Calibri" w:cs="Calibri"/>
+          <w:color w:val="242424"/>
+          <w:sz w:val="22"/>
+          <w:szCs w:val="22"/>
+        </w:rPr>
+        <w:t>liker</w:t>
+      </w:r>
+      <w:proofErr w:type="spellEnd"/>
+      <w:r>
+        <w:rPr>
+          <w:rFonts w:ascii="Calibri" w:hAnsi="Calibri" w:cs="Calibri"/>
+          <w:color w:val="242424"/>
+          <w:sz w:val="22"/>
+          <w:szCs w:val="22"/>
+        </w:rPr>
+        <w:t>" un profil d'un autre utilisateur. Cette action peut être étendue pour "</w:t>
+      </w:r>
+      <w:proofErr w:type="spellStart"/>
+      <w:r>
+        <w:rPr>
+          <w:rFonts w:ascii="Calibri" w:hAnsi="Calibri" w:cs="Calibri"/>
+          <w:color w:val="242424"/>
+          <w:sz w:val="22"/>
+          <w:szCs w:val="22"/>
+        </w:rPr>
+        <w:t>disliker</w:t>
+      </w:r>
+      <w:proofErr w:type="spellEnd"/>
+      <w:r>
+        <w:rPr>
+          <w:rFonts w:ascii="Calibri" w:hAnsi="Calibri" w:cs="Calibri"/>
+          <w:color w:val="242424"/>
+          <w:sz w:val="22"/>
+          <w:szCs w:val="22"/>
+        </w:rPr>
+        <w:t>" le profil</w:t>
+      </w:r>
+      <w:r>
+        <w:rPr>
+          <w:rFonts w:ascii="Calibri" w:hAnsi="Calibri" w:cs="Calibri"/>
+          <w:color w:val="242424"/>
+          <w:sz w:val="22"/>
+          <w:szCs w:val="22"/>
+        </w:rPr>
+        <w:t xml:space="preserve"> </w:t>
+      </w:r>
+      <w:proofErr w:type="gramStart"/>
+      <w:r>
+        <w:rPr>
+          <w:rFonts w:ascii="Calibri" w:hAnsi="Calibri" w:cs="Calibri"/>
+          <w:color w:val="242424"/>
+          <w:sz w:val="22"/>
+          <w:szCs w:val="22"/>
+        </w:rPr>
+        <w:t>de User</w:t>
+      </w:r>
+      <w:proofErr w:type="gramEnd"/>
+      <w:r>
+        <w:rPr>
+          <w:rFonts w:ascii="Calibri" w:hAnsi="Calibri" w:cs="Calibri"/>
+          <w:color w:val="242424"/>
+          <w:sz w:val="22"/>
+          <w:szCs w:val="22"/>
+        </w:rPr>
+        <w:t xml:space="preserve"> 2</w:t>
+      </w:r>
+      <w:r>
+        <w:rPr>
+          <w:rFonts w:ascii="Calibri" w:hAnsi="Calibri" w:cs="Calibri"/>
+          <w:color w:val="242424"/>
+          <w:sz w:val="22"/>
+          <w:szCs w:val="22"/>
+        </w:rPr>
+        <w:t>. La gestion de cette interaction inclut la modification de l'état de "</w:t>
+      </w:r>
+      <w:proofErr w:type="spellStart"/>
+      <w:r>
+        <w:rPr>
+          <w:rFonts w:ascii="Calibri" w:hAnsi="Calibri" w:cs="Calibri"/>
+          <w:color w:val="242424"/>
+          <w:sz w:val="22"/>
+          <w:szCs w:val="22"/>
+        </w:rPr>
+        <w:t>like</w:t>
+      </w:r>
+      <w:proofErr w:type="spellEnd"/>
+      <w:r>
+        <w:rPr>
+          <w:rFonts w:ascii="Calibri" w:hAnsi="Calibri" w:cs="Calibri"/>
+          <w:color w:val="242424"/>
+          <w:sz w:val="22"/>
+          <w:szCs w:val="22"/>
+        </w:rPr>
+        <w:t>" et peut entraîner l'ajout d'une conversation.</w:t>
+      </w:r>
+    </w:p>
+    <w:p>
+      <w:pPr>
+        <w:pStyle w:val="xmsolistparagraph"/>
+        <w:shd w:val="clear" w:color="auto" w:fill="FFFFFF"/>
+        <w:spacing w:before="0" w:after="0"/>
+        <w:ind w:left="360"/>
+        <w:rPr>
+          <w:rFonts w:ascii="Calibri" w:hAnsi="Calibri" w:cs="Calibri"/>
+          <w:color w:val="242424"/>
+          <w:sz w:val="22"/>
+          <w:szCs w:val="22"/>
+        </w:rPr>
+      </w:pPr>
+      <w:r>
+        <w:rPr>
+          <w:rFonts w:ascii="Calibri" w:hAnsi="Calibri" w:cs="Calibri"/>
+          <w:color w:val="242424"/>
+          <w:sz w:val="22"/>
+          <w:szCs w:val="22"/>
+        </w:rPr>
+        <w:t xml:space="preserve">L'utilisateur User 2, qui hérite des fonctionnalités </w:t>
+      </w:r>
+      <w:proofErr w:type="gramStart"/>
+      <w:r>
+        <w:rPr>
+          <w:rFonts w:ascii="Calibri" w:hAnsi="Calibri" w:cs="Calibri"/>
+          <w:color w:val="242424"/>
+          <w:sz w:val="22"/>
+          <w:szCs w:val="22"/>
+        </w:rPr>
+        <w:t>de User</w:t>
+      </w:r>
+      <w:proofErr w:type="gramEnd"/>
+      <w:r>
+        <w:rPr>
+          <w:rFonts w:ascii="Calibri" w:hAnsi="Calibri" w:cs="Calibri"/>
+          <w:color w:val="242424"/>
+          <w:sz w:val="22"/>
+          <w:szCs w:val="22"/>
+        </w:rPr>
+        <w:t xml:space="preserve"> 1, peut "</w:t>
+      </w:r>
+      <w:proofErr w:type="spellStart"/>
+      <w:r>
+        <w:rPr>
+          <w:rFonts w:ascii="Calibri" w:hAnsi="Calibri" w:cs="Calibri"/>
+          <w:color w:val="242424"/>
+          <w:sz w:val="22"/>
+          <w:szCs w:val="22"/>
+        </w:rPr>
+        <w:t>disliker</w:t>
+      </w:r>
+      <w:proofErr w:type="spellEnd"/>
+      <w:r>
+        <w:rPr>
+          <w:rFonts w:ascii="Calibri" w:hAnsi="Calibri" w:cs="Calibri"/>
+          <w:color w:val="242424"/>
+          <w:sz w:val="22"/>
+          <w:szCs w:val="22"/>
+        </w:rPr>
+        <w:t>" ou "</w:t>
+      </w:r>
+      <w:proofErr w:type="spellStart"/>
+      <w:r>
+        <w:rPr>
+          <w:rFonts w:ascii="Calibri" w:hAnsi="Calibri" w:cs="Calibri"/>
+          <w:color w:val="242424"/>
+          <w:sz w:val="22"/>
+          <w:szCs w:val="22"/>
+        </w:rPr>
+        <w:t>liker</w:t>
+      </w:r>
+      <w:proofErr w:type="spellEnd"/>
+      <w:r>
+        <w:rPr>
+          <w:rFonts w:ascii="Calibri" w:hAnsi="Calibri" w:cs="Calibri"/>
+          <w:color w:val="242424"/>
+          <w:sz w:val="22"/>
+          <w:szCs w:val="22"/>
+        </w:rPr>
+        <w:t>" un profil d'un autre utilisateur</w:t>
+      </w:r>
+      <w:r>
+        <w:rPr>
+          <w:rFonts w:ascii="Calibri" w:hAnsi="Calibri" w:cs="Calibri"/>
+          <w:color w:val="242424"/>
+          <w:sz w:val="22"/>
+          <w:szCs w:val="22"/>
+        </w:rPr>
+        <w:t xml:space="preserve"> qui l’aurai </w:t>
+      </w:r>
+      <w:proofErr w:type="spellStart"/>
+      <w:r>
+        <w:rPr>
+          <w:rFonts w:ascii="Calibri" w:hAnsi="Calibri" w:cs="Calibri"/>
+          <w:color w:val="242424"/>
+          <w:sz w:val="22"/>
+          <w:szCs w:val="22"/>
+        </w:rPr>
+        <w:t>liké</w:t>
+      </w:r>
+      <w:proofErr w:type="spellEnd"/>
+      <w:r>
+        <w:rPr>
+          <w:rFonts w:ascii="Calibri" w:hAnsi="Calibri" w:cs="Calibri"/>
+          <w:color w:val="242424"/>
+          <w:sz w:val="22"/>
+          <w:szCs w:val="22"/>
+        </w:rPr>
+        <w:t>.</w:t>
+      </w:r>
+      <w:r>
+        <w:rPr>
+          <w:rFonts w:ascii="Calibri" w:hAnsi="Calibri" w:cs="Calibri"/>
+          <w:color w:val="242424"/>
+          <w:sz w:val="22"/>
+          <w:szCs w:val="22"/>
+        </w:rPr>
+        <w:t xml:space="preserve"> L'interaction est similaire à celle </w:t>
+      </w:r>
+      <w:proofErr w:type="gramStart"/>
+      <w:r>
+        <w:rPr>
+          <w:rFonts w:ascii="Calibri" w:hAnsi="Calibri" w:cs="Calibri"/>
+          <w:color w:val="242424"/>
+          <w:sz w:val="22"/>
+          <w:szCs w:val="22"/>
+        </w:rPr>
+        <w:t>de User</w:t>
+      </w:r>
+      <w:proofErr w:type="gramEnd"/>
+      <w:r>
+        <w:rPr>
+          <w:rFonts w:ascii="Calibri" w:hAnsi="Calibri" w:cs="Calibri"/>
+          <w:color w:val="242424"/>
+          <w:sz w:val="22"/>
+          <w:szCs w:val="22"/>
+        </w:rPr>
+        <w:t xml:space="preserve"> 1.</w:t>
+      </w:r>
+    </w:p>
+    <w:p>
+      <w:pPr>
+        <w:pStyle w:val="xmsolistparagraph"/>
+        <w:shd w:val="clear" w:color="auto" w:fill="FFFFFF"/>
+        <w:spacing w:before="0" w:after="0"/>
+        <w:ind w:left="360"/>
+        <w:rPr>
+          <w:rFonts w:ascii="Calibri" w:hAnsi="Calibri" w:cs="Calibri"/>
+          <w:color w:val="242424"/>
+          <w:sz w:val="22"/>
+          <w:szCs w:val="22"/>
+        </w:rPr>
+      </w:pPr>
+      <w:r>
+        <w:rPr>
+          <w:rFonts w:ascii="Calibri" w:hAnsi="Calibri" w:cs="Calibri"/>
+          <w:color w:val="242424"/>
+          <w:sz w:val="22"/>
+          <w:szCs w:val="22"/>
+        </w:rPr>
+        <w:t>Lors de l'interaction de "</w:t>
+      </w:r>
+      <w:proofErr w:type="spellStart"/>
+      <w:r>
+        <w:rPr>
+          <w:rFonts w:ascii="Calibri" w:hAnsi="Calibri" w:cs="Calibri"/>
+          <w:color w:val="242424"/>
+          <w:sz w:val="22"/>
+          <w:szCs w:val="22"/>
+        </w:rPr>
+        <w:t>like</w:t>
+      </w:r>
+      <w:proofErr w:type="spellEnd"/>
+      <w:r>
+        <w:rPr>
+          <w:rFonts w:ascii="Calibri" w:hAnsi="Calibri" w:cs="Calibri"/>
+          <w:color w:val="242424"/>
+          <w:sz w:val="22"/>
+          <w:szCs w:val="22"/>
+        </w:rPr>
+        <w:t>" ou "</w:t>
+      </w:r>
+      <w:proofErr w:type="spellStart"/>
+      <w:r>
+        <w:rPr>
+          <w:rFonts w:ascii="Calibri" w:hAnsi="Calibri" w:cs="Calibri"/>
+          <w:color w:val="242424"/>
+          <w:sz w:val="22"/>
+          <w:szCs w:val="22"/>
+        </w:rPr>
+        <w:t>dislike</w:t>
+      </w:r>
+      <w:proofErr w:type="spellEnd"/>
+      <w:r>
+        <w:rPr>
+          <w:rFonts w:ascii="Calibri" w:hAnsi="Calibri" w:cs="Calibri"/>
+          <w:color w:val="242424"/>
+          <w:sz w:val="22"/>
+          <w:szCs w:val="22"/>
+        </w:rPr>
+        <w:t>", l'application peut également gérer un changement de statut de "</w:t>
+      </w:r>
+      <w:proofErr w:type="spellStart"/>
+      <w:r>
+        <w:rPr>
+          <w:rFonts w:ascii="Calibri" w:hAnsi="Calibri" w:cs="Calibri"/>
+          <w:color w:val="242424"/>
+          <w:sz w:val="22"/>
+          <w:szCs w:val="22"/>
+        </w:rPr>
+        <w:t>like</w:t>
+      </w:r>
+      <w:proofErr w:type="spellEnd"/>
+      <w:r>
+        <w:rPr>
+          <w:rFonts w:ascii="Calibri" w:hAnsi="Calibri" w:cs="Calibri"/>
+          <w:color w:val="242424"/>
+          <w:sz w:val="22"/>
+          <w:szCs w:val="22"/>
+        </w:rPr>
+        <w:t>" et permettre l'ajout d'une conversation entre les utilisateurs.</w:t>
+      </w:r>
+    </w:p>
+    <w:p>
+      <w:pPr>
+        <w:pStyle w:val="xmsolistparagraph"/>
+        <w:shd w:val="clear" w:color="auto" w:fill="FFFFFF"/>
+        <w:spacing w:before="0"/>
+        <w:ind w:left="360"/>
+        <w:rPr>
+          <w:rFonts w:ascii="Calibri" w:hAnsi="Calibri" w:cs="Calibri"/>
+          <w:color w:val="242424"/>
+          <w:sz w:val="22"/>
+          <w:szCs w:val="22"/>
+        </w:rPr>
+      </w:pPr>
+      <w:r>
+        <w:rPr>
+          <w:rFonts w:ascii="Calibri" w:hAnsi="Calibri" w:cs="Calibri"/>
+          <w:color w:val="242424"/>
+          <w:sz w:val="22"/>
+          <w:szCs w:val="22"/>
+        </w:rPr>
+        <w:t xml:space="preserve">Ce cas d'utilisation "Gestion des profils et des interactions" couvre les principales fonctionnalités </w:t>
+      </w:r>
+      <w:r>
+        <w:rPr>
+          <w:rFonts w:ascii="Calibri" w:hAnsi="Calibri" w:cs="Calibri"/>
+          <w:color w:val="242424"/>
+          <w:sz w:val="22"/>
+          <w:szCs w:val="22"/>
+        </w:rPr>
+        <w:t>l’</w:t>
+      </w:r>
+      <w:r>
+        <w:rPr>
+          <w:rFonts w:ascii="Calibri" w:hAnsi="Calibri" w:cs="Calibri"/>
+          <w:color w:val="242424"/>
+          <w:sz w:val="22"/>
+          <w:szCs w:val="22"/>
+        </w:rPr>
+        <w:t>application "</w:t>
+      </w:r>
+      <w:proofErr w:type="spellStart"/>
+      <w:r>
+        <w:rPr>
+          <w:rFonts w:ascii="Calibri" w:hAnsi="Calibri" w:cs="Calibri"/>
+          <w:color w:val="242424"/>
+          <w:sz w:val="22"/>
+          <w:szCs w:val="22"/>
+        </w:rPr>
+        <w:t>findByDev</w:t>
+      </w:r>
+      <w:proofErr w:type="spellEnd"/>
+      <w:r>
+        <w:rPr>
+          <w:rFonts w:ascii="Calibri" w:hAnsi="Calibri" w:cs="Calibri"/>
+          <w:color w:val="242424"/>
+          <w:sz w:val="22"/>
+          <w:szCs w:val="22"/>
+        </w:rPr>
+        <w:t>", y compris la création de comptes, la visualisation de profils, les interactions "</w:t>
+      </w:r>
+      <w:proofErr w:type="spellStart"/>
+      <w:r>
+        <w:rPr>
+          <w:rFonts w:ascii="Calibri" w:hAnsi="Calibri" w:cs="Calibri"/>
+          <w:color w:val="242424"/>
+          <w:sz w:val="22"/>
+          <w:szCs w:val="22"/>
+        </w:rPr>
+        <w:t>like</w:t>
+      </w:r>
+      <w:proofErr w:type="spellEnd"/>
+      <w:r>
+        <w:rPr>
+          <w:rFonts w:ascii="Calibri" w:hAnsi="Calibri" w:cs="Calibri"/>
+          <w:color w:val="242424"/>
+          <w:sz w:val="22"/>
+          <w:szCs w:val="22"/>
+        </w:rPr>
+        <w:t>" et "</w:t>
+      </w:r>
+      <w:proofErr w:type="spellStart"/>
+      <w:r>
+        <w:rPr>
+          <w:rFonts w:ascii="Calibri" w:hAnsi="Calibri" w:cs="Calibri"/>
+          <w:color w:val="242424"/>
+          <w:sz w:val="22"/>
+          <w:szCs w:val="22"/>
+        </w:rPr>
+        <w:t>dislike</w:t>
+      </w:r>
+      <w:proofErr w:type="spellEnd"/>
+      <w:r>
+        <w:rPr>
+          <w:rFonts w:ascii="Calibri" w:hAnsi="Calibri" w:cs="Calibri"/>
+          <w:color w:val="242424"/>
+          <w:sz w:val="22"/>
+          <w:szCs w:val="22"/>
+        </w:rPr>
+        <w:t>", la gestion des conversations et la gestion d'erreurs lors de la connexion ou de la création de compte. Il permet aux utilisateurs de s'engager avec d'autres profils d'utilisateurs et de gérer leurs propres informations de compte.</w:t>
+      </w:r>
+    </w:p>
+    <w:p>
+      <w:pPr>
+        <w:pStyle w:val="xmsolistparagraph"/>
+        <w:shd w:val="clear" w:color="auto" w:fill="FFFFFF"/>
+        <w:spacing w:before="0"/>
+        <w:ind w:left="360"/>
+        <w:rPr>
+          <w:rFonts w:ascii="Calibri" w:hAnsi="Calibri" w:cs="Calibri"/>
+          <w:color w:val="242424"/>
+          <w:sz w:val="22"/>
+          <w:szCs w:val="22"/>
+        </w:rPr>
+      </w:pPr>
+    </w:p>
+    <w:p>
+      <w:pPr>
+        <w:pStyle w:val="xmsolistparagraph"/>
+        <w:shd w:val="clear" w:color="auto" w:fill="FFFFFF"/>
+        <w:spacing w:before="0"/>
+        <w:ind w:left="360"/>
+        <w:rPr>
+          <w:rFonts w:ascii="Calibri" w:hAnsi="Calibri" w:cs="Calibri"/>
+          <w:color w:val="242424"/>
+          <w:sz w:val="22"/>
+          <w:szCs w:val="22"/>
+        </w:rPr>
+      </w:pPr>
+    </w:p>
+    <w:p>
+      <w:pPr>
+        <w:pStyle w:val="xmsolistparagraph"/>
+        <w:shd w:val="clear" w:color="auto" w:fill="FFFFFF"/>
+        <w:spacing w:before="0"/>
+        <w:ind w:left="360"/>
+        <w:rPr>
+          <w:rFonts w:ascii="Calibri" w:hAnsi="Calibri" w:cs="Calibri"/>
+          <w:color w:val="242424"/>
+          <w:sz w:val="22"/>
+          <w:szCs w:val="22"/>
+        </w:rPr>
+      </w:pPr>
+    </w:p>
+    <w:p>
+      <w:pPr>
+        <w:pStyle w:val="xmsolistparagraph"/>
+        <w:shd w:val="clear" w:color="auto" w:fill="FFFFFF"/>
+        <w:spacing w:before="0"/>
+        <w:ind w:left="360"/>
+        <w:rPr>
+          <w:rFonts w:ascii="Calibri" w:hAnsi="Calibri" w:cs="Calibri"/>
+          <w:color w:val="242424"/>
+          <w:sz w:val="22"/>
+          <w:szCs w:val="22"/>
+        </w:rPr>
+      </w:pPr>
+    </w:p>
+    <w:p>
+      <w:pPr>
+        <w:pStyle w:val="xmsolistparagraph"/>
+        <w:shd w:val="clear" w:color="auto" w:fill="FFFFFF"/>
+        <w:spacing w:before="0"/>
+        <w:ind w:left="360"/>
+        <w:rPr>
+          <w:rFonts w:ascii="Calibri" w:hAnsi="Calibri" w:cs="Calibri"/>
+          <w:color w:val="242424"/>
+          <w:sz w:val="22"/>
+          <w:szCs w:val="22"/>
+        </w:rPr>
+      </w:pPr>
+    </w:p>
+    <w:p>
+      <w:pPr>
+        <w:pStyle w:val="xmsolistparagraph"/>
+        <w:shd w:val="clear" w:color="auto" w:fill="FFFFFF"/>
+        <w:spacing w:before="0" w:beforeAutospacing="0" w:after="0" w:afterAutospacing="0"/>
+        <w:rPr>
+          <w:rFonts w:ascii="Calibri" w:hAnsi="Calibri" w:cs="Calibri"/>
+          <w:color w:val="242424"/>
+          <w:sz w:val="22"/>
+          <w:szCs w:val="22"/>
+        </w:rPr>
+      </w:pPr>
+    </w:p>
+    <w:p>
+      <w:pPr>
+        <w:pStyle w:val="xmsolistparagraph"/>
+        <w:numPr>
+          <w:ilvl w:val="1"/>
+          <w:numId w:val="23"/>
+        </w:numPr>
+        <w:shd w:val="clear" w:color="auto" w:fill="FFFFFF"/>
+        <w:spacing w:before="0" w:beforeAutospacing="0" w:after="0" w:afterAutospacing="0"/>
+        <w:rPr>
+          <w:rFonts w:ascii="Calibri" w:hAnsi="Calibri" w:cs="Calibri"/>
+          <w:b/>
+          <w:color w:val="242424"/>
+          <w:sz w:val="22"/>
+          <w:szCs w:val="22"/>
+        </w:rPr>
+      </w:pPr>
+      <w:r>
+        <w:rPr>
+          <w:rFonts w:ascii="Calibri" w:hAnsi="Calibri" w:cs="Calibri"/>
+          <w:b/>
+          <w:color w:val="242424"/>
+          <w:sz w:val="22"/>
+          <w:szCs w:val="22"/>
+        </w:rPr>
+        <w:lastRenderedPageBreak/>
+        <w:t>Architecture du projet</w:t>
+      </w:r>
+    </w:p>
+    <w:p>
+      <w:pPr>
+        <w:pStyle w:val="xmsolistparagraph"/>
+        <w:shd w:val="clear" w:color="auto" w:fill="FFFFFF"/>
+        <w:spacing w:before="0" w:beforeAutospacing="0" w:after="0" w:afterAutospacing="0"/>
+        <w:ind w:left="360"/>
+        <w:rPr>
+          <w:rFonts w:ascii="Calibri" w:hAnsi="Calibri" w:cs="Calibri"/>
+          <w:b/>
+          <w:color w:val="242424"/>
+          <w:sz w:val="22"/>
+          <w:szCs w:val="22"/>
+        </w:rPr>
+      </w:pPr>
+    </w:p>
+    <w:p>
+      <w:pPr>
+        <w:pStyle w:val="xmsolistparagraph"/>
+        <w:numPr>
+          <w:ilvl w:val="0"/>
+          <w:numId w:val="18"/>
+        </w:numPr>
+        <w:shd w:val="clear" w:color="auto" w:fill="FFFFFF"/>
+        <w:spacing w:before="0" w:beforeAutospacing="0" w:after="0" w:afterAutospacing="0"/>
+        <w:jc w:val="both"/>
+        <w:rPr>
+          <w:rFonts w:ascii="Calibri" w:hAnsi="Calibri" w:cs="Calibri"/>
+          <w:b/>
+          <w:color w:val="242424"/>
+          <w:sz w:val="22"/>
+          <w:szCs w:val="22"/>
+        </w:rPr>
+      </w:pPr>
+      <w:r>
+        <w:rPr>
+          <w:rFonts w:ascii="Calibri" w:hAnsi="Calibri" w:cs="Calibri"/>
+          <w:b/>
+          <w:color w:val="242424"/>
+          <w:sz w:val="22"/>
+          <w:szCs w:val="22"/>
+        </w:rPr>
+        <w:t>Conception de BDD</w:t>
+      </w:r>
+    </w:p>
+    <w:p>
+      <w:pPr>
+        <w:pStyle w:val="xmsolistparagraph"/>
+        <w:shd w:val="clear" w:color="auto" w:fill="FFFFFF"/>
+        <w:rPr>
+          <w:rFonts w:ascii="Calibri" w:hAnsi="Calibri" w:cs="Calibri"/>
+          <w:color w:val="242424"/>
+          <w:sz w:val="22"/>
+          <w:szCs w:val="22"/>
+        </w:rPr>
+      </w:pPr>
+      <w:r>
+        <w:rPr>
+          <w:rFonts w:ascii="Calibri" w:hAnsi="Calibri" w:cs="Calibri"/>
+          <w:color w:val="242424"/>
+          <w:sz w:val="22"/>
+          <w:szCs w:val="22"/>
+        </w:rPr>
+        <w:t>Avant tout chose, j’ai créé un dictionnaire des données pour identifier les principales interactions.</w:t>
+      </w:r>
+    </w:p>
+    <w:p>
+      <w:pPr>
+        <w:pStyle w:val="xmsolistparagraph"/>
+        <w:shd w:val="clear" w:color="auto" w:fill="FFFFFF"/>
+        <w:spacing w:before="0"/>
+        <w:rPr>
+          <w:rFonts w:ascii="Calibri" w:hAnsi="Calibri" w:cs="Calibri"/>
+          <w:color w:val="242424"/>
+          <w:sz w:val="22"/>
+          <w:szCs w:val="22"/>
+        </w:rPr>
+      </w:pPr>
+      <w:r>
+        <w:rPr>
+          <w:rFonts w:ascii="Calibri" w:hAnsi="Calibri" w:cs="Calibri"/>
+          <w:b/>
+          <w:color w:val="242424"/>
+          <w:sz w:val="22"/>
+          <w:szCs w:val="22"/>
+        </w:rPr>
+        <w:drawing>
+          <wp:anchor distT="0" distB="0" distL="114300" distR="114300" simplePos="0" relativeHeight="251662336" behindDoc="0" locked="0" layoutInCell="1" allowOverlap="1" wp14:anchorId="7BC1DE93" wp14:editId="00FDC71A">
+            <wp:simplePos x="0" y="0"/>
+            <wp:positionH relativeFrom="margin">
+              <wp:align>left</wp:align>
+            </wp:positionH>
+            <wp:positionV relativeFrom="paragraph">
+              <wp:posOffset>688340</wp:posOffset>
+            </wp:positionV>
+            <wp:extent cx="6120130" cy="4143375"/>
+            <wp:effectExtent l="0" t="0" r="0" b="9525"/>
+            <wp:wrapSquare wrapText="bothSides"/>
+            <wp:docPr id="33" name="Image 33"/>
+            <wp:cNvGraphicFramePr>
+              <a:graphicFrameLocks xmlns:a="http://schemas.openxmlformats.org/drawingml/2006/main" noChangeAspect="1"/>
+            </wp:cNvGraphicFramePr>
+            <a:graphic xmlns:a="http://schemas.openxmlformats.org/drawingml/2006/main">
+              <a:graphicData uri="http://schemas.openxmlformats.org/drawingml/2006/picture">
+                <pic:pic xmlns:pic="http://schemas.openxmlformats.org/drawingml/2006/picture">
+                  <pic:nvPicPr>
+                    <pic:cNvPr id="1" name=""/>
+                    <pic:cNvPicPr/>
+                  </pic:nvPicPr>
+                  <pic:blipFill>
+                    <a:blip r:embed="rId9">
+                      <a:extLst>
+                        <a:ext uri="{28A0092B-C50C-407E-A947-70E740481C1C}">
+                          <a14:useLocalDpi xmlns:a14="http://schemas.microsoft.com/office/drawing/2010/main" val="0"/>
+                        </a:ext>
+                      </a:extLst>
+                    </a:blip>
+                    <a:stretch>
+                      <a:fillRect/>
+                    </a:stretch>
+                  </pic:blipFill>
+                  <pic:spPr>
+                    <a:xfrm>
+                      <a:off x="0" y="0"/>
+                      <a:ext cx="6120130" cy="4143375"/>
+                    </a:xfrm>
+                    <a:prstGeom prst="rect">
+                      <a:avLst/>
+                    </a:prstGeom>
+                  </pic:spPr>
+                </pic:pic>
+              </a:graphicData>
+            </a:graphic>
+            <wp14:sizeRelH relativeFrom="margin">
+              <wp14:pctWidth>0</wp14:pctWidth>
+            </wp14:sizeRelH>
+          </wp:anchor>
+        </w:drawing>
+      </w:r>
+      <w:r>
+        <w:rPr>
+          <w:rFonts w:ascii="Calibri" w:hAnsi="Calibri" w:cs="Calibri"/>
+          <w:color w:val="242424"/>
+          <w:sz w:val="22"/>
+          <w:szCs w:val="22"/>
+        </w:rPr>
+        <w:t>Il va me servir à organiser et décrire toutes les données pertinentes qui seront utilisées dans l’application. Cela documente le projet et permet une meilleure compréhension pour un œil extérieur.</w:t>
+      </w:r>
+    </w:p>
+    <w:p>
+      <w:pPr>
+        <w:pStyle w:val="xmsolistparagraph"/>
+        <w:shd w:val="clear" w:color="auto" w:fill="FFFFFF"/>
+        <w:spacing w:before="0"/>
+        <w:rPr>
+          <w:rFonts w:ascii="Calibri" w:hAnsi="Calibri" w:cs="Calibri"/>
+          <w:color w:val="242424"/>
+          <w:sz w:val="22"/>
+          <w:szCs w:val="22"/>
+        </w:rPr>
+      </w:pPr>
+    </w:p>
+    <w:p>
+      <w:pPr>
+        <w:pStyle w:val="xmsolistparagraph"/>
+        <w:shd w:val="clear" w:color="auto" w:fill="FFFFFF"/>
+        <w:spacing w:before="0"/>
+        <w:rPr>
+          <w:rFonts w:ascii="Calibri" w:hAnsi="Calibri" w:cs="Calibri"/>
+          <w:color w:val="242424"/>
+          <w:sz w:val="22"/>
+          <w:szCs w:val="22"/>
+        </w:rPr>
+      </w:pPr>
+      <w:r>
+        <w:rPr>
+          <w:rFonts w:ascii="Calibri" w:hAnsi="Calibri" w:cs="Calibri"/>
+          <w:color w:val="242424"/>
+          <w:sz w:val="22"/>
+          <w:szCs w:val="22"/>
+        </w:rPr>
+        <w:t>C’est un échantillon</w:t>
+      </w:r>
+      <w:r>
+        <w:rPr>
+          <w:rFonts w:ascii="Calibri" w:hAnsi="Calibri" w:cs="Calibri"/>
+          <w:color w:val="242424"/>
+          <w:sz w:val="22"/>
+          <w:szCs w:val="22"/>
+        </w:rPr>
+        <w:t xml:space="preserve"> de ce que saura la BDD, avec les futurs noms de colonne qui, au court du développement pourront être adapté</w:t>
+      </w:r>
+      <w:r>
+        <w:rPr>
+          <w:rFonts w:ascii="Calibri" w:hAnsi="Calibri" w:cs="Calibri"/>
+          <w:color w:val="242424"/>
+          <w:sz w:val="22"/>
+          <w:szCs w:val="22"/>
+        </w:rPr>
+        <w:t>s</w:t>
+      </w:r>
+      <w:r>
+        <w:rPr>
+          <w:rFonts w:ascii="Calibri" w:hAnsi="Calibri" w:cs="Calibri"/>
+          <w:color w:val="242424"/>
+          <w:sz w:val="22"/>
+          <w:szCs w:val="22"/>
+        </w:rPr>
+        <w:t xml:space="preserve"> selon les besoins encore non-identifiés. Cela m’a aussi permis d’identifier les futures relations qui seront mise en place.</w:t>
+      </w:r>
       <w:bookmarkStart w:id="0" w:name="_GoBack"/>
       <w:bookmarkEnd w:id="0"/>
     </w:p>
     <w:p>
       <w:pPr>
-        <w:pStyle w:val="Paragraphedeliste"/>
+        <w:pStyle w:val="xmsolistparagraph"/>
+        <w:shd w:val="clear" w:color="auto" w:fill="FFFFFF"/>
+        <w:spacing w:before="0"/>
+        <w:ind w:left="855"/>
+        <w:rPr>
+          <w:rFonts w:ascii="Calibri" w:hAnsi="Calibri" w:cs="Calibri"/>
+          <w:b/>
+          <w:color w:val="242424"/>
+          <w:sz w:val="22"/>
+          <w:szCs w:val="22"/>
+        </w:rPr>
       </w:pPr>
     </w:p>
     <w:p>
       <w:pPr>
-        <w:pStyle w:val="Paragraphedeliste"/>
-      </w:pPr>
-      <w:r>
-        <w:t xml:space="preserve">Dans la suite de ce rapport, </w:t>
-      </w:r>
-      <w:r>
-        <w:t>je vais aborder</w:t>
-      </w:r>
-      <w:r>
-        <w:t xml:space="preserve"> en détail les différentes phases du projet, de la conception à la réalisation, en mettant en évidence les principaux éléments et choix techniques. Nous explorerons également les aspects de sécurité qui sont essentiels pour protéger les données sensibles des utilisateurs. Enfin, nous dresserons un bilan des réalisations à ce stade du projet, ainsi que des perspectives d'évolution pour les prochaines étapes.</w:t>
-      </w:r>
+        <w:pStyle w:val="xmsolistparagraph"/>
+        <w:shd w:val="clear" w:color="auto" w:fill="FFFFFF"/>
+        <w:spacing w:before="0"/>
+        <w:ind w:left="855"/>
+        <w:rPr>
+          <w:rFonts w:ascii="Calibri" w:hAnsi="Calibri" w:cs="Calibri"/>
+          <w:b/>
+          <w:color w:val="242424"/>
+          <w:sz w:val="22"/>
+          <w:szCs w:val="22"/>
+        </w:rPr>
+      </w:pPr>
     </w:p>
     <w:p>
       <w:pPr>
-        <w:pStyle w:val="Paragraphedeliste"/>
-      </w:pPr>
+        <w:pStyle w:val="xmsolistparagraph"/>
+        <w:shd w:val="clear" w:color="auto" w:fill="FFFFFF"/>
+        <w:spacing w:before="0"/>
+        <w:ind w:left="855"/>
+        <w:rPr>
+          <w:rFonts w:ascii="Calibri" w:hAnsi="Calibri" w:cs="Calibri"/>
+          <w:b/>
+          <w:color w:val="242424"/>
+          <w:sz w:val="22"/>
+          <w:szCs w:val="22"/>
+        </w:rPr>
+      </w:pPr>
+    </w:p>
+    <w:p>
+      <w:pPr>
+        <w:pStyle w:val="xmsolistparagraph"/>
+        <w:shd w:val="clear" w:color="auto" w:fill="FFFFFF"/>
+        <w:spacing w:before="0"/>
+        <w:ind w:left="855"/>
+        <w:rPr>
+          <w:rFonts w:ascii="Calibri" w:hAnsi="Calibri" w:cs="Calibri"/>
+          <w:b/>
+          <w:color w:val="242424"/>
+          <w:sz w:val="22"/>
+          <w:szCs w:val="22"/>
+        </w:rPr>
+      </w:pPr>
+    </w:p>
+    <w:p>
+      <w:pPr>
+        <w:pStyle w:val="xmsolistparagraph"/>
+        <w:shd w:val="clear" w:color="auto" w:fill="FFFFFF"/>
+        <w:spacing w:before="0"/>
+        <w:ind w:left="855"/>
+        <w:rPr>
+          <w:rFonts w:ascii="Calibri" w:hAnsi="Calibri" w:cs="Calibri"/>
+          <w:b/>
+          <w:color w:val="242424"/>
+          <w:sz w:val="22"/>
+          <w:szCs w:val="22"/>
+        </w:rPr>
+      </w:pPr>
+    </w:p>
+    <w:p>
+      <w:pPr>
+        <w:pStyle w:val="xmsolistparagraph"/>
+        <w:shd w:val="clear" w:color="auto" w:fill="FFFFFF"/>
+        <w:spacing w:before="0"/>
+        <w:ind w:left="855"/>
+        <w:rPr>
+          <w:rFonts w:ascii="Calibri" w:hAnsi="Calibri" w:cs="Calibri"/>
+          <w:b/>
+          <w:color w:val="242424"/>
+          <w:sz w:val="22"/>
+          <w:szCs w:val="22"/>
+        </w:rPr>
+      </w:pPr>
+    </w:p>
+    <w:p>
+      <w:pPr>
+        <w:pStyle w:val="xmsolistparagraph"/>
+        <w:numPr>
+          <w:ilvl w:val="0"/>
+          <w:numId w:val="18"/>
+        </w:numPr>
+        <w:shd w:val="clear" w:color="auto" w:fill="FFFFFF"/>
+        <w:spacing w:before="0"/>
+        <w:rPr>
+          <w:rFonts w:ascii="Calibri" w:hAnsi="Calibri" w:cs="Calibri"/>
+          <w:b/>
+          <w:color w:val="242424"/>
+          <w:sz w:val="22"/>
+          <w:szCs w:val="22"/>
+        </w:rPr>
+      </w:pPr>
+      <w:r>
+        <w:rPr>
+          <w:rFonts w:ascii="Calibri" w:hAnsi="Calibri" w:cs="Calibri"/>
+          <w:b/>
+          <w:color w:val="242424"/>
+          <w:sz w:val="22"/>
+          <w:szCs w:val="22"/>
+        </w:rPr>
+        <w:lastRenderedPageBreak/>
+        <w:t>Looping</w:t>
+      </w:r>
+    </w:p>
+    <w:p>
+      <w:pPr>
+        <w:pStyle w:val="xmsolistparagraph"/>
+        <w:shd w:val="clear" w:color="auto" w:fill="FFFFFF"/>
+        <w:spacing w:before="0"/>
+        <w:rPr>
+          <w:rFonts w:ascii="Calibri" w:hAnsi="Calibri" w:cs="Calibri"/>
+          <w:color w:val="242424"/>
+          <w:sz w:val="22"/>
+          <w:szCs w:val="22"/>
+        </w:rPr>
+      </w:pPr>
+      <w:r>
+        <w:rPr>
+          <w:rFonts w:ascii="Calibri" w:hAnsi="Calibri" w:cs="Calibri"/>
+          <w:color w:val="242424"/>
+          <w:sz w:val="22"/>
+          <w:szCs w:val="22"/>
+        </w:rPr>
+        <w:t>MCD :</w:t>
+      </w:r>
+    </w:p>
+    <w:p>
+      <w:pPr>
+        <w:pStyle w:val="xmsolistparagraph"/>
+        <w:shd w:val="clear" w:color="auto" w:fill="FFFFFF"/>
+        <w:spacing w:before="0"/>
+        <w:rPr>
+          <w:rFonts w:ascii="Calibri" w:hAnsi="Calibri" w:cs="Calibri"/>
+          <w:color w:val="242424"/>
+          <w:sz w:val="22"/>
+          <w:szCs w:val="22"/>
+        </w:rPr>
+      </w:pPr>
+      <w:r>
+        <w:rPr>
+          <w:rFonts w:ascii="Calibri" w:hAnsi="Calibri" w:cs="Calibri"/>
+          <w:color w:val="242424"/>
+          <w:sz w:val="22"/>
+          <w:szCs w:val="22"/>
+        </w:rPr>
+        <w:t xml:space="preserve">Ma BDD </w:t>
+      </w:r>
+      <w:r>
+        <w:rPr>
+          <w:rFonts w:ascii="Calibri" w:hAnsi="Calibri" w:cs="Calibri"/>
+          <w:color w:val="242424"/>
+          <w:sz w:val="22"/>
+          <w:szCs w:val="22"/>
+        </w:rPr>
+        <w:t>contient</w:t>
+      </w:r>
+      <w:r>
+        <w:rPr>
+          <w:rFonts w:ascii="Calibri" w:hAnsi="Calibri" w:cs="Calibri"/>
+          <w:color w:val="242424"/>
+          <w:sz w:val="22"/>
+          <w:szCs w:val="22"/>
+        </w:rPr>
+        <w:t xml:space="preserve"> 7 tables principales</w:t>
+      </w:r>
+    </w:p>
+    <w:p>
+      <w:pPr>
+        <w:pStyle w:val="xmsolistparagraph"/>
+        <w:shd w:val="clear" w:color="auto" w:fill="FFFFFF"/>
+        <w:spacing w:before="0"/>
+        <w:rPr>
+          <w:rFonts w:ascii="Calibri" w:hAnsi="Calibri" w:cs="Calibri"/>
+          <w:color w:val="242424"/>
+          <w:sz w:val="22"/>
+          <w:szCs w:val="22"/>
+        </w:rPr>
+      </w:pPr>
+      <w:r>
+        <w:rPr>
+          <w:rFonts w:ascii="Calibri" w:hAnsi="Calibri" w:cs="Calibri"/>
+          <w:color w:val="242424"/>
+          <w:sz w:val="22"/>
+          <w:szCs w:val="22"/>
+        </w:rPr>
+        <w:drawing>
+          <wp:inline distT="0" distB="0" distL="0" distR="0" wp14:anchorId="59C56CD6" wp14:editId="6DA09AED">
+            <wp:extent cx="5760720" cy="5607050"/>
+            <wp:effectExtent l="0" t="0" r="0" b="0"/>
+            <wp:docPr id="34" name="Image 34"/>
+            <wp:cNvGraphicFramePr>
+              <a:graphicFrameLocks xmlns:a="http://schemas.openxmlformats.org/drawingml/2006/main" noChangeAspect="1"/>
+            </wp:cNvGraphicFramePr>
+            <a:graphic xmlns:a="http://schemas.openxmlformats.org/drawingml/2006/main">
+              <a:graphicData uri="http://schemas.openxmlformats.org/drawingml/2006/picture">
+                <pic:pic xmlns:pic="http://schemas.openxmlformats.org/drawingml/2006/picture">
+                  <pic:nvPicPr>
+                    <pic:cNvPr id="1" name=""/>
+                    <pic:cNvPicPr/>
+                  </pic:nvPicPr>
+                  <pic:blipFill>
+                    <a:blip r:embed="rId10"/>
+                    <a:stretch>
+                      <a:fillRect/>
+                    </a:stretch>
+                  </pic:blipFill>
+                  <pic:spPr>
+                    <a:xfrm>
+                      <a:off x="0" y="0"/>
+                      <a:ext cx="5760720" cy="5607050"/>
+                    </a:xfrm>
+                    <a:prstGeom prst="rect">
+                      <a:avLst/>
+                    </a:prstGeom>
+                  </pic:spPr>
+                </pic:pic>
+              </a:graphicData>
+            </a:graphic>
+          </wp:inline>
+        </w:drawing>
+      </w:r>
     </w:p>
     <w:sectPr>
       <w:pgSz w:w="11906" w:h="16838"/>
@@ -6694,6 +8133,95 @@
     </w:lvl>
   </w:abstractNum>
   <w:abstractNum w:abstractNumId="1" w15:restartNumberingAfterBreak="0">
+    <w:nsid w:val="13F55337"/>
+    <w:multiLevelType w:val="hybridMultilevel"/>
+    <w:tmpl w:val="0D364022"/>
+    <w:lvl w:ilvl="0" w:tplc="70747AC4">
+      <w:start w:val="1"/>
+      <w:numFmt w:val="upperLetter"/>
+      <w:lvlText w:val="%1."/>
+      <w:lvlJc w:val="left"/>
+      <w:pPr>
+        <w:ind w:left="855" w:hanging="405"/>
+      </w:pPr>
+      <w:rPr>
+        <w:rFonts w:hint="default"/>
+      </w:rPr>
+    </w:lvl>
+    <w:lvl w:ilvl="1" w:tplc="040C0019" w:tentative="1">
+      <w:start w:val="1"/>
+      <w:numFmt w:val="lowerLetter"/>
+      <w:lvlText w:val="%2."/>
+      <w:lvlJc w:val="left"/>
+      <w:pPr>
+        <w:ind w:left="1530" w:hanging="360"/>
+      </w:pPr>
+    </w:lvl>
+    <w:lvl w:ilvl="2" w:tplc="040C001B" w:tentative="1">
+      <w:start w:val="1"/>
+      <w:numFmt w:val="lowerRoman"/>
+      <w:lvlText w:val="%3."/>
+      <w:lvlJc w:val="right"/>
+      <w:pPr>
+        <w:ind w:left="2250" w:hanging="180"/>
+      </w:pPr>
+    </w:lvl>
+    <w:lvl w:ilvl="3" w:tplc="040C000F" w:tentative="1">
+      <w:start w:val="1"/>
+      <w:numFmt w:val="decimal"/>
+      <w:lvlText w:val="%4."/>
+      <w:lvlJc w:val="left"/>
+      <w:pPr>
+        <w:ind w:left="2970" w:hanging="360"/>
+      </w:pPr>
+    </w:lvl>
+    <w:lvl w:ilvl="4" w:tplc="040C0019" w:tentative="1">
+      <w:start w:val="1"/>
+      <w:numFmt w:val="lowerLetter"/>
+      <w:lvlText w:val="%5."/>
+      <w:lvlJc w:val="left"/>
+      <w:pPr>
+        <w:ind w:left="3690" w:hanging="360"/>
+      </w:pPr>
+    </w:lvl>
+    <w:lvl w:ilvl="5" w:tplc="040C001B" w:tentative="1">
+      <w:start w:val="1"/>
+      <w:numFmt w:val="lowerRoman"/>
+      <w:lvlText w:val="%6."/>
+      <w:lvlJc w:val="right"/>
+      <w:pPr>
+        <w:ind w:left="4410" w:hanging="180"/>
+      </w:pPr>
+    </w:lvl>
+    <w:lvl w:ilvl="6" w:tplc="040C000F" w:tentative="1">
+      <w:start w:val="1"/>
+      <w:numFmt w:val="decimal"/>
+      <w:lvlText w:val="%7."/>
+      <w:lvlJc w:val="left"/>
+      <w:pPr>
+        <w:ind w:left="5130" w:hanging="360"/>
+      </w:pPr>
+    </w:lvl>
+    <w:lvl w:ilvl="7" w:tplc="040C0019" w:tentative="1">
+      <w:start w:val="1"/>
+      <w:numFmt w:val="lowerLetter"/>
+      <w:lvlText w:val="%8."/>
+      <w:lvlJc w:val="left"/>
+      <w:pPr>
+        <w:ind w:left="5850" w:hanging="360"/>
+      </w:pPr>
+    </w:lvl>
+    <w:lvl w:ilvl="8" w:tplc="040C001B" w:tentative="1">
+      <w:start w:val="1"/>
+      <w:numFmt w:val="lowerRoman"/>
+      <w:lvlText w:val="%9."/>
+      <w:lvlJc w:val="right"/>
+      <w:pPr>
+        <w:ind w:left="6570" w:hanging="180"/>
+      </w:pPr>
+    </w:lvl>
+  </w:abstractNum>
+  <w:abstractNum w:abstractNumId="2" w15:restartNumberingAfterBreak="0">
     <w:nsid w:val="17B9385B"/>
     <w:multiLevelType w:val="hybridMultilevel"/>
     <w:tmpl w:val="6B983040"/>
@@ -6806,7 +8334,7 @@
       </w:rPr>
     </w:lvl>
   </w:abstractNum>
-  <w:abstractNum w:abstractNumId="2" w15:restartNumberingAfterBreak="0">
+  <w:abstractNum w:abstractNumId="3" w15:restartNumberingAfterBreak="0">
     <w:nsid w:val="18C86306"/>
     <w:multiLevelType w:val="multilevel"/>
     <w:tmpl w:val="4690521A"/>
@@ -6919,7 +8447,128 @@
       </w:pPr>
     </w:lvl>
   </w:abstractNum>
-  <w:abstractNum w:abstractNumId="3" w15:restartNumberingAfterBreak="0">
+  <w:abstractNum w:abstractNumId="4" w15:restartNumberingAfterBreak="0">
+    <w:nsid w:val="1B33371D"/>
+    <w:multiLevelType w:val="multilevel"/>
+    <w:tmpl w:val="60783984"/>
+    <w:lvl w:ilvl="0">
+      <w:start w:val="1"/>
+      <w:numFmt w:val="decimal"/>
+      <w:lvlText w:val="%1."/>
+      <w:lvlJc w:val="left"/>
+      <w:pPr>
+        <w:ind w:left="1080" w:hanging="360"/>
+      </w:pPr>
+      <w:rPr>
+        <w:rFonts w:hint="default"/>
+      </w:rPr>
+    </w:lvl>
+    <w:lvl w:ilvl="1">
+      <w:start w:val="1"/>
+      <w:numFmt w:val="decimal"/>
+      <w:isLgl/>
+      <w:lvlText w:val="%1.%2"/>
+      <w:lvlJc w:val="left"/>
+      <w:pPr>
+        <w:ind w:left="1080" w:hanging="360"/>
+      </w:pPr>
+      <w:rPr>
+        <w:rFonts w:hint="default"/>
+      </w:rPr>
+    </w:lvl>
+    <w:lvl w:ilvl="2">
+      <w:start w:val="1"/>
+      <w:numFmt w:val="decimal"/>
+      <w:isLgl/>
+      <w:lvlText w:val="%1.%2.%3"/>
+      <w:lvlJc w:val="left"/>
+      <w:pPr>
+        <w:ind w:left="1440" w:hanging="720"/>
+      </w:pPr>
+      <w:rPr>
+        <w:rFonts w:hint="default"/>
+      </w:rPr>
+    </w:lvl>
+    <w:lvl w:ilvl="3">
+      <w:start w:val="1"/>
+      <w:numFmt w:val="decimal"/>
+      <w:isLgl/>
+      <w:lvlText w:val="%1.%2.%3.%4"/>
+      <w:lvlJc w:val="left"/>
+      <w:pPr>
+        <w:ind w:left="1440" w:hanging="720"/>
+      </w:pPr>
+      <w:rPr>
+        <w:rFonts w:hint="default"/>
+      </w:rPr>
+    </w:lvl>
+    <w:lvl w:ilvl="4">
+      <w:start w:val="1"/>
+      <w:numFmt w:val="decimal"/>
+      <w:isLgl/>
+      <w:lvlText w:val="%1.%2.%3.%4.%5"/>
+      <w:lvlJc w:val="left"/>
+      <w:pPr>
+        <w:ind w:left="1800" w:hanging="1080"/>
+      </w:pPr>
+      <w:rPr>
+        <w:rFonts w:hint="default"/>
+      </w:rPr>
+    </w:lvl>
+    <w:lvl w:ilvl="5">
+      <w:start w:val="1"/>
+      <w:numFmt w:val="decimal"/>
+      <w:isLgl/>
+      <w:lvlText w:val="%1.%2.%3.%4.%5.%6"/>
+      <w:lvlJc w:val="left"/>
+      <w:pPr>
+        <w:ind w:left="1800" w:hanging="1080"/>
+      </w:pPr>
+      <w:rPr>
+        <w:rFonts w:hint="default"/>
+      </w:rPr>
+    </w:lvl>
+    <w:lvl w:ilvl="6">
+      <w:start w:val="1"/>
+      <w:numFmt w:val="decimal"/>
+      <w:isLgl/>
+      <w:lvlText w:val="%1.%2.%3.%4.%5.%6.%7"/>
+      <w:lvlJc w:val="left"/>
+      <w:pPr>
+        <w:ind w:left="2160" w:hanging="1440"/>
+      </w:pPr>
+      <w:rPr>
+        <w:rFonts w:hint="default"/>
+      </w:rPr>
+    </w:lvl>
+    <w:lvl w:ilvl="7">
+      <w:start w:val="1"/>
+      <w:numFmt w:val="decimal"/>
+      <w:isLgl/>
+      <w:lvlText w:val="%1.%2.%3.%4.%5.%6.%7.%8"/>
+      <w:lvlJc w:val="left"/>
+      <w:pPr>
+        <w:ind w:left="2160" w:hanging="1440"/>
+      </w:pPr>
+      <w:rPr>
+        <w:rFonts w:hint="default"/>
+      </w:rPr>
+    </w:lvl>
+    <w:lvl w:ilvl="8">
+      <w:start w:val="1"/>
+      <w:numFmt w:val="decimal"/>
+      <w:isLgl/>
+      <w:lvlText w:val="%1.%2.%3.%4.%5.%6.%7.%8.%9"/>
+      <w:lvlJc w:val="left"/>
+      <w:pPr>
+        <w:ind w:left="2160" w:hanging="1440"/>
+      </w:pPr>
+      <w:rPr>
+        <w:rFonts w:hint="default"/>
+      </w:rPr>
+    </w:lvl>
+  </w:abstractNum>
+  <w:abstractNum w:abstractNumId="5" w15:restartNumberingAfterBreak="0">
     <w:nsid w:val="1C9B15CF"/>
     <w:multiLevelType w:val="multilevel"/>
     <w:tmpl w:val="CFE62690"/>
@@ -7032,7 +8681,354 @@
       </w:pPr>
     </w:lvl>
   </w:abstractNum>
-  <w:abstractNum w:abstractNumId="4" w15:restartNumberingAfterBreak="0">
+  <w:abstractNum w:abstractNumId="6" w15:restartNumberingAfterBreak="0">
+    <w:nsid w:val="2A78000B"/>
+    <w:multiLevelType w:val="multilevel"/>
+    <w:tmpl w:val="60783984"/>
+    <w:lvl w:ilvl="0">
+      <w:start w:val="1"/>
+      <w:numFmt w:val="decimal"/>
+      <w:lvlText w:val="%1."/>
+      <w:lvlJc w:val="left"/>
+      <w:pPr>
+        <w:ind w:left="1080" w:hanging="360"/>
+      </w:pPr>
+      <w:rPr>
+        <w:rFonts w:hint="default"/>
+      </w:rPr>
+    </w:lvl>
+    <w:lvl w:ilvl="1">
+      <w:start w:val="1"/>
+      <w:numFmt w:val="decimal"/>
+      <w:isLgl/>
+      <w:lvlText w:val="%1.%2"/>
+      <w:lvlJc w:val="left"/>
+      <w:pPr>
+        <w:ind w:left="785" w:hanging="360"/>
+      </w:pPr>
+      <w:rPr>
+        <w:rFonts w:hint="default"/>
+      </w:rPr>
+    </w:lvl>
+    <w:lvl w:ilvl="2">
+      <w:start w:val="1"/>
+      <w:numFmt w:val="decimal"/>
+      <w:isLgl/>
+      <w:lvlText w:val="%1.%2.%3"/>
+      <w:lvlJc w:val="left"/>
+      <w:pPr>
+        <w:ind w:left="1440" w:hanging="720"/>
+      </w:pPr>
+      <w:rPr>
+        <w:rFonts w:hint="default"/>
+      </w:rPr>
+    </w:lvl>
+    <w:lvl w:ilvl="3">
+      <w:start w:val="1"/>
+      <w:numFmt w:val="decimal"/>
+      <w:isLgl/>
+      <w:lvlText w:val="%1.%2.%3.%4"/>
+      <w:lvlJc w:val="left"/>
+      <w:pPr>
+        <w:ind w:left="1440" w:hanging="720"/>
+      </w:pPr>
+      <w:rPr>
+        <w:rFonts w:hint="default"/>
+      </w:rPr>
+    </w:lvl>
+    <w:lvl w:ilvl="4">
+      <w:start w:val="1"/>
+      <w:numFmt w:val="decimal"/>
+      <w:isLgl/>
+      <w:lvlText w:val="%1.%2.%3.%4.%5"/>
+      <w:lvlJc w:val="left"/>
+      <w:pPr>
+        <w:ind w:left="1800" w:hanging="1080"/>
+      </w:pPr>
+      <w:rPr>
+        <w:rFonts w:hint="default"/>
+      </w:rPr>
+    </w:lvl>
+    <w:lvl w:ilvl="5">
+      <w:start w:val="1"/>
+      <w:numFmt w:val="decimal"/>
+      <w:isLgl/>
+      <w:lvlText w:val="%1.%2.%3.%4.%5.%6"/>
+      <w:lvlJc w:val="left"/>
+      <w:pPr>
+        <w:ind w:left="1800" w:hanging="1080"/>
+      </w:pPr>
+      <w:rPr>
+        <w:rFonts w:hint="default"/>
+      </w:rPr>
+    </w:lvl>
+    <w:lvl w:ilvl="6">
+      <w:start w:val="1"/>
+      <w:numFmt w:val="decimal"/>
+      <w:isLgl/>
+      <w:lvlText w:val="%1.%2.%3.%4.%5.%6.%7"/>
+      <w:lvlJc w:val="left"/>
+      <w:pPr>
+        <w:ind w:left="2160" w:hanging="1440"/>
+      </w:pPr>
+      <w:rPr>
+        <w:rFonts w:hint="default"/>
+      </w:rPr>
+    </w:lvl>
+    <w:lvl w:ilvl="7">
+      <w:start w:val="1"/>
+      <w:numFmt w:val="decimal"/>
+      <w:isLgl/>
+      <w:lvlText w:val="%1.%2.%3.%4.%5.%6.%7.%8"/>
+      <w:lvlJc w:val="left"/>
+      <w:pPr>
+        <w:ind w:left="2160" w:hanging="1440"/>
+      </w:pPr>
+      <w:rPr>
+        <w:rFonts w:hint="default"/>
+      </w:rPr>
+    </w:lvl>
+    <w:lvl w:ilvl="8">
+      <w:start w:val="1"/>
+      <w:numFmt w:val="decimal"/>
+      <w:isLgl/>
+      <w:lvlText w:val="%1.%2.%3.%4.%5.%6.%7.%8.%9"/>
+      <w:lvlJc w:val="left"/>
+      <w:pPr>
+        <w:ind w:left="2160" w:hanging="1440"/>
+      </w:pPr>
+      <w:rPr>
+        <w:rFonts w:hint="default"/>
+      </w:rPr>
+    </w:lvl>
+  </w:abstractNum>
+  <w:abstractNum w:abstractNumId="7" w15:restartNumberingAfterBreak="0">
+    <w:nsid w:val="2EC336BC"/>
+    <w:multiLevelType w:val="multilevel"/>
+    <w:tmpl w:val="0E4E0926"/>
+    <w:lvl w:ilvl="0">
+      <w:start w:val="1"/>
+      <w:numFmt w:val="decimal"/>
+      <w:lvlText w:val="%1."/>
+      <w:lvlJc w:val="left"/>
+      <w:pPr>
+        <w:tabs>
+          <w:tab w:val="num" w:pos="720"/>
+        </w:tabs>
+        <w:ind w:left="720" w:hanging="360"/>
+      </w:pPr>
+    </w:lvl>
+    <w:lvl w:ilvl="1" w:tentative="1">
+      <w:start w:val="1"/>
+      <w:numFmt w:val="decimal"/>
+      <w:lvlText w:val="%2."/>
+      <w:lvlJc w:val="left"/>
+      <w:pPr>
+        <w:tabs>
+          <w:tab w:val="num" w:pos="1440"/>
+        </w:tabs>
+        <w:ind w:left="1440" w:hanging="360"/>
+      </w:pPr>
+    </w:lvl>
+    <w:lvl w:ilvl="2" w:tentative="1">
+      <w:start w:val="1"/>
+      <w:numFmt w:val="decimal"/>
+      <w:lvlText w:val="%3."/>
+      <w:lvlJc w:val="left"/>
+      <w:pPr>
+        <w:tabs>
+          <w:tab w:val="num" w:pos="2160"/>
+        </w:tabs>
+        <w:ind w:left="2160" w:hanging="360"/>
+      </w:pPr>
+    </w:lvl>
+    <w:lvl w:ilvl="3" w:tentative="1">
+      <w:start w:val="1"/>
+      <w:numFmt w:val="decimal"/>
+      <w:lvlText w:val="%4."/>
+      <w:lvlJc w:val="left"/>
+      <w:pPr>
+        <w:tabs>
+          <w:tab w:val="num" w:pos="2880"/>
+        </w:tabs>
+        <w:ind w:left="2880" w:hanging="360"/>
+      </w:pPr>
+    </w:lvl>
+    <w:lvl w:ilvl="4" w:tentative="1">
+      <w:start w:val="1"/>
+      <w:numFmt w:val="decimal"/>
+      <w:lvlText w:val="%5."/>
+      <w:lvlJc w:val="left"/>
+      <w:pPr>
+        <w:tabs>
+          <w:tab w:val="num" w:pos="3600"/>
+        </w:tabs>
+        <w:ind w:left="3600" w:hanging="360"/>
+      </w:pPr>
+    </w:lvl>
+    <w:lvl w:ilvl="5" w:tentative="1">
+      <w:start w:val="1"/>
+      <w:numFmt w:val="decimal"/>
+      <w:lvlText w:val="%6."/>
+      <w:lvlJc w:val="left"/>
+      <w:pPr>
+        <w:tabs>
+          <w:tab w:val="num" w:pos="4320"/>
+        </w:tabs>
+        <w:ind w:left="4320" w:hanging="360"/>
+      </w:pPr>
+    </w:lvl>
+    <w:lvl w:ilvl="6" w:tentative="1">
+      <w:start w:val="1"/>
+      <w:numFmt w:val="decimal"/>
+      <w:lvlText w:val="%7."/>
+      <w:lvlJc w:val="left"/>
+      <w:pPr>
+        <w:tabs>
+          <w:tab w:val="num" w:pos="5040"/>
+        </w:tabs>
+        <w:ind w:left="5040" w:hanging="360"/>
+      </w:pPr>
+    </w:lvl>
+    <w:lvl w:ilvl="7" w:tentative="1">
+      <w:start w:val="1"/>
+      <w:numFmt w:val="decimal"/>
+      <w:lvlText w:val="%8."/>
+      <w:lvlJc w:val="left"/>
+      <w:pPr>
+        <w:tabs>
+          <w:tab w:val="num" w:pos="5760"/>
+        </w:tabs>
+        <w:ind w:left="5760" w:hanging="360"/>
+      </w:pPr>
+    </w:lvl>
+    <w:lvl w:ilvl="8" w:tentative="1">
+      <w:start w:val="1"/>
+      <w:numFmt w:val="decimal"/>
+      <w:lvlText w:val="%9."/>
+      <w:lvlJc w:val="left"/>
+      <w:pPr>
+        <w:tabs>
+          <w:tab w:val="num" w:pos="6480"/>
+        </w:tabs>
+        <w:ind w:left="6480" w:hanging="360"/>
+      </w:pPr>
+    </w:lvl>
+  </w:abstractNum>
+  <w:abstractNum w:abstractNumId="8" w15:restartNumberingAfterBreak="0">
+    <w:nsid w:val="35F828E7"/>
+    <w:multiLevelType w:val="multilevel"/>
+    <w:tmpl w:val="F7564AF0"/>
+    <w:lvl w:ilvl="0">
+      <w:start w:val="1"/>
+      <w:numFmt w:val="decimal"/>
+      <w:lvlText w:val="%1."/>
+      <w:lvlJc w:val="left"/>
+      <w:pPr>
+        <w:tabs>
+          <w:tab w:val="num" w:pos="720"/>
+        </w:tabs>
+        <w:ind w:left="720" w:hanging="360"/>
+      </w:pPr>
+    </w:lvl>
+    <w:lvl w:ilvl="1">
+      <w:start w:val="1"/>
+      <w:numFmt w:val="lowerLetter"/>
+      <w:lvlText w:val="%2."/>
+      <w:lvlJc w:val="left"/>
+      <w:pPr>
+        <w:tabs>
+          <w:tab w:val="num" w:pos="1440"/>
+        </w:tabs>
+        <w:ind w:left="1440" w:hanging="360"/>
+      </w:pPr>
+    </w:lvl>
+    <w:lvl w:ilvl="2" w:tentative="1">
+      <w:start w:val="1"/>
+      <w:numFmt w:val="decimal"/>
+      <w:lvlText w:val="%3."/>
+      <w:lvlJc w:val="left"/>
+      <w:pPr>
+        <w:tabs>
+          <w:tab w:val="num" w:pos="2160"/>
+        </w:tabs>
+        <w:ind w:left="2160" w:hanging="360"/>
+      </w:pPr>
+    </w:lvl>
+    <w:lvl w:ilvl="3" w:tentative="1">
+      <w:start w:val="1"/>
+      <w:numFmt w:val="decimal"/>
+      <w:lvlText w:val="%4."/>
+      <w:lvlJc w:val="left"/>
+      <w:pPr>
+        <w:tabs>
+          <w:tab w:val="num" w:pos="2880"/>
+        </w:tabs>
+        <w:ind w:left="2880" w:hanging="360"/>
+      </w:pPr>
+    </w:lvl>
+    <w:lvl w:ilvl="4" w:tentative="1">
+      <w:start w:val="1"/>
+      <w:numFmt w:val="decimal"/>
+      <w:lvlText w:val="%5."/>
+      <w:lvlJc w:val="left"/>
+      <w:pPr>
+        <w:tabs>
+          <w:tab w:val="num" w:pos="3600"/>
+        </w:tabs>
+        <w:ind w:left="3600" w:hanging="360"/>
+      </w:pPr>
+    </w:lvl>
+    <w:lvl w:ilvl="5" w:tentative="1">
+      <w:start w:val="1"/>
+      <w:numFmt w:val="decimal"/>
+      <w:lvlText w:val="%6."/>
+      <w:lvlJc w:val="left"/>
+      <w:pPr>
+        <w:tabs>
+          <w:tab w:val="num" w:pos="4320"/>
+        </w:tabs>
+        <w:ind w:left="4320" w:hanging="360"/>
+      </w:pPr>
+    </w:lvl>
+    <w:lvl w:ilvl="6" w:tentative="1">
+      <w:start w:val="1"/>
+      <w:numFmt w:val="decimal"/>
+      <w:lvlText w:val="%7."/>
+      <w:lvlJc w:val="left"/>
+      <w:pPr>
+        <w:tabs>
+          <w:tab w:val="num" w:pos="5040"/>
+        </w:tabs>
+        <w:ind w:left="5040" w:hanging="360"/>
+      </w:pPr>
+    </w:lvl>
+    <w:lvl w:ilvl="7" w:tentative="1">
+      <w:start w:val="1"/>
+      <w:numFmt w:val="decimal"/>
+      <w:lvlText w:val="%8."/>
+      <w:lvlJc w:val="left"/>
+      <w:pPr>
+        <w:tabs>
+          <w:tab w:val="num" w:pos="5760"/>
+        </w:tabs>
+        <w:ind w:left="5760" w:hanging="360"/>
+      </w:pPr>
+    </w:lvl>
+    <w:lvl w:ilvl="8" w:tentative="1">
+      <w:start w:val="1"/>
+      <w:numFmt w:val="decimal"/>
+      <w:lvlText w:val="%9."/>
+      <w:lvlJc w:val="left"/>
+      <w:pPr>
+        <w:tabs>
+          <w:tab w:val="num" w:pos="6480"/>
+        </w:tabs>
+        <w:ind w:left="6480" w:hanging="360"/>
+      </w:pPr>
+    </w:lvl>
+  </w:abstractNum>
+  <w:abstractNum w:abstractNumId="9" w15:restartNumberingAfterBreak="0">
     <w:nsid w:val="3A1B57DF"/>
     <w:multiLevelType w:val="hybridMultilevel"/>
     <w:tmpl w:val="B0CC00D0"/>
@@ -7145,7 +9141,120 @@
       </w:rPr>
     </w:lvl>
   </w:abstractNum>
-  <w:abstractNum w:abstractNumId="5" w15:restartNumberingAfterBreak="0">
+  <w:abstractNum w:abstractNumId="10" w15:restartNumberingAfterBreak="0">
+    <w:nsid w:val="3F014877"/>
+    <w:multiLevelType w:val="multilevel"/>
+    <w:tmpl w:val="77F8EB6A"/>
+    <w:lvl w:ilvl="0">
+      <w:start w:val="2"/>
+      <w:numFmt w:val="decimal"/>
+      <w:lvlText w:val="%1."/>
+      <w:lvlJc w:val="left"/>
+      <w:pPr>
+        <w:ind w:left="360" w:hanging="360"/>
+      </w:pPr>
+      <w:rPr>
+        <w:rFonts w:hint="default"/>
+      </w:rPr>
+    </w:lvl>
+    <w:lvl w:ilvl="1">
+      <w:start w:val="1"/>
+      <w:numFmt w:val="decimal"/>
+      <w:lvlText w:val="%1.%2."/>
+      <w:lvlJc w:val="left"/>
+      <w:pPr>
+        <w:ind w:left="1440" w:hanging="360"/>
+      </w:pPr>
+      <w:rPr>
+        <w:rFonts w:hint="default"/>
+      </w:rPr>
+    </w:lvl>
+    <w:lvl w:ilvl="2">
+      <w:start w:val="1"/>
+      <w:numFmt w:val="decimal"/>
+      <w:lvlText w:val="%1.%2.%3."/>
+      <w:lvlJc w:val="left"/>
+      <w:pPr>
+        <w:ind w:left="2880" w:hanging="720"/>
+      </w:pPr>
+      <w:rPr>
+        <w:rFonts w:hint="default"/>
+      </w:rPr>
+    </w:lvl>
+    <w:lvl w:ilvl="3">
+      <w:start w:val="1"/>
+      <w:numFmt w:val="decimal"/>
+      <w:lvlText w:val="%1.%2.%3.%4."/>
+      <w:lvlJc w:val="left"/>
+      <w:pPr>
+        <w:ind w:left="3960" w:hanging="720"/>
+      </w:pPr>
+      <w:rPr>
+        <w:rFonts w:hint="default"/>
+      </w:rPr>
+    </w:lvl>
+    <w:lvl w:ilvl="4">
+      <w:start w:val="1"/>
+      <w:numFmt w:val="decimal"/>
+      <w:lvlText w:val="%1.%2.%3.%4.%5."/>
+      <w:lvlJc w:val="left"/>
+      <w:pPr>
+        <w:ind w:left="5400" w:hanging="1080"/>
+      </w:pPr>
+      <w:rPr>
+        <w:rFonts w:hint="default"/>
+      </w:rPr>
+    </w:lvl>
+    <w:lvl w:ilvl="5">
+      <w:start w:val="1"/>
+      <w:numFmt w:val="decimal"/>
+      <w:lvlText w:val="%1.%2.%3.%4.%5.%6."/>
+      <w:lvlJc w:val="left"/>
+      <w:pPr>
+        <w:ind w:left="6480" w:hanging="1080"/>
+      </w:pPr>
+      <w:rPr>
+        <w:rFonts w:hint="default"/>
+      </w:rPr>
+    </w:lvl>
+    <w:lvl w:ilvl="6">
+      <w:start w:val="1"/>
+      <w:numFmt w:val="decimal"/>
+      <w:lvlText w:val="%1.%2.%3.%4.%5.%6.%7."/>
+      <w:lvlJc w:val="left"/>
+      <w:pPr>
+        <w:ind w:left="7920" w:hanging="1440"/>
+      </w:pPr>
+      <w:rPr>
+        <w:rFonts w:hint="default"/>
+      </w:rPr>
+    </w:lvl>
+    <w:lvl w:ilvl="7">
+      <w:start w:val="1"/>
+      <w:numFmt w:val="decimal"/>
+      <w:lvlText w:val="%1.%2.%3.%4.%5.%6.%7.%8."/>
+      <w:lvlJc w:val="left"/>
+      <w:pPr>
+        <w:ind w:left="9000" w:hanging="1440"/>
+      </w:pPr>
+      <w:rPr>
+        <w:rFonts w:hint="default"/>
+      </w:rPr>
+    </w:lvl>
+    <w:lvl w:ilvl="8">
+      <w:start w:val="1"/>
+      <w:numFmt w:val="decimal"/>
+      <w:lvlText w:val="%1.%2.%3.%4.%5.%6.%7.%8.%9."/>
+      <w:lvlJc w:val="left"/>
+      <w:pPr>
+        <w:ind w:left="10440" w:hanging="1800"/>
+      </w:pPr>
+      <w:rPr>
+        <w:rFonts w:hint="default"/>
+      </w:rPr>
+    </w:lvl>
+  </w:abstractNum>
+  <w:abstractNum w:abstractNumId="11" w15:restartNumberingAfterBreak="0">
     <w:nsid w:val="43054F91"/>
     <w:multiLevelType w:val="multilevel"/>
     <w:tmpl w:val="483A368C"/>
@@ -7294,7 +9403,233 @@
       </w:rPr>
     </w:lvl>
   </w:abstractNum>
-  <w:abstractNum w:abstractNumId="6" w15:restartNumberingAfterBreak="0">
+  <w:abstractNum w:abstractNumId="12" w15:restartNumberingAfterBreak="0">
+    <w:nsid w:val="43C8044B"/>
+    <w:multiLevelType w:val="multilevel"/>
+    <w:tmpl w:val="B3068CAE"/>
+    <w:lvl w:ilvl="0">
+      <w:start w:val="2"/>
+      <w:numFmt w:val="decimal"/>
+      <w:lvlText w:val="%1"/>
+      <w:lvlJc w:val="left"/>
+      <w:pPr>
+        <w:ind w:left="360" w:hanging="360"/>
+      </w:pPr>
+      <w:rPr>
+        <w:rFonts w:hint="default"/>
+      </w:rPr>
+    </w:lvl>
+    <w:lvl w:ilvl="1">
+      <w:start w:val="2"/>
+      <w:numFmt w:val="decimal"/>
+      <w:lvlText w:val="%1.%2"/>
+      <w:lvlJc w:val="left"/>
+      <w:pPr>
+        <w:ind w:left="1440" w:hanging="360"/>
+      </w:pPr>
+      <w:rPr>
+        <w:rFonts w:hint="default"/>
+      </w:rPr>
+    </w:lvl>
+    <w:lvl w:ilvl="2">
+      <w:start w:val="1"/>
+      <w:numFmt w:val="decimal"/>
+      <w:lvlText w:val="%1.%2.%3"/>
+      <w:lvlJc w:val="left"/>
+      <w:pPr>
+        <w:ind w:left="2880" w:hanging="720"/>
+      </w:pPr>
+      <w:rPr>
+        <w:rFonts w:hint="default"/>
+      </w:rPr>
+    </w:lvl>
+    <w:lvl w:ilvl="3">
+      <w:start w:val="1"/>
+      <w:numFmt w:val="decimal"/>
+      <w:lvlText w:val="%1.%2.%3.%4"/>
+      <w:lvlJc w:val="left"/>
+      <w:pPr>
+        <w:ind w:left="3960" w:hanging="720"/>
+      </w:pPr>
+      <w:rPr>
+        <w:rFonts w:hint="default"/>
+      </w:rPr>
+    </w:lvl>
+    <w:lvl w:ilvl="4">
+      <w:start w:val="1"/>
+      <w:numFmt w:val="decimal"/>
+      <w:lvlText w:val="%1.%2.%3.%4.%5"/>
+      <w:lvlJc w:val="left"/>
+      <w:pPr>
+        <w:ind w:left="5400" w:hanging="1080"/>
+      </w:pPr>
+      <w:rPr>
+        <w:rFonts w:hint="default"/>
+      </w:rPr>
+    </w:lvl>
+    <w:lvl w:ilvl="5">
+      <w:start w:val="1"/>
+      <w:numFmt w:val="decimal"/>
+      <w:lvlText w:val="%1.%2.%3.%4.%5.%6"/>
+      <w:lvlJc w:val="left"/>
+      <w:pPr>
+        <w:ind w:left="6480" w:hanging="1080"/>
+      </w:pPr>
+      <w:rPr>
+        <w:rFonts w:hint="default"/>
+      </w:rPr>
+    </w:lvl>
+    <w:lvl w:ilvl="6">
+      <w:start w:val="1"/>
+      <w:numFmt w:val="decimal"/>
+      <w:lvlText w:val="%1.%2.%3.%4.%5.%6.%7"/>
+      <w:lvlJc w:val="left"/>
+      <w:pPr>
+        <w:ind w:left="7920" w:hanging="1440"/>
+      </w:pPr>
+      <w:rPr>
+        <w:rFonts w:hint="default"/>
+      </w:rPr>
+    </w:lvl>
+    <w:lvl w:ilvl="7">
+      <w:start w:val="1"/>
+      <w:numFmt w:val="decimal"/>
+      <w:lvlText w:val="%1.%2.%3.%4.%5.%6.%7.%8"/>
+      <w:lvlJc w:val="left"/>
+      <w:pPr>
+        <w:ind w:left="9000" w:hanging="1440"/>
+      </w:pPr>
+      <w:rPr>
+        <w:rFonts w:hint="default"/>
+      </w:rPr>
+    </w:lvl>
+    <w:lvl w:ilvl="8">
+      <w:start w:val="1"/>
+      <w:numFmt w:val="decimal"/>
+      <w:lvlText w:val="%1.%2.%3.%4.%5.%6.%7.%8.%9"/>
+      <w:lvlJc w:val="left"/>
+      <w:pPr>
+        <w:ind w:left="10080" w:hanging="1440"/>
+      </w:pPr>
+      <w:rPr>
+        <w:rFonts w:hint="default"/>
+      </w:rPr>
+    </w:lvl>
+  </w:abstractNum>
+  <w:abstractNum w:abstractNumId="13" w15:restartNumberingAfterBreak="0">
+    <w:nsid w:val="529E2F9F"/>
+    <w:multiLevelType w:val="multilevel"/>
+    <w:tmpl w:val="296C72F6"/>
+    <w:lvl w:ilvl="0">
+      <w:start w:val="1"/>
+      <w:numFmt w:val="decimal"/>
+      <w:lvlText w:val="%1"/>
+      <w:lvlJc w:val="left"/>
+      <w:pPr>
+        <w:ind w:left="360" w:hanging="360"/>
+      </w:pPr>
+      <w:rPr>
+        <w:rFonts w:hint="default"/>
+      </w:rPr>
+    </w:lvl>
+    <w:lvl w:ilvl="1">
+      <w:start w:val="4"/>
+      <w:numFmt w:val="decimal"/>
+      <w:lvlText w:val="%1.%2"/>
+      <w:lvlJc w:val="left"/>
+      <w:pPr>
+        <w:ind w:left="785" w:hanging="360"/>
+      </w:pPr>
+      <w:rPr>
+        <w:rFonts w:hint="default"/>
+      </w:rPr>
+    </w:lvl>
+    <w:lvl w:ilvl="2">
+      <w:start w:val="1"/>
+      <w:numFmt w:val="decimal"/>
+      <w:lvlText w:val="%1.%2.%3"/>
+      <w:lvlJc w:val="left"/>
+      <w:pPr>
+        <w:ind w:left="1570" w:hanging="720"/>
+      </w:pPr>
+      <w:rPr>
+        <w:rFonts w:hint="default"/>
+      </w:rPr>
+    </w:lvl>
+    <w:lvl w:ilvl="3">
+      <w:start w:val="1"/>
+      <w:numFmt w:val="decimal"/>
+      <w:lvlText w:val="%1.%2.%3.%4"/>
+      <w:lvlJc w:val="left"/>
+      <w:pPr>
+        <w:ind w:left="1995" w:hanging="720"/>
+      </w:pPr>
+      <w:rPr>
+        <w:rFonts w:hint="default"/>
+      </w:rPr>
+    </w:lvl>
+    <w:lvl w:ilvl="4">
+      <w:start w:val="1"/>
+      <w:numFmt w:val="decimal"/>
+      <w:lvlText w:val="%1.%2.%3.%4.%5"/>
+      <w:lvlJc w:val="left"/>
+      <w:pPr>
+        <w:ind w:left="2780" w:hanging="1080"/>
+      </w:pPr>
+      <w:rPr>
+        <w:rFonts w:hint="default"/>
+      </w:rPr>
+    </w:lvl>
+    <w:lvl w:ilvl="5">
+      <w:start w:val="1"/>
+      <w:numFmt w:val="decimal"/>
+      <w:lvlText w:val="%1.%2.%3.%4.%5.%6"/>
+      <w:lvlJc w:val="left"/>
+      <w:pPr>
+        <w:ind w:left="3205" w:hanging="1080"/>
+      </w:pPr>
+      <w:rPr>
+        <w:rFonts w:hint="default"/>
+      </w:rPr>
+    </w:lvl>
+    <w:lvl w:ilvl="6">
+      <w:start w:val="1"/>
+      <w:numFmt w:val="decimal"/>
+      <w:lvlText w:val="%1.%2.%3.%4.%5.%6.%7"/>
+      <w:lvlJc w:val="left"/>
+      <w:pPr>
+        <w:ind w:left="3990" w:hanging="1440"/>
+      </w:pPr>
+      <w:rPr>
+        <w:rFonts w:hint="default"/>
+      </w:rPr>
+    </w:lvl>
+    <w:lvl w:ilvl="7">
+      <w:start w:val="1"/>
+      <w:numFmt w:val="decimal"/>
+      <w:lvlText w:val="%1.%2.%3.%4.%5.%6.%7.%8"/>
+      <w:lvlJc w:val="left"/>
+      <w:pPr>
+        <w:ind w:left="4415" w:hanging="1440"/>
+      </w:pPr>
+      <w:rPr>
+        <w:rFonts w:hint="default"/>
+      </w:rPr>
+    </w:lvl>
+    <w:lvl w:ilvl="8">
+      <w:start w:val="1"/>
+      <w:numFmt w:val="decimal"/>
+      <w:lvlText w:val="%1.%2.%3.%4.%5.%6.%7.%8.%9"/>
+      <w:lvlJc w:val="left"/>
+      <w:pPr>
+        <w:ind w:left="5200" w:hanging="1800"/>
+      </w:pPr>
+      <w:rPr>
+        <w:rFonts w:hint="default"/>
+      </w:rPr>
+    </w:lvl>
+  </w:abstractNum>
+  <w:abstractNum w:abstractNumId="14" w15:restartNumberingAfterBreak="0">
     <w:nsid w:val="52A435C1"/>
     <w:multiLevelType w:val="multilevel"/>
     <w:tmpl w:val="F7564AF0"/>
@@ -7407,7 +9742,7 @@
       </w:pPr>
     </w:lvl>
   </w:abstractNum>
-  <w:abstractNum w:abstractNumId="7" w15:restartNumberingAfterBreak="0">
+  <w:abstractNum w:abstractNumId="15" w15:restartNumberingAfterBreak="0">
     <w:nsid w:val="59CF221E"/>
     <w:multiLevelType w:val="multilevel"/>
     <w:tmpl w:val="424E2728"/>
@@ -7520,7 +9855,156 @@
       </w:pPr>
     </w:lvl>
   </w:abstractNum>
-  <w:abstractNum w:abstractNumId="8" w15:restartNumberingAfterBreak="0">
+  <w:abstractNum w:abstractNumId="16" w15:restartNumberingAfterBreak="0">
+    <w:nsid w:val="663C6551"/>
+    <w:multiLevelType w:val="multilevel"/>
+    <w:tmpl w:val="2F9CF136"/>
+    <w:lvl w:ilvl="0">
+      <w:start w:val="1"/>
+      <w:numFmt w:val="bullet"/>
+      <w:lvlText w:val=""/>
+      <w:lvlJc w:val="left"/>
+      <w:pPr>
+        <w:tabs>
+          <w:tab w:val="num" w:pos="720"/>
+        </w:tabs>
+        <w:ind w:left="720" w:hanging="360"/>
+      </w:pPr>
+      <w:rPr>
+        <w:rFonts w:ascii="Symbol" w:hAnsi="Symbol" w:hint="default"/>
+        <w:sz w:val="20"/>
+      </w:rPr>
+    </w:lvl>
+    <w:lvl w:ilvl="1" w:tentative="1">
+      <w:start w:val="1"/>
+      <w:numFmt w:val="bullet"/>
+      <w:lvlText w:val=""/>
+      <w:lvlJc w:val="left"/>
+      <w:pPr>
+        <w:tabs>
+          <w:tab w:val="num" w:pos="1440"/>
+        </w:tabs>
+        <w:ind w:left="1440" w:hanging="360"/>
+      </w:pPr>
+      <w:rPr>
+        <w:rFonts w:ascii="Symbol" w:hAnsi="Symbol" w:hint="default"/>
+        <w:sz w:val="20"/>
+      </w:rPr>
+    </w:lvl>
+    <w:lvl w:ilvl="2" w:tentative="1">
+      <w:start w:val="1"/>
+      <w:numFmt w:val="bullet"/>
+      <w:lvlText w:val=""/>
+      <w:lvlJc w:val="left"/>
+      <w:pPr>
+        <w:tabs>
+          <w:tab w:val="num" w:pos="2160"/>
+        </w:tabs>
+        <w:ind w:left="2160" w:hanging="360"/>
+      </w:pPr>
+      <w:rPr>
+        <w:rFonts w:ascii="Symbol" w:hAnsi="Symbol" w:hint="default"/>
+        <w:sz w:val="20"/>
+      </w:rPr>
+    </w:lvl>
+    <w:lvl w:ilvl="3" w:tentative="1">
+      <w:start w:val="1"/>
+      <w:numFmt w:val="bullet"/>
+      <w:lvlText w:val=""/>
+      <w:lvlJc w:val="left"/>
+      <w:pPr>
+        <w:tabs>
+          <w:tab w:val="num" w:pos="2880"/>
+        </w:tabs>
+        <w:ind w:left="2880" w:hanging="360"/>
+      </w:pPr>
+      <w:rPr>
+        <w:rFonts w:ascii="Symbol" w:hAnsi="Symbol" w:hint="default"/>
+        <w:sz w:val="20"/>
+      </w:rPr>
+    </w:lvl>
+    <w:lvl w:ilvl="4" w:tentative="1">
+      <w:start w:val="1"/>
+      <w:numFmt w:val="bullet"/>
+      <w:lvlText w:val=""/>
+      <w:lvlJc w:val="left"/>
+      <w:pPr>
+        <w:tabs>
+          <w:tab w:val="num" w:pos="3600"/>
+        </w:tabs>
+        <w:ind w:left="3600" w:hanging="360"/>
+      </w:pPr>
+      <w:rPr>
+        <w:rFonts w:ascii="Symbol" w:hAnsi="Symbol" w:hint="default"/>
+        <w:sz w:val="20"/>
+      </w:rPr>
+    </w:lvl>
+    <w:lvl w:ilvl="5" w:tentative="1">
+      <w:start w:val="1"/>
+      <w:numFmt w:val="bullet"/>
+      <w:lvlText w:val=""/>
+      <w:lvlJc w:val="left"/>
+      <w:pPr>
+        <w:tabs>
+          <w:tab w:val="num" w:pos="4320"/>
+        </w:tabs>
+        <w:ind w:left="4320" w:hanging="360"/>
+      </w:pPr>
+      <w:rPr>
+        <w:rFonts w:ascii="Symbol" w:hAnsi="Symbol" w:hint="default"/>
+        <w:sz w:val="20"/>
+      </w:rPr>
+    </w:lvl>
+    <w:lvl w:ilvl="6" w:tentative="1">
+      <w:start w:val="1"/>
+      <w:numFmt w:val="bullet"/>
+      <w:lvlText w:val=""/>
+      <w:lvlJc w:val="left"/>
+      <w:pPr>
+        <w:tabs>
+          <w:tab w:val="num" w:pos="5040"/>
+        </w:tabs>
+        <w:ind w:left="5040" w:hanging="360"/>
+      </w:pPr>
+      <w:rPr>
+        <w:rFonts w:ascii="Symbol" w:hAnsi="Symbol" w:hint="default"/>
+        <w:sz w:val="20"/>
+      </w:rPr>
+    </w:lvl>
+    <w:lvl w:ilvl="7" w:tentative="1">
+      <w:start w:val="1"/>
+      <w:numFmt w:val="bullet"/>
+      <w:lvlText w:val=""/>
+      <w:lvlJc w:val="left"/>
+      <w:pPr>
+        <w:tabs>
+          <w:tab w:val="num" w:pos="5760"/>
+        </w:tabs>
+        <w:ind w:left="5760" w:hanging="360"/>
+      </w:pPr>
+      <w:rPr>
+        <w:rFonts w:ascii="Symbol" w:hAnsi="Symbol" w:hint="default"/>
+        <w:sz w:val="20"/>
+      </w:rPr>
+    </w:lvl>
+    <w:lvl w:ilvl="8" w:tentative="1">
+      <w:start w:val="1"/>
+      <w:numFmt w:val="bullet"/>
+      <w:lvlText w:val=""/>
+      <w:lvlJc w:val="left"/>
+      <w:pPr>
+        <w:tabs>
+          <w:tab w:val="num" w:pos="6480"/>
+        </w:tabs>
+        <w:ind w:left="6480" w:hanging="360"/>
+      </w:pPr>
+      <w:rPr>
+        <w:rFonts w:ascii="Symbol" w:hAnsi="Symbol" w:hint="default"/>
+        <w:sz w:val="20"/>
+      </w:rPr>
+    </w:lvl>
+  </w:abstractNum>
+  <w:abstractNum w:abstractNumId="17" w15:restartNumberingAfterBreak="0">
     <w:nsid w:val="6C677593"/>
     <w:multiLevelType w:val="multilevel"/>
     <w:tmpl w:val="60783984"/>
@@ -7543,7 +10027,7 @@
       <w:lvlText w:val="%1.%2"/>
       <w:lvlJc w:val="left"/>
       <w:pPr>
-        <w:ind w:left="1080" w:hanging="360"/>
+        <w:ind w:left="785" w:hanging="360"/>
       </w:pPr>
       <w:rPr>
         <w:rFonts w:hint="default"/>
@@ -7641,50 +10125,309 @@
       </w:rPr>
     </w:lvl>
   </w:abstractNum>
+  <w:abstractNum w:abstractNumId="18" w15:restartNumberingAfterBreak="0">
+    <w:nsid w:val="707A4FD6"/>
+    <w:multiLevelType w:val="multilevel"/>
+    <w:tmpl w:val="F0A4692C"/>
+    <w:lvl w:ilvl="0">
+      <w:start w:val="1"/>
+      <w:numFmt w:val="decimal"/>
+      <w:lvlText w:val="%1"/>
+      <w:lvlJc w:val="left"/>
+      <w:pPr>
+        <w:ind w:left="360" w:hanging="360"/>
+      </w:pPr>
+      <w:rPr>
+        <w:rFonts w:hint="default"/>
+      </w:rPr>
+    </w:lvl>
+    <w:lvl w:ilvl="1">
+      <w:start w:val="1"/>
+      <w:numFmt w:val="decimal"/>
+      <w:lvlText w:val="%1.%2"/>
+      <w:lvlJc w:val="left"/>
+      <w:pPr>
+        <w:ind w:left="360" w:hanging="360"/>
+      </w:pPr>
+      <w:rPr>
+        <w:rFonts w:hint="default"/>
+      </w:rPr>
+    </w:lvl>
+    <w:lvl w:ilvl="2">
+      <w:start w:val="1"/>
+      <w:numFmt w:val="decimal"/>
+      <w:lvlText w:val="%1.%2.%3"/>
+      <w:lvlJc w:val="left"/>
+      <w:pPr>
+        <w:ind w:left="720" w:hanging="720"/>
+      </w:pPr>
+      <w:rPr>
+        <w:rFonts w:hint="default"/>
+      </w:rPr>
+    </w:lvl>
+    <w:lvl w:ilvl="3">
+      <w:start w:val="1"/>
+      <w:numFmt w:val="decimal"/>
+      <w:lvlText w:val="%1.%2.%3.%4"/>
+      <w:lvlJc w:val="left"/>
+      <w:pPr>
+        <w:ind w:left="720" w:hanging="720"/>
+      </w:pPr>
+      <w:rPr>
+        <w:rFonts w:hint="default"/>
+      </w:rPr>
+    </w:lvl>
+    <w:lvl w:ilvl="4">
+      <w:start w:val="1"/>
+      <w:numFmt w:val="decimal"/>
+      <w:lvlText w:val="%1.%2.%3.%4.%5"/>
+      <w:lvlJc w:val="left"/>
+      <w:pPr>
+        <w:ind w:left="1080" w:hanging="1080"/>
+      </w:pPr>
+      <w:rPr>
+        <w:rFonts w:hint="default"/>
+      </w:rPr>
+    </w:lvl>
+    <w:lvl w:ilvl="5">
+      <w:start w:val="1"/>
+      <w:numFmt w:val="decimal"/>
+      <w:lvlText w:val="%1.%2.%3.%4.%5.%6"/>
+      <w:lvlJc w:val="left"/>
+      <w:pPr>
+        <w:ind w:left="1080" w:hanging="1080"/>
+      </w:pPr>
+      <w:rPr>
+        <w:rFonts w:hint="default"/>
+      </w:rPr>
+    </w:lvl>
+    <w:lvl w:ilvl="6">
+      <w:start w:val="1"/>
+      <w:numFmt w:val="decimal"/>
+      <w:lvlText w:val="%1.%2.%3.%4.%5.%6.%7"/>
+      <w:lvlJc w:val="left"/>
+      <w:pPr>
+        <w:ind w:left="1440" w:hanging="1440"/>
+      </w:pPr>
+      <w:rPr>
+        <w:rFonts w:hint="default"/>
+      </w:rPr>
+    </w:lvl>
+    <w:lvl w:ilvl="7">
+      <w:start w:val="1"/>
+      <w:numFmt w:val="decimal"/>
+      <w:lvlText w:val="%1.%2.%3.%4.%5.%6.%7.%8"/>
+      <w:lvlJc w:val="left"/>
+      <w:pPr>
+        <w:ind w:left="1440" w:hanging="1440"/>
+      </w:pPr>
+      <w:rPr>
+        <w:rFonts w:hint="default"/>
+      </w:rPr>
+    </w:lvl>
+    <w:lvl w:ilvl="8">
+      <w:start w:val="1"/>
+      <w:numFmt w:val="decimal"/>
+      <w:lvlText w:val="%1.%2.%3.%4.%5.%6.%7.%8.%9"/>
+      <w:lvlJc w:val="left"/>
+      <w:pPr>
+        <w:ind w:left="1800" w:hanging="1800"/>
+      </w:pPr>
+      <w:rPr>
+        <w:rFonts w:hint="default"/>
+      </w:rPr>
+    </w:lvl>
+  </w:abstractNum>
+  <w:abstractNum w:abstractNumId="19" w15:restartNumberingAfterBreak="0">
+    <w:nsid w:val="724A5FB2"/>
+    <w:multiLevelType w:val="multilevel"/>
+    <w:tmpl w:val="FC421FA2"/>
+    <w:lvl w:ilvl="0">
+      <w:start w:val="1"/>
+      <w:numFmt w:val="decimal"/>
+      <w:lvlText w:val="%1"/>
+      <w:lvlJc w:val="left"/>
+      <w:pPr>
+        <w:ind w:left="360" w:hanging="360"/>
+      </w:pPr>
+      <w:rPr>
+        <w:rFonts w:hint="default"/>
+      </w:rPr>
+    </w:lvl>
+    <w:lvl w:ilvl="1">
+      <w:start w:val="4"/>
+      <w:numFmt w:val="decimal"/>
+      <w:lvlText w:val="%1.%2"/>
+      <w:lvlJc w:val="left"/>
+      <w:pPr>
+        <w:ind w:left="405" w:hanging="360"/>
+      </w:pPr>
+      <w:rPr>
+        <w:rFonts w:hint="default"/>
+      </w:rPr>
+    </w:lvl>
+    <w:lvl w:ilvl="2">
+      <w:start w:val="1"/>
+      <w:numFmt w:val="decimal"/>
+      <w:lvlText w:val="%1.%2.%3"/>
+      <w:lvlJc w:val="left"/>
+      <w:pPr>
+        <w:ind w:left="810" w:hanging="720"/>
+      </w:pPr>
+      <w:rPr>
+        <w:rFonts w:hint="default"/>
+      </w:rPr>
+    </w:lvl>
+    <w:lvl w:ilvl="3">
+      <w:start w:val="1"/>
+      <w:numFmt w:val="decimal"/>
+      <w:lvlText w:val="%1.%2.%3.%4"/>
+      <w:lvlJc w:val="left"/>
+      <w:pPr>
+        <w:ind w:left="855" w:hanging="720"/>
+      </w:pPr>
+      <w:rPr>
+        <w:rFonts w:hint="default"/>
+      </w:rPr>
+    </w:lvl>
+    <w:lvl w:ilvl="4">
+      <w:start w:val="1"/>
+      <w:numFmt w:val="decimal"/>
+      <w:lvlText w:val="%1.%2.%3.%4.%5"/>
+      <w:lvlJc w:val="left"/>
+      <w:pPr>
+        <w:ind w:left="1260" w:hanging="1080"/>
+      </w:pPr>
+      <w:rPr>
+        <w:rFonts w:hint="default"/>
+      </w:rPr>
+    </w:lvl>
+    <w:lvl w:ilvl="5">
+      <w:start w:val="1"/>
+      <w:numFmt w:val="decimal"/>
+      <w:lvlText w:val="%1.%2.%3.%4.%5.%6"/>
+      <w:lvlJc w:val="left"/>
+      <w:pPr>
+        <w:ind w:left="1305" w:hanging="1080"/>
+      </w:pPr>
+      <w:rPr>
+        <w:rFonts w:hint="default"/>
+      </w:rPr>
+    </w:lvl>
+    <w:lvl w:ilvl="6">
+      <w:start w:val="1"/>
+      <w:numFmt w:val="decimal"/>
+      <w:lvlText w:val="%1.%2.%3.%4.%5.%6.%7"/>
+      <w:lvlJc w:val="left"/>
+      <w:pPr>
+        <w:ind w:left="1710" w:hanging="1440"/>
+      </w:pPr>
+      <w:rPr>
+        <w:rFonts w:hint="default"/>
+      </w:rPr>
+    </w:lvl>
+    <w:lvl w:ilvl="7">
+      <w:start w:val="1"/>
+      <w:numFmt w:val="decimal"/>
+      <w:lvlText w:val="%1.%2.%3.%4.%5.%6.%7.%8"/>
+      <w:lvlJc w:val="left"/>
+      <w:pPr>
+        <w:ind w:left="1755" w:hanging="1440"/>
+      </w:pPr>
+      <w:rPr>
+        <w:rFonts w:hint="default"/>
+      </w:rPr>
+    </w:lvl>
+    <w:lvl w:ilvl="8">
+      <w:start w:val="1"/>
+      <w:numFmt w:val="decimal"/>
+      <w:lvlText w:val="%1.%2.%3.%4.%5.%6.%7.%8.%9"/>
+      <w:lvlJc w:val="left"/>
+      <w:pPr>
+        <w:ind w:left="2160" w:hanging="1800"/>
+      </w:pPr>
+      <w:rPr>
+        <w:rFonts w:hint="default"/>
+      </w:rPr>
+    </w:lvl>
+  </w:abstractNum>
   <w:num w:numId="1">
-    <w:abstractNumId w:val="1"/>
+    <w:abstractNumId w:val="2"/>
   </w:num>
   <w:num w:numId="2">
-    <w:abstractNumId w:val="6"/>
+    <w:abstractNumId w:val="14"/>
   </w:num>
   <w:num w:numId="3">
-    <w:abstractNumId w:val="6"/>
+    <w:abstractNumId w:val="14"/>
     <w:lvlOverride w:ilvl="1">
       <w:startOverride w:val="1"/>
     </w:lvlOverride>
   </w:num>
   <w:num w:numId="4">
-    <w:abstractNumId w:val="6"/>
+    <w:abstractNumId w:val="14"/>
     <w:lvlOverride w:ilvl="1">
       <w:startOverride w:val="1"/>
     </w:lvlOverride>
   </w:num>
   <w:num w:numId="5">
-    <w:abstractNumId w:val="2"/>
+    <w:abstractNumId w:val="3"/>
   </w:num>
   <w:num w:numId="6">
-    <w:abstractNumId w:val="2"/>
+    <w:abstractNumId w:val="3"/>
     <w:lvlOverride w:ilvl="1">
       <w:startOverride w:val="1"/>
     </w:lvlOverride>
   </w:num>
   <w:num w:numId="7">
-    <w:abstractNumId w:val="3"/>
+    <w:abstractNumId w:val="5"/>
   </w:num>
   <w:num w:numId="8">
-    <w:abstractNumId w:val="7"/>
+    <w:abstractNumId w:val="15"/>
   </w:num>
   <w:num w:numId="9">
-    <w:abstractNumId w:val="8"/>
+    <w:abstractNumId w:val="17"/>
   </w:num>
   <w:num w:numId="10">
-    <w:abstractNumId w:val="5"/>
+    <w:abstractNumId w:val="11"/>
   </w:num>
   <w:num w:numId="11">
     <w:abstractNumId w:val="0"/>
   </w:num>
   <w:num w:numId="12">
+    <w:abstractNumId w:val="9"/>
+  </w:num>
+  <w:num w:numId="13">
+    <w:abstractNumId w:val="8"/>
+  </w:num>
+  <w:num w:numId="14">
+    <w:abstractNumId w:val="16"/>
+  </w:num>
+  <w:num w:numId="15">
+    <w:abstractNumId w:val="7"/>
+  </w:num>
+  <w:num w:numId="16">
     <w:abstractNumId w:val="4"/>
+  </w:num>
+  <w:num w:numId="17">
+    <w:abstractNumId w:val="6"/>
+  </w:num>
+  <w:num w:numId="18">
+    <w:abstractNumId w:val="1"/>
+  </w:num>
+  <w:num w:numId="19">
+    <w:abstractNumId w:val="10"/>
+  </w:num>
+  <w:num w:numId="20">
+    <w:abstractNumId w:val="12"/>
+  </w:num>
+  <w:num w:numId="21">
+    <w:abstractNumId w:val="13"/>
+  </w:num>
+  <w:num w:numId="22">
+    <w:abstractNumId w:val="19"/>
+  </w:num>
+  <w:num w:numId="23">
+    <w:abstractNumId w:val="18"/>
   </w:num>
 </w:numbering>
 </file>
@@ -9087,7 +11830,7 @@
 </file>
 
 <file path=customXml/itemProps2.xml><?xml version="1.0" encoding="utf-8"?>
-<ds:datastoreItem xmlns:ds="http://schemas.openxmlformats.org/officeDocument/2006/customXml" ds:itemID="{6A4AA74F-B903-4993-8DB6-F20A049313E6}">
+<ds:datastoreItem xmlns:ds="http://schemas.openxmlformats.org/officeDocument/2006/customXml" ds:itemID="{099C2401-658A-4B0C-B3C3-7687D15DD88D}">
   <ds:schemaRefs>
     <ds:schemaRef ds:uri="http://schemas.openxmlformats.org/officeDocument/2006/bibliography"/>
   </ds:schemaRefs>

</xml_diff>

<commit_message>
dossier stage + logique match
</commit_message>
<xml_diff>
--- a/doc/dossier de stage.docx
+++ b/doc/dossier de stage.docx
@@ -1,6 +1,6 @@
 
 <file path=word/document.xml><?xml version="1.0" encoding="utf-8"?>
-<w:document xmlns:wpc="http://schemas.microsoft.com/office/word/2010/wordprocessingCanvas" xmlns:cx="http://schemas.microsoft.com/office/drawing/2014/chartex" xmlns:cx1="http://schemas.microsoft.com/office/drawing/2015/9/8/chartex" xmlns:cx2="http://schemas.microsoft.com/office/drawing/2015/10/21/chartex" xmlns:cx3="http://schemas.microsoft.com/office/drawing/2016/5/9/chartex" xmlns:cx4="http://schemas.microsoft.com/office/drawing/2016/5/10/chartex" xmlns:cx5="http://schemas.microsoft.com/office/drawing/2016/5/11/chartex" xmlns:cx6="http://schemas.microsoft.com/office/drawing/2016/5/12/chartex" xmlns:cx7="http://schemas.microsoft.com/office/drawing/2016/5/13/chartex" xmlns:cx8="http://schemas.microsoft.com/office/drawing/2016/5/14/chartex" xmlns:mc="http://schemas.openxmlformats.org/markup-compatibility/2006" xmlns:aink="http://schemas.microsoft.com/office/drawing/2016/ink" xmlns:am3d="http://schemas.microsoft.com/office/drawing/2017/model3d" xmlns:o="urn:schemas-microsoft-com:office:office" xmlns:r="http://schemas.openxmlformats.org/officeDocument/2006/relationships" xmlns:m="http://schemas.openxmlformats.org/officeDocument/2006/math" xmlns:v="urn:schemas-microsoft-com:vml" xmlns:wp14="http://schemas.microsoft.com/office/word/2010/wordprocessingDrawing" xmlns:wp="http://schemas.openxmlformats.org/drawingml/2006/wordprocessingDrawing" xmlns:w10="urn:schemas-microsoft-com:office:word" xmlns:w="http://schemas.openxmlformats.org/wordprocessingml/2006/main" xmlns:w14="http://schemas.microsoft.com/office/word/2010/wordml" xmlns:w15="http://schemas.microsoft.com/office/word/2012/wordml" xmlns:w16cex="http://schemas.microsoft.com/office/word/2018/wordml/cex" xmlns:w16cid="http://schemas.microsoft.com/office/word/2016/wordml/cid" xmlns:w16="http://schemas.microsoft.com/office/word/2018/wordml" xmlns:w16sdtdh="http://schemas.microsoft.com/office/word/2020/wordml/sdtdatahash" xmlns:w16se="http://schemas.microsoft.com/office/word/2015/wordml/symex" xmlns:wpg="http://schemas.microsoft.com/office/word/2010/wordprocessingGroup" xmlns:wpi="http://schemas.microsoft.com/office/word/2010/wordprocessingInk" xmlns:wne="http://schemas.microsoft.com/office/word/2006/wordml" xmlns:wps="http://schemas.microsoft.com/office/word/2010/wordprocessingShape" mc:Ignorable="w14 w15 w16se w16cid w16 w16cex w16sdtdh wp14">
+<w:document xmlns:wpc="http://schemas.microsoft.com/office/word/2010/wordprocessingCanvas" xmlns:cx="http://schemas.microsoft.com/office/drawing/2014/chartex" xmlns:cx1="http://schemas.microsoft.com/office/drawing/2015/9/8/chartex" xmlns:mc="http://schemas.openxmlformats.org/markup-compatibility/2006" xmlns:o="urn:schemas-microsoft-com:office:office" xmlns:r="http://schemas.openxmlformats.org/officeDocument/2006/relationships" xmlns:m="http://schemas.openxmlformats.org/officeDocument/2006/math" xmlns:v="urn:schemas-microsoft-com:vml" xmlns:wp14="http://schemas.microsoft.com/office/word/2010/wordprocessingDrawing" xmlns:wp="http://schemas.openxmlformats.org/drawingml/2006/wordprocessingDrawing" xmlns:w10="urn:schemas-microsoft-com:office:word" xmlns:w="http://schemas.openxmlformats.org/wordprocessingml/2006/main" xmlns:w14="http://schemas.microsoft.com/office/word/2010/wordml" xmlns:w15="http://schemas.microsoft.com/office/word/2012/wordml" xmlns:w16se="http://schemas.microsoft.com/office/word/2015/wordml/symex" xmlns:wpg="http://schemas.microsoft.com/office/word/2010/wordprocessingGroup" xmlns:wpi="http://schemas.microsoft.com/office/word/2010/wordprocessingInk" xmlns:wne="http://schemas.microsoft.com/office/word/2006/wordml" xmlns:wps="http://schemas.microsoft.com/office/word/2010/wordprocessingShape" mc:Ignorable="w14 w15 w16se wp14">
   <w:body>
     <w:sdt>
       <w:sdtPr>
@@ -3429,7 +3429,7 @@
               </mc:Choice>
               <mc:Fallback>
                 <w:pict>
-                  <v:group w14:anchorId="6B527DC1" id="Groupe 2" o:spid="_x0000_s1026" style="position:absolute;margin-left:0;margin-top:0;width:172.8pt;height:718.55pt;z-index:-251657216;mso-width-percent:330;mso-height-percent:950;mso-left-percent:40;mso-position-horizontal-relative:page;mso-position-vertical:center;mso-position-vertical-relative:page;mso-width-percent:330;mso-height-percent:950;mso-left-percent:40" coordsize="21945,91257" o:gfxdata="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">
+                  <v:group w14:anchorId="6B527DC1" id="Groupe 2" o:spid="_x0000_s1026" style="position:absolute;margin-left:0;margin-top:0;width:172.8pt;height:718.55pt;z-index:-251657216;mso-width-percent:330;mso-height-percent:950;mso-left-percent:40;mso-position-horizontal-relative:page;mso-position-vertical:center;mso-position-vertical-relative:page;mso-width-percent:330;mso-height-percent:950;mso-left-percent:40" coordsize="21945,91257" o:gfxdata="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">
                     <v:rect id="Rectangle 3" o:spid="_x0000_s1027" style="position:absolute;width:1945;height:91257;visibility:visible;mso-wrap-style:square;v-text-anchor:middle" o:gfxdata="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" fillcolor="#44546a [3215]" stroked="f" strokeweight="1pt"/>
                     <v:shapetype id="_x0000_t15" coordsize="21600,21600" o:spt="15" adj="16200" path="m@0,l,,,21600@0,21600,21600,10800xe">
                       <v:stroke joinstyle="miter"/>
@@ -4204,7 +4204,7 @@
           <w:sz w:val="22"/>
           <w:szCs w:val="22"/>
         </w:rPr>
-        <w:t>Organisation du travail (méthode agile ? Git ?)</w:t>
+        <w:t>Organisation du travail</w:t>
       </w:r>
     </w:p>
     <w:p>
@@ -4482,7 +4482,16 @@
           <w:sz w:val="22"/>
           <w:szCs w:val="22"/>
         </w:rPr>
-        <w:t>Diagrammes de classe</w:t>
+        <w:t xml:space="preserve">Diagrammes de </w:t>
+      </w:r>
+      <w:r>
+        <w:rPr>
+          <w:rFonts w:ascii="Calibri" w:hAnsi="Calibri" w:cs="Calibri"/>
+          <w:color w:val="242424"/>
+          <w:sz w:val="22"/>
+          <w:szCs w:val="22"/>
+        </w:rPr>
+        <w:t>Séquence</w:t>
       </w:r>
     </w:p>
     <w:p>
@@ -4508,7 +4517,7 @@
           <w:sz w:val="22"/>
           <w:szCs w:val="22"/>
         </w:rPr>
-        <w:t>Maquettage (si interface graphique)</w:t>
+        <w:t>Maquettage</w:t>
       </w:r>
     </w:p>
     <w:p>
@@ -5213,7 +5222,7 @@
       </w:r>
       <w:proofErr w:type="spellEnd"/>
       <w:r>
-        <w:t>" répond à un besoin fondamental dans le domaine du développement de logiciels. À l'heure actuelle, il n'existe pas de plateforme dédiée permettant aux développeurs de se rencontrer, de partager leurs expériences et d'établir des relations professionnelles et personnelles. Il s'agit en quelque sorte d'un "Tinder" pour les développeurs. L'objectif principal de ce projet est de créer une application de rencontre gratuite destinée exclusivement aux développeurs adultes (âgés de 18 ans et plus).</w:t>
+        <w:t>" répond à un besoin dans le domaine du développement de logiciels. À l'heure actuelle, il n'existe pas de plateforme dédiée permettant aux développeurs de se rencontrer, de partager leurs expériences et d'établir des relations professionnelles et personnelles. Il s'agit en quelque sorte d'un "Tinder" pour les développeurs. L'objectif principal de ce projet est de créer une application de rencontre gratuite destinée exclusivement aux développeurs adultes (âgés de 18 ans et plus).</w:t>
       </w:r>
     </w:p>
     <w:p>
@@ -5452,11 +5461,19 @@
           <w:bCs/>
         </w:rPr>
       </w:pPr>
-      <w:r>
+    </w:p>
+    <w:p>
+      <w:pPr>
         <w:rPr>
           <w:b/>
           <w:bCs/>
         </w:rPr>
+      </w:pPr>
+      <w:r>
+        <w:rPr>
+          <w:b/>
+          <w:bCs/>
+        </w:rPr>
         <w:lastRenderedPageBreak/>
         <w:t>B :</w:t>
       </w:r>
@@ -5473,7 +5490,24 @@
         <w:pStyle w:val="Paragraphedeliste"/>
       </w:pPr>
       <w:r>
-        <w:t>Dans le cadre de ce projet, j’ai choisi d’utiliser un diagramme de Gantt afin d’obtenir visuellement un planning de gestion du projet. De plus, l'utilisation de Git comme système de gestion de version facilite le partage sur plusieurs postes de travail.</w:t>
+        <w:t>Dans le cadre de ce projet, j’ai choisi d’utiliser un diagramme de Gantt afin d’obtenir visuellement un planning de gestion du projet. De plus, l'utilisation de Git</w:t>
+      </w:r>
+      <w:r>
+        <w:t>,</w:t>
+      </w:r>
+      <w:r>
+        <w:t xml:space="preserve"> comme système de </w:t>
+      </w:r>
+      <w:proofErr w:type="spellStart"/>
+      <w:r>
+        <w:t>versionning</w:t>
+      </w:r>
+      <w:proofErr w:type="spellEnd"/>
+      <w:r>
+        <w:t>,</w:t>
+      </w:r>
+      <w:r>
+        <w:t xml:space="preserve"> facilite le partage sur plusieurs postes de travail.</w:t>
       </w:r>
     </w:p>
     <w:p>
@@ -5535,7 +5569,15 @@
       </w:r>
       <w:proofErr w:type="spellEnd"/>
       <w:r>
-        <w:t xml:space="preserve"> Mapping), la logique métier, une interface graphique intuitive, et des tests unitaires pour garantir la fiabilité du code.</w:t>
+        <w:t xml:space="preserve"> </w:t>
+      </w:r>
+      <w:proofErr w:type="spellStart"/>
+      <w:r>
+        <w:t>Mapping</w:t>
+      </w:r>
+      <w:proofErr w:type="spellEnd"/>
+      <w:r>
+        <w:t>), la logique métier, une interface graphique intuitive, et des tests unitaires pour garantir la fiabilité du code.</w:t>
       </w:r>
     </w:p>
     <w:p>
@@ -5685,7 +5727,15 @@
       </w:r>
       <w:proofErr w:type="spellEnd"/>
       <w:r>
-        <w:t xml:space="preserve"> adapté au mobile, javascript </w:t>
+        <w:t xml:space="preserve"> adapté au mobile, </w:t>
+      </w:r>
+      <w:proofErr w:type="spellStart"/>
+      <w:r>
+        <w:t>javascript</w:t>
+      </w:r>
+      <w:proofErr w:type="spellEnd"/>
+      <w:r>
+        <w:t xml:space="preserve"> </w:t>
       </w:r>
       <w:proofErr w:type="spellStart"/>
       <w:r>
@@ -7440,6 +7490,7 @@
         <w:pStyle w:val="xmsolistparagraph"/>
         <w:shd w:val="clear" w:color="auto" w:fill="FFFFFF"/>
         <w:spacing w:before="0"/>
+        <w:jc w:val="center"/>
         <w:rPr>
           <w:rFonts w:ascii="Calibri" w:hAnsi="Calibri" w:cs="Calibri"/>
           <w:color w:val="242424"/>
@@ -7991,7 +8042,7 @@
           <w:rFonts w:ascii="Calibri" w:hAnsi="Calibri" w:cs="Calibri"/>
           <w:color w:val="242424"/>
         </w:rPr>
-        <w:t xml:space="preserve"> Git. Il suffit d’y entrer </w:t>
+        <w:t xml:space="preserve"> Git. Il suffit d’y entrer l’id de l’utilisateur et nous récupérons ces informations. Cependant par soucis de vérifications, j’ai créé une application sur </w:t>
       </w:r>
       <w:proofErr w:type="spellStart"/>
       <w:r>
@@ -7999,7 +8050,7 @@
           <w:rFonts w:ascii="Calibri" w:hAnsi="Calibri" w:cs="Calibri"/>
           <w:color w:val="242424"/>
         </w:rPr>
-        <w:t>l’id</w:t>
+        <w:t>Gitlab</w:t>
       </w:r>
       <w:proofErr w:type="spellEnd"/>
       <w:r>
@@ -8007,7 +8058,36 @@
           <w:rFonts w:ascii="Calibri" w:hAnsi="Calibri" w:cs="Calibri"/>
           <w:color w:val="242424"/>
         </w:rPr>
-        <w:t xml:space="preserve"> de l’utilisateur et nous récupérons ces informations. Cependant par soucis de vérifications, j’ai créé une application sur </w:t>
+        <w:t xml:space="preserve"> afin de m’assurer que mon utilisateur passera par une authentification git qui lui est propre (il doit entrer son email et son mot de passe Git) je m’assure donc que c’est bien son Git que l’utilisateur utilise pour son profil. </w:t>
+      </w:r>
+    </w:p>
+    <w:p>
+      <w:pPr>
+        <w:rPr>
+          <w:rFonts w:ascii="Calibri" w:hAnsi="Calibri" w:cs="Calibri"/>
+          <w:color w:val="242424"/>
+        </w:rPr>
+      </w:pPr>
+      <w:r>
+        <w:rPr>
+          <w:rFonts w:ascii="Calibri" w:hAnsi="Calibri" w:cs="Calibri"/>
+          <w:color w:val="242424"/>
+        </w:rPr>
+        <w:t xml:space="preserve">Une fois l’autorisation donné à mon application je </w:t>
+      </w:r>
+      <w:r>
+        <w:rPr>
+          <w:rFonts w:ascii="Calibri" w:hAnsi="Calibri" w:cs="Calibri"/>
+          <w:color w:val="242424"/>
+        </w:rPr>
+        <w:t>récupère</w:t>
+      </w:r>
+      <w:r>
+        <w:rPr>
+          <w:rFonts w:ascii="Calibri" w:hAnsi="Calibri" w:cs="Calibri"/>
+          <w:color w:val="242424"/>
+        </w:rPr>
+        <w:t xml:space="preserve"> ces informations grâce à l’</w:t>
       </w:r>
       <w:proofErr w:type="spellStart"/>
       <w:r>
@@ -8015,6 +8095,54 @@
           <w:rFonts w:ascii="Calibri" w:hAnsi="Calibri" w:cs="Calibri"/>
           <w:color w:val="242424"/>
         </w:rPr>
+        <w:t>acces_token</w:t>
+      </w:r>
+      <w:proofErr w:type="spellEnd"/>
+      <w:r>
+        <w:rPr>
+          <w:rFonts w:ascii="Calibri" w:hAnsi="Calibri" w:cs="Calibri"/>
+          <w:color w:val="242424"/>
+        </w:rPr>
+        <w:t xml:space="preserve"> généré par </w:t>
+      </w:r>
+      <w:proofErr w:type="spellStart"/>
+      <w:r>
+        <w:rPr>
+          <w:rFonts w:ascii="Calibri" w:hAnsi="Calibri" w:cs="Calibri"/>
+          <w:color w:val="242424"/>
+        </w:rPr>
+        <w:t>Gilab</w:t>
+      </w:r>
+      <w:proofErr w:type="spellEnd"/>
+      <w:r>
+        <w:rPr>
+          <w:rFonts w:ascii="Calibri" w:hAnsi="Calibri" w:cs="Calibri"/>
+          <w:color w:val="242424"/>
+        </w:rPr>
+        <w:t xml:space="preserve">. Il me suffit d’utiliser les </w:t>
+      </w:r>
+      <w:proofErr w:type="spellStart"/>
+      <w:r>
+        <w:rPr>
+          <w:rFonts w:ascii="Calibri" w:hAnsi="Calibri" w:cs="Calibri"/>
+          <w:color w:val="242424"/>
+        </w:rPr>
+        <w:t>endpoints</w:t>
+      </w:r>
+      <w:proofErr w:type="spellEnd"/>
+      <w:r>
+        <w:rPr>
+          <w:rFonts w:ascii="Calibri" w:hAnsi="Calibri" w:cs="Calibri"/>
+          <w:color w:val="242424"/>
+        </w:rPr>
+        <w:t xml:space="preserve"> de </w:t>
+      </w:r>
+      <w:proofErr w:type="spellStart"/>
+      <w:r>
+        <w:rPr>
+          <w:rFonts w:ascii="Calibri" w:hAnsi="Calibri" w:cs="Calibri"/>
+          <w:color w:val="242424"/>
+        </w:rPr>
         <w:t>Gitlab</w:t>
       </w:r>
       <w:proofErr w:type="spellEnd"/>
@@ -8023,131 +8151,85 @@
           <w:rFonts w:ascii="Calibri" w:hAnsi="Calibri" w:cs="Calibri"/>
           <w:color w:val="242424"/>
         </w:rPr>
-        <w:t xml:space="preserve"> afin de m’assurer que mon utilisateur passera par une authentification git qui lui est propre (il doit entrer son email et son mot de passe Git) je m’assure donc que c’est bien son Git que l’utilisateur utilise pour son profil. </w:t>
-      </w:r>
-    </w:p>
-    <w:p>
-      <w:pPr>
-        <w:rPr>
-          <w:rFonts w:ascii="Calibri" w:hAnsi="Calibri" w:cs="Calibri"/>
-          <w:color w:val="242424"/>
-        </w:rPr>
-      </w:pPr>
-      <w:r>
-        <w:rPr>
-          <w:rFonts w:ascii="Calibri" w:hAnsi="Calibri" w:cs="Calibri"/>
-          <w:color w:val="242424"/>
-        </w:rPr>
-        <w:t xml:space="preserve">Une fois l’autorisation donné à mon application je </w:t>
-      </w:r>
-      <w:r>
-        <w:rPr>
-          <w:rFonts w:ascii="Calibri" w:hAnsi="Calibri" w:cs="Calibri"/>
-          <w:color w:val="242424"/>
-        </w:rPr>
-        <w:t>récupère</w:t>
-      </w:r>
-      <w:r>
-        <w:rPr>
-          <w:rFonts w:ascii="Calibri" w:hAnsi="Calibri" w:cs="Calibri"/>
-          <w:color w:val="242424"/>
-        </w:rPr>
-        <w:t xml:space="preserve"> ces informations grâce à l’</w:t>
-      </w:r>
-      <w:proofErr w:type="spellStart"/>
-      <w:r>
-        <w:rPr>
-          <w:rFonts w:ascii="Calibri" w:hAnsi="Calibri" w:cs="Calibri"/>
-          <w:color w:val="242424"/>
-        </w:rPr>
-        <w:t>acces_token</w:t>
-      </w:r>
-      <w:proofErr w:type="spellEnd"/>
-      <w:r>
-        <w:rPr>
-          <w:rFonts w:ascii="Calibri" w:hAnsi="Calibri" w:cs="Calibri"/>
-          <w:color w:val="242424"/>
-        </w:rPr>
-        <w:t xml:space="preserve"> généré par </w:t>
-      </w:r>
-      <w:proofErr w:type="spellStart"/>
-      <w:r>
-        <w:rPr>
-          <w:rFonts w:ascii="Calibri" w:hAnsi="Calibri" w:cs="Calibri"/>
-          <w:color w:val="242424"/>
-        </w:rPr>
-        <w:t>Gilab</w:t>
-      </w:r>
-      <w:proofErr w:type="spellEnd"/>
-      <w:r>
-        <w:rPr>
-          <w:rFonts w:ascii="Calibri" w:hAnsi="Calibri" w:cs="Calibri"/>
-          <w:color w:val="242424"/>
-        </w:rPr>
-        <w:t xml:space="preserve">. Il me suffit d’utiliser les </w:t>
-      </w:r>
-      <w:proofErr w:type="spellStart"/>
-      <w:r>
-        <w:rPr>
-          <w:rFonts w:ascii="Calibri" w:hAnsi="Calibri" w:cs="Calibri"/>
-          <w:color w:val="242424"/>
-        </w:rPr>
-        <w:t>endpoints</w:t>
-      </w:r>
-      <w:proofErr w:type="spellEnd"/>
-      <w:r>
-        <w:rPr>
-          <w:rFonts w:ascii="Calibri" w:hAnsi="Calibri" w:cs="Calibri"/>
-          <w:color w:val="242424"/>
-        </w:rPr>
-        <w:t xml:space="preserve"> de </w:t>
-      </w:r>
-      <w:proofErr w:type="spellStart"/>
-      <w:r>
-        <w:rPr>
-          <w:rFonts w:ascii="Calibri" w:hAnsi="Calibri" w:cs="Calibri"/>
-          <w:color w:val="242424"/>
-        </w:rPr>
-        <w:t>Gitlab</w:t>
-      </w:r>
-      <w:proofErr w:type="spellEnd"/>
-      <w:r>
-        <w:rPr>
-          <w:rFonts w:ascii="Calibri" w:hAnsi="Calibri" w:cs="Calibri"/>
-          <w:color w:val="242424"/>
-        </w:rPr>
-        <w:t xml:space="preserve"> et d’accéder à </w:t>
-      </w:r>
-      <w:proofErr w:type="spellStart"/>
-      <w:r>
-        <w:rPr>
-          <w:rFonts w:ascii="Calibri" w:hAnsi="Calibri" w:cs="Calibri"/>
-          <w:color w:val="242424"/>
-        </w:rPr>
-        <w:t>l’id</w:t>
-      </w:r>
-      <w:proofErr w:type="spellEnd"/>
-      <w:r>
-        <w:rPr>
-          <w:rFonts w:ascii="Calibri" w:hAnsi="Calibri" w:cs="Calibri"/>
-          <w:color w:val="242424"/>
-        </w:rPr>
-        <w:t xml:space="preserve"> de l’utilisateur ainsi qu’a ses derniers projets et son dernier « push ».</w:t>
-      </w:r>
-    </w:p>
-    <w:p>
-      <w:pPr>
-        <w:rPr>
-          <w:rFonts w:ascii="Calibri" w:hAnsi="Calibri" w:cs="Calibri"/>
-          <w:color w:val="242424"/>
-        </w:rPr>
-      </w:pPr>
-      <w:r>
-        <w:rPr>
-          <w:rFonts w:ascii="Calibri" w:hAnsi="Calibri" w:cs="Calibri"/>
-          <w:color w:val="242424"/>
-        </w:rPr>
-        <w:br w:type="page"/>
+        <w:t xml:space="preserve"> et d’accéder à l’id de l’utilisateur ainsi qu’a ses derniers projets et son dernier « push ».</w:t>
+      </w:r>
+    </w:p>
+    <w:p>
+      <w:pPr>
+        <w:rPr>
+          <w:rFonts w:ascii="Calibri" w:hAnsi="Calibri" w:cs="Calibri"/>
+          <w:color w:val="242424"/>
+        </w:rPr>
+      </w:pPr>
+    </w:p>
+    <w:p>
+      <w:pPr>
+        <w:rPr>
+          <w:rFonts w:ascii="Calibri" w:hAnsi="Calibri" w:cs="Calibri"/>
+          <w:color w:val="242424"/>
+        </w:rPr>
+      </w:pPr>
+    </w:p>
+    <w:p>
+      <w:pPr>
+        <w:rPr>
+          <w:rFonts w:ascii="Calibri" w:hAnsi="Calibri" w:cs="Calibri"/>
+          <w:color w:val="242424"/>
+        </w:rPr>
+      </w:pPr>
+    </w:p>
+    <w:p>
+      <w:pPr>
+        <w:rPr>
+          <w:rFonts w:ascii="Calibri" w:hAnsi="Calibri" w:cs="Calibri"/>
+          <w:color w:val="242424"/>
+        </w:rPr>
+      </w:pPr>
+    </w:p>
+    <w:p>
+      <w:pPr>
+        <w:rPr>
+          <w:rFonts w:ascii="Calibri" w:hAnsi="Calibri" w:cs="Calibri"/>
+          <w:color w:val="242424"/>
+        </w:rPr>
+      </w:pPr>
+      <w:r>
+        <w:rPr>
+          <w:rFonts w:ascii="Calibri" w:hAnsi="Calibri" w:cs="Calibri"/>
+          <w:color w:val="242424"/>
+        </w:rPr>
+        <w:lastRenderedPageBreak/>
+        <w:t xml:space="preserve">C. </w:t>
+      </w:r>
+      <w:r>
+        <w:rPr>
+          <w:rFonts w:ascii="Calibri" w:hAnsi="Calibri" w:cs="Calibri"/>
+          <w:b/>
+          <w:color w:val="242424"/>
+        </w:rPr>
+        <w:t>Maquettage</w:t>
+      </w:r>
+    </w:p>
+    <w:p>
+      <w:pPr>
+        <w:rPr>
+          <w:rFonts w:ascii="Calibri" w:hAnsi="Calibri" w:cs="Calibri"/>
+          <w:color w:val="242424"/>
+        </w:rPr>
+      </w:pPr>
+      <w:r>
+        <w:rPr>
+          <w:rFonts w:ascii="Calibri" w:hAnsi="Calibri" w:cs="Calibri"/>
+          <w:color w:val="242424"/>
+        </w:rPr>
+        <w:t>L’application a été développé en mobile first et a pour objectif d’être aussi viable sur desktop, c’est pour cela que j’ai fait deux visuels.</w:t>
+      </w:r>
+      <w:r>
+        <w:rPr>
+          <w:rFonts w:ascii="Calibri" w:hAnsi="Calibri" w:cs="Calibri"/>
+          <w:color w:val="242424"/>
+        </w:rPr>
+        <w:t xml:space="preserve"> Les backgrounds ont été générés par IA.</w:t>
       </w:r>
     </w:p>
     <w:p>
@@ -8155,91 +8237,35 @@
         <w:jc w:val="center"/>
         <w:rPr>
           <w:rFonts w:ascii="Calibri" w:hAnsi="Calibri" w:cs="Calibri"/>
-          <w:b/>
-          <w:bCs/>
-          <w:color w:val="242424"/>
-        </w:rPr>
-      </w:pPr>
-      <w:r>
-        <w:rPr>
-          <w:rFonts w:ascii="Calibri" w:hAnsi="Calibri" w:cs="Calibri"/>
-          <w:b/>
-          <w:bCs/>
-          <w:color w:val="242424"/>
-        </w:rPr>
-        <w:lastRenderedPageBreak/>
-        <w:t>Annexes</w:t>
-      </w:r>
-      <w:r>
-        <w:rPr>
-          <w:rFonts w:ascii="Calibri" w:hAnsi="Calibri" w:cs="Calibri"/>
-          <w:b/>
-          <w:bCs/>
-          <w:color w:val="242424"/>
-        </w:rPr>
-        <w:t> :</w:t>
+          <w:color w:val="242424"/>
+        </w:rPr>
+      </w:pPr>
+      <w:r>
+        <w:rPr>
+          <w:rFonts w:ascii="Calibri" w:hAnsi="Calibri" w:cs="Calibri"/>
+          <w:color w:val="242424"/>
+        </w:rPr>
+        <w:t>Vue Mobile</w:t>
       </w:r>
     </w:p>
     <w:p>
       <w:pPr>
         <w:jc w:val="center"/>
         <w:rPr>
-          <w:rFonts w:ascii="Calibri" w:eastAsia="Times New Roman" w:hAnsi="Calibri" w:cs="Calibri"/>
-          <w:b/>
-          <w:bCs/>
-          <w:color w:val="242424"/>
-          <w:lang w:eastAsia="fr-FR"/>
-        </w:rPr>
-      </w:pPr>
-      <w:r>
-        <w:rPr>
-          <w:rFonts w:ascii="Calibri" w:hAnsi="Calibri" w:cs="Calibri"/>
-          <w:b/>
-          <w:bCs/>
-          <w:color w:val="242424"/>
-        </w:rPr>
-        <w:t>1.MLD</w:t>
-      </w:r>
-    </w:p>
-    <w:p>
-      <w:pPr>
-        <w:pStyle w:val="xmsolistparagraph"/>
-        <w:shd w:val="clear" w:color="auto" w:fill="FFFFFF"/>
-        <w:spacing w:before="0"/>
-        <w:rPr>
-          <w:rFonts w:ascii="Calibri" w:hAnsi="Calibri" w:cs="Calibri"/>
-          <w:noProof/>
-          <w:color w:val="242424"/>
-          <w:sz w:val="22"/>
-          <w:szCs w:val="22"/>
-        </w:rPr>
-      </w:pPr>
-    </w:p>
-    <w:p>
-      <w:pPr>
-        <w:pStyle w:val="xmsolistparagraph"/>
-        <w:shd w:val="clear" w:color="auto" w:fill="FFFFFF"/>
-        <w:spacing w:before="0"/>
-        <w:rPr>
-          <w:rFonts w:ascii="Calibri" w:hAnsi="Calibri" w:cs="Calibri"/>
-          <w:color w:val="242424"/>
-          <w:sz w:val="22"/>
-          <w:szCs w:val="22"/>
-        </w:rPr>
-      </w:pPr>
-      <w:r>
-        <w:rPr>
-          <w:rFonts w:ascii="Calibri" w:hAnsi="Calibri" w:cs="Calibri"/>
-          <w:noProof/>
-          <w:color w:val="242424"/>
-          <w:sz w:val="22"/>
-          <w:szCs w:val="22"/>
+          <w:rFonts w:ascii="Calibri" w:hAnsi="Calibri" w:cs="Calibri"/>
+          <w:color w:val="242424"/>
+        </w:rPr>
+      </w:pPr>
+      <w:r>
+        <w:rPr>
+          <w:rFonts w:ascii="Calibri" w:hAnsi="Calibri" w:cs="Calibri"/>
+          <w:color w:val="242424"/>
         </w:rPr>
         <w:drawing>
-          <wp:inline distT="0" distB="0" distL="0" distR="0" wp14:anchorId="54FB0781" wp14:editId="63F6664F">
-            <wp:extent cx="5760720" cy="5774055"/>
+          <wp:inline distT="0" distB="0" distL="0" distR="0" wp14:anchorId="3218A584" wp14:editId="03B0EF81">
+            <wp:extent cx="1828800" cy="4152900"/>
             <wp:effectExtent l="0" t="0" r="0" b="0"/>
-            <wp:docPr id="35" name="Image 35"/>
+            <wp:docPr id="37" name="Image 37"/>
             <wp:cNvGraphicFramePr>
               <a:graphicFrameLocks xmlns:a="http://schemas.openxmlformats.org/drawingml/2006/main" noChangeAspect="1"/>
             </wp:cNvGraphicFramePr>
@@ -8259,6 +8285,1079 @@
                   <pic:spPr>
                     <a:xfrm>
                       <a:off x="0" y="0"/>
+                      <a:ext cx="1830042" cy="4155720"/>
+                    </a:xfrm>
+                    <a:prstGeom prst="rect">
+                      <a:avLst/>
+                    </a:prstGeom>
+                  </pic:spPr>
+                </pic:pic>
+              </a:graphicData>
+            </a:graphic>
+          </wp:inline>
+        </w:drawing>
+      </w:r>
+      <w:r>
+        <w:rPr>
+          <w:rFonts w:ascii="Calibri" w:hAnsi="Calibri" w:cs="Calibri"/>
+          <w:color w:val="242424"/>
+        </w:rPr>
+        <w:drawing>
+          <wp:inline distT="0" distB="0" distL="0" distR="0" wp14:anchorId="1081CC0E" wp14:editId="10ED6E81">
+            <wp:extent cx="1752600" cy="3950602"/>
+            <wp:effectExtent l="0" t="0" r="0" b="0"/>
+            <wp:docPr id="39" name="Image 39"/>
+            <wp:cNvGraphicFramePr>
+              <a:graphicFrameLocks xmlns:a="http://schemas.openxmlformats.org/drawingml/2006/main" noChangeAspect="1"/>
+            </wp:cNvGraphicFramePr>
+            <a:graphic xmlns:a="http://schemas.openxmlformats.org/drawingml/2006/main">
+              <a:graphicData uri="http://schemas.openxmlformats.org/drawingml/2006/picture">
+                <pic:pic xmlns:pic="http://schemas.openxmlformats.org/drawingml/2006/picture">
+                  <pic:nvPicPr>
+                    <pic:cNvPr id="1" name=""/>
+                    <pic:cNvPicPr/>
+                  </pic:nvPicPr>
+                  <pic:blipFill>
+                    <a:blip r:embed="rId12"/>
+                    <a:stretch>
+                      <a:fillRect/>
+                    </a:stretch>
+                  </pic:blipFill>
+                  <pic:spPr>
+                    <a:xfrm>
+                      <a:off x="0" y="0"/>
+                      <a:ext cx="1753481" cy="3952588"/>
+                    </a:xfrm>
+                    <a:prstGeom prst="rect">
+                      <a:avLst/>
+                    </a:prstGeom>
+                  </pic:spPr>
+                </pic:pic>
+              </a:graphicData>
+            </a:graphic>
+          </wp:inline>
+        </w:drawing>
+      </w:r>
+      <w:r>
+        <w:rPr>
+          <w:rFonts w:ascii="Calibri" w:hAnsi="Calibri" w:cs="Calibri"/>
+          <w:color w:val="242424"/>
+        </w:rPr>
+        <w:drawing>
+          <wp:inline distT="0" distB="0" distL="0" distR="0" wp14:anchorId="5B4EE927" wp14:editId="0680A0CA">
+            <wp:extent cx="1800119" cy="3959604"/>
+            <wp:effectExtent l="0" t="0" r="0" b="3175"/>
+            <wp:docPr id="40" name="Image 40"/>
+            <wp:cNvGraphicFramePr>
+              <a:graphicFrameLocks xmlns:a="http://schemas.openxmlformats.org/drawingml/2006/main" noChangeAspect="1"/>
+            </wp:cNvGraphicFramePr>
+            <a:graphic xmlns:a="http://schemas.openxmlformats.org/drawingml/2006/main">
+              <a:graphicData uri="http://schemas.openxmlformats.org/drawingml/2006/picture">
+                <pic:pic xmlns:pic="http://schemas.openxmlformats.org/drawingml/2006/picture">
+                  <pic:nvPicPr>
+                    <pic:cNvPr id="1" name=""/>
+                    <pic:cNvPicPr/>
+                  </pic:nvPicPr>
+                  <pic:blipFill>
+                    <a:blip r:embed="rId13"/>
+                    <a:stretch>
+                      <a:fillRect/>
+                    </a:stretch>
+                  </pic:blipFill>
+                  <pic:spPr>
+                    <a:xfrm>
+                      <a:off x="0" y="0"/>
+                      <a:ext cx="1808164" cy="3977301"/>
+                    </a:xfrm>
+                    <a:prstGeom prst="rect">
+                      <a:avLst/>
+                    </a:prstGeom>
+                  </pic:spPr>
+                </pic:pic>
+              </a:graphicData>
+            </a:graphic>
+          </wp:inline>
+        </w:drawing>
+      </w:r>
+    </w:p>
+    <w:p>
+      <w:pPr>
+        <w:rPr>
+          <w:rFonts w:ascii="Calibri" w:hAnsi="Calibri" w:cs="Calibri"/>
+          <w:color w:val="242424"/>
+        </w:rPr>
+      </w:pPr>
+    </w:p>
+    <w:p>
+      <w:pPr>
+        <w:rPr>
+          <w:rFonts w:ascii="Calibri" w:hAnsi="Calibri" w:cs="Calibri"/>
+          <w:color w:val="242424"/>
+        </w:rPr>
+      </w:pPr>
+      <w:r>
+        <w:rPr>
+          <w:rFonts w:ascii="Calibri" w:hAnsi="Calibri" w:cs="Calibri"/>
+          <w:color w:val="242424"/>
+        </w:rPr>
+        <w:t>Pour la version mobile j’ai fait trois fenêtres qui représente l’accueil, le formulaire d’inscription et la vue « </w:t>
+      </w:r>
+      <w:proofErr w:type="spellStart"/>
+      <w:r>
+        <w:rPr>
+          <w:rFonts w:ascii="Calibri" w:hAnsi="Calibri" w:cs="Calibri"/>
+          <w:color w:val="242424"/>
+        </w:rPr>
+        <w:t>Card</w:t>
+      </w:r>
+      <w:proofErr w:type="spellEnd"/>
+      <w:r>
+        <w:rPr>
+          <w:rFonts w:ascii="Calibri" w:hAnsi="Calibri" w:cs="Calibri"/>
+          <w:color w:val="242424"/>
+        </w:rPr>
+        <w:t> </w:t>
+      </w:r>
+      <w:proofErr w:type="spellStart"/>
+      <w:r>
+        <w:rPr>
+          <w:rFonts w:ascii="Calibri" w:hAnsi="Calibri" w:cs="Calibri"/>
+          <w:color w:val="242424"/>
+        </w:rPr>
+        <w:t>Swippable</w:t>
+      </w:r>
+      <w:proofErr w:type="spellEnd"/>
+      <w:r>
+        <w:rPr>
+          <w:rFonts w:ascii="Calibri" w:hAnsi="Calibri" w:cs="Calibri"/>
+          <w:color w:val="242424"/>
+        </w:rPr>
+        <w:t> » accessible après s’être inscrit.</w:t>
+      </w:r>
+      <w:r>
+        <w:rPr>
+          <w:rFonts w:ascii="Calibri" w:hAnsi="Calibri" w:cs="Calibri"/>
+          <w:color w:val="242424"/>
+        </w:rPr>
+        <w:t xml:space="preserve"> Sur cette vue on y voit le design global</w:t>
+      </w:r>
+      <w:r>
+        <w:rPr>
+          <w:rFonts w:ascii="Calibri" w:hAnsi="Calibri" w:cs="Calibri"/>
+          <w:color w:val="242424"/>
+        </w:rPr>
+        <w:t xml:space="preserve"> </w:t>
+      </w:r>
+      <w:r>
+        <w:rPr>
+          <w:rFonts w:ascii="Calibri" w:hAnsi="Calibri" w:cs="Calibri"/>
+          <w:color w:val="242424"/>
+        </w:rPr>
+        <w:t>qui reprend les codes classique d’application</w:t>
+      </w:r>
+      <w:r>
+        <w:rPr>
+          <w:rFonts w:ascii="Calibri" w:hAnsi="Calibri" w:cs="Calibri"/>
+          <w:color w:val="242424"/>
+        </w:rPr>
+        <w:t>s</w:t>
+      </w:r>
+      <w:r>
+        <w:rPr>
+          <w:rFonts w:ascii="Calibri" w:hAnsi="Calibri" w:cs="Calibri"/>
+          <w:color w:val="242424"/>
+        </w:rPr>
+        <w:t xml:space="preserve"> de rencontre avec la photo d’un utilisateur que l’on peut </w:t>
+      </w:r>
+      <w:proofErr w:type="spellStart"/>
+      <w:r>
+        <w:rPr>
+          <w:rFonts w:ascii="Calibri" w:hAnsi="Calibri" w:cs="Calibri"/>
+          <w:color w:val="242424"/>
+        </w:rPr>
+        <w:t>liké</w:t>
+      </w:r>
+      <w:proofErr w:type="spellEnd"/>
+      <w:r>
+        <w:rPr>
+          <w:rFonts w:ascii="Calibri" w:hAnsi="Calibri" w:cs="Calibri"/>
+          <w:color w:val="242424"/>
+        </w:rPr>
+        <w:t xml:space="preserve"> ou pas au centre et les options d’interactions disponible en bas en </w:t>
+      </w:r>
+      <w:proofErr w:type="spellStart"/>
+      <w:r>
+        <w:rPr>
+          <w:rFonts w:ascii="Calibri" w:hAnsi="Calibri" w:cs="Calibri"/>
+          <w:color w:val="242424"/>
+        </w:rPr>
+        <w:t>fixed</w:t>
+      </w:r>
+      <w:proofErr w:type="spellEnd"/>
+      <w:r>
+        <w:rPr>
+          <w:rFonts w:ascii="Calibri" w:hAnsi="Calibri" w:cs="Calibri"/>
+          <w:color w:val="242424"/>
+        </w:rPr>
+        <w:t xml:space="preserve">. </w:t>
+      </w:r>
+    </w:p>
+    <w:p>
+      <w:pPr>
+        <w:rPr>
+          <w:rFonts w:ascii="Calibri" w:hAnsi="Calibri" w:cs="Calibri"/>
+          <w:color w:val="242424"/>
+        </w:rPr>
+      </w:pPr>
+      <w:r>
+        <w:rPr>
+          <w:rFonts w:ascii="Calibri" w:hAnsi="Calibri" w:cs="Calibri"/>
+          <w:color w:val="242424"/>
+        </w:rPr>
+        <w:t>Les Icones choisis au départ ont un peu changé car j’ai recentré les besoins primaires sur ce type d’applications qui sont pouvoir :</w:t>
+      </w:r>
+    </w:p>
+    <w:p>
+      <w:pPr>
+        <w:pStyle w:val="Paragraphedeliste"/>
+        <w:numPr>
+          <w:ilvl w:val="0"/>
+          <w:numId w:val="27"/>
+        </w:numPr>
+        <w:rPr>
+          <w:rFonts w:ascii="Calibri" w:hAnsi="Calibri" w:cs="Calibri"/>
+          <w:color w:val="242424"/>
+        </w:rPr>
+      </w:pPr>
+      <w:r>
+        <w:rPr>
+          <w:rFonts w:ascii="Calibri" w:hAnsi="Calibri" w:cs="Calibri"/>
+          <w:color w:val="242424"/>
+        </w:rPr>
+        <w:t>Accéder à son compte</w:t>
+      </w:r>
+    </w:p>
+    <w:p>
+      <w:pPr>
+        <w:pStyle w:val="Paragraphedeliste"/>
+        <w:numPr>
+          <w:ilvl w:val="0"/>
+          <w:numId w:val="27"/>
+        </w:numPr>
+        <w:rPr>
+          <w:rFonts w:ascii="Calibri" w:hAnsi="Calibri" w:cs="Calibri"/>
+          <w:color w:val="242424"/>
+        </w:rPr>
+      </w:pPr>
+      <w:r>
+        <w:rPr>
+          <w:rFonts w:ascii="Calibri" w:hAnsi="Calibri" w:cs="Calibri"/>
+          <w:color w:val="242424"/>
+        </w:rPr>
+        <w:t>Retrouver ses conversations</w:t>
+      </w:r>
+    </w:p>
+    <w:p>
+      <w:pPr>
+        <w:pStyle w:val="Paragraphedeliste"/>
+        <w:numPr>
+          <w:ilvl w:val="0"/>
+          <w:numId w:val="27"/>
+        </w:numPr>
+        <w:rPr>
+          <w:rFonts w:ascii="Calibri" w:hAnsi="Calibri" w:cs="Calibri"/>
+          <w:color w:val="242424"/>
+        </w:rPr>
+      </w:pPr>
+      <w:r>
+        <w:rPr>
+          <w:rFonts w:ascii="Calibri" w:hAnsi="Calibri" w:cs="Calibri"/>
+          <w:color w:val="242424"/>
+        </w:rPr>
+        <w:t>Voir les notifications</w:t>
+      </w:r>
+    </w:p>
+    <w:p>
+      <w:pPr>
+        <w:pStyle w:val="Paragraphedeliste"/>
+        <w:numPr>
+          <w:ilvl w:val="0"/>
+          <w:numId w:val="27"/>
+        </w:numPr>
+        <w:rPr>
+          <w:rFonts w:ascii="Calibri" w:hAnsi="Calibri" w:cs="Calibri"/>
+          <w:color w:val="242424"/>
+        </w:rPr>
+      </w:pPr>
+      <w:r>
+        <w:rPr>
+          <w:rFonts w:ascii="Calibri" w:hAnsi="Calibri" w:cs="Calibri"/>
+          <w:color w:val="242424"/>
+        </w:rPr>
+        <w:t>Faire une recherche</w:t>
+      </w:r>
+    </w:p>
+    <w:p>
+      <w:pPr>
+        <w:pStyle w:val="Paragraphedeliste"/>
+        <w:numPr>
+          <w:ilvl w:val="0"/>
+          <w:numId w:val="27"/>
+        </w:numPr>
+        <w:rPr>
+          <w:rFonts w:ascii="Calibri" w:hAnsi="Calibri" w:cs="Calibri"/>
+          <w:color w:val="242424"/>
+        </w:rPr>
+      </w:pPr>
+      <w:r>
+        <w:rPr>
+          <w:rFonts w:ascii="Calibri" w:hAnsi="Calibri" w:cs="Calibri"/>
+          <w:color w:val="242424"/>
+        </w:rPr>
+        <w:t>Revenir sur la vue générale</w:t>
+      </w:r>
+    </w:p>
+    <w:p>
+      <w:pPr>
+        <w:rPr>
+          <w:rFonts w:ascii="Calibri" w:hAnsi="Calibri" w:cs="Calibri"/>
+          <w:b/>
+          <w:color w:val="242424"/>
+        </w:rPr>
+      </w:pPr>
+      <w:r>
+        <w:rPr>
+          <w:rFonts w:ascii="Calibri" w:hAnsi="Calibri" w:cs="Calibri"/>
+          <w:color w:val="242424"/>
+        </w:rPr>
+        <w:t xml:space="preserve">Sur la photo de profil j’ai également ajouté une icône retour en cas d’erreur de choix de l’utilisateur et le pseudo en haut de la photo. </w:t>
+      </w:r>
+      <w:r>
+        <w:rPr>
+          <w:rFonts w:ascii="Calibri" w:hAnsi="Calibri" w:cs="Calibri"/>
+          <w:b/>
+          <w:color w:val="242424"/>
+        </w:rPr>
+        <w:t>(Annexe 3)</w:t>
+      </w:r>
+    </w:p>
+    <w:p>
+      <w:pPr>
+        <w:rPr>
+          <w:rFonts w:ascii="Calibri" w:hAnsi="Calibri" w:cs="Calibri"/>
+          <w:b/>
+          <w:color w:val="242424"/>
+        </w:rPr>
+      </w:pPr>
+    </w:p>
+    <w:p>
+      <w:pPr>
+        <w:rPr>
+          <w:rFonts w:ascii="Calibri" w:hAnsi="Calibri" w:cs="Calibri"/>
+          <w:color w:val="242424"/>
+        </w:rPr>
+      </w:pPr>
+    </w:p>
+    <w:p>
+      <w:pPr>
+        <w:jc w:val="center"/>
+        <w:rPr>
+          <w:rFonts w:ascii="Calibri" w:hAnsi="Calibri" w:cs="Calibri"/>
+          <w:color w:val="242424"/>
+        </w:rPr>
+      </w:pPr>
+      <w:r>
+        <w:rPr>
+          <w:rFonts w:ascii="Calibri" w:hAnsi="Calibri" w:cs="Calibri"/>
+          <w:color w:val="242424"/>
+        </w:rPr>
+        <w:lastRenderedPageBreak/>
+        <w:t xml:space="preserve">Vue </w:t>
+      </w:r>
+      <w:r>
+        <w:rPr>
+          <w:rFonts w:ascii="Calibri" w:hAnsi="Calibri" w:cs="Calibri"/>
+          <w:color w:val="242424"/>
+        </w:rPr>
+        <w:t xml:space="preserve">Desktop </w:t>
+      </w:r>
+      <w:r>
+        <w:rPr>
+          <w:rFonts w:ascii="Calibri" w:hAnsi="Calibri" w:cs="Calibri"/>
+          <w:color w:val="242424"/>
+        </w:rPr>
+        <w:t>(Annexe 4)</w:t>
+      </w:r>
+    </w:p>
+    <w:p>
+      <w:pPr>
+        <w:rPr>
+          <w:rFonts w:ascii="Calibri" w:hAnsi="Calibri" w:cs="Calibri"/>
+          <w:color w:val="242424"/>
+        </w:rPr>
+      </w:pPr>
+      <w:r>
+        <w:rPr>
+          <w:rFonts w:ascii="Calibri" w:hAnsi="Calibri" w:cs="Calibri"/>
+          <w:color w:val="242424"/>
+        </w:rPr>
+        <w:t>Les</w:t>
+      </w:r>
+      <w:r>
+        <w:rPr>
+          <w:rFonts w:ascii="Calibri" w:hAnsi="Calibri" w:cs="Calibri"/>
+          <w:color w:val="242424"/>
+        </w:rPr>
+        <w:t xml:space="preserve"> couleurs utilisé</w:t>
+      </w:r>
+      <w:r>
+        <w:rPr>
+          <w:rFonts w:ascii="Calibri" w:hAnsi="Calibri" w:cs="Calibri"/>
+          <w:color w:val="242424"/>
+        </w:rPr>
+        <w:t>es</w:t>
+      </w:r>
+      <w:r>
+        <w:rPr>
+          <w:rFonts w:ascii="Calibri" w:hAnsi="Calibri" w:cs="Calibri"/>
+          <w:color w:val="242424"/>
+        </w:rPr>
+        <w:t xml:space="preserve"> </w:t>
+      </w:r>
+      <w:r>
+        <w:rPr>
+          <w:rFonts w:ascii="Calibri" w:hAnsi="Calibri" w:cs="Calibri"/>
+          <w:color w:val="242424"/>
+        </w:rPr>
+        <w:t>restent</w:t>
+      </w:r>
+      <w:r>
+        <w:rPr>
+          <w:rFonts w:ascii="Calibri" w:hAnsi="Calibri" w:cs="Calibri"/>
+          <w:color w:val="242424"/>
+        </w:rPr>
+        <w:t xml:space="preserve"> les même avec </w:t>
+      </w:r>
+      <w:r>
+        <w:rPr>
+          <w:rFonts w:ascii="Calibri" w:hAnsi="Calibri" w:cs="Calibri"/>
+          <w:color w:val="242424"/>
+        </w:rPr>
+        <w:t>une utilisation maximale</w:t>
+      </w:r>
+      <w:r>
+        <w:rPr>
+          <w:rFonts w:ascii="Calibri" w:hAnsi="Calibri" w:cs="Calibri"/>
+          <w:color w:val="242424"/>
+        </w:rPr>
+        <w:t xml:space="preserve"> de la place </w:t>
+      </w:r>
+      <w:r>
+        <w:rPr>
+          <w:rFonts w:ascii="Calibri" w:hAnsi="Calibri" w:cs="Calibri"/>
+          <w:color w:val="242424"/>
+        </w:rPr>
+        <w:t xml:space="preserve">notamment pour la partie principale du site ou j’ai développé une </w:t>
+      </w:r>
+      <w:proofErr w:type="spellStart"/>
+      <w:r>
+        <w:rPr>
+          <w:rFonts w:ascii="Calibri" w:hAnsi="Calibri" w:cs="Calibri"/>
+          <w:color w:val="242424"/>
+        </w:rPr>
+        <w:t>navbar</w:t>
+      </w:r>
+      <w:proofErr w:type="spellEnd"/>
+      <w:r>
+        <w:rPr>
+          <w:rFonts w:ascii="Calibri" w:hAnsi="Calibri" w:cs="Calibri"/>
+          <w:color w:val="242424"/>
+        </w:rPr>
+        <w:t xml:space="preserve"> type « </w:t>
+      </w:r>
+      <w:proofErr w:type="spellStart"/>
+      <w:r>
+        <w:rPr>
+          <w:rFonts w:ascii="Calibri" w:hAnsi="Calibri" w:cs="Calibri"/>
+          <w:color w:val="242424"/>
+        </w:rPr>
+        <w:t>Vscode</w:t>
+      </w:r>
+      <w:proofErr w:type="spellEnd"/>
+      <w:r>
+        <w:rPr>
+          <w:rFonts w:ascii="Calibri" w:hAnsi="Calibri" w:cs="Calibri"/>
+          <w:color w:val="242424"/>
+        </w:rPr>
+        <w:t> » qui se déploie pour afficher les options associées. Dans le texte de présentation on peut y retrouver le RGPD qui sera finir au moment du déploiement (nom de domaine, propriétaire du site, contact pour réclamation, …)</w:t>
+      </w:r>
+      <w:r>
+        <w:rPr>
+          <w:rFonts w:ascii="Calibri" w:hAnsi="Calibri" w:cs="Calibri"/>
+          <w:color w:val="242424"/>
+        </w:rPr>
+        <w:t>.</w:t>
+      </w:r>
+      <w:r>
+        <w:rPr>
+          <w:rFonts w:ascii="Calibri" w:hAnsi="Calibri" w:cs="Calibri"/>
+          <w:color w:val="242424"/>
+        </w:rPr>
+        <w:t xml:space="preserve"> </w:t>
+      </w:r>
+    </w:p>
+    <w:p>
+      <w:pPr>
+        <w:rPr>
+          <w:rFonts w:ascii="Calibri" w:hAnsi="Calibri" w:cs="Calibri"/>
+          <w:color w:val="242424"/>
+        </w:rPr>
+      </w:pPr>
+      <w:r>
+        <w:rPr>
+          <w:rFonts w:ascii="Calibri" w:hAnsi="Calibri" w:cs="Calibri"/>
+          <w:color w:val="242424"/>
+        </w:rPr>
+        <w:t xml:space="preserve">Le header est une </w:t>
+      </w:r>
+      <w:proofErr w:type="spellStart"/>
+      <w:r>
+        <w:rPr>
+          <w:rFonts w:ascii="Calibri" w:hAnsi="Calibri" w:cs="Calibri"/>
+          <w:color w:val="242424"/>
+        </w:rPr>
+        <w:t>navbar</w:t>
+      </w:r>
+      <w:proofErr w:type="spellEnd"/>
+      <w:r>
+        <w:rPr>
+          <w:rFonts w:ascii="Calibri" w:hAnsi="Calibri" w:cs="Calibri"/>
+          <w:color w:val="242424"/>
+        </w:rPr>
+        <w:t xml:space="preserve"> dynamique qui, à la connexion, affichera la photo le pseudo et la note de popularité de l’utilisateur. Un accès à son compte est possible en cliquant sur ce bloc profil.</w:t>
+      </w:r>
+    </w:p>
+    <w:p>
+      <w:pPr>
+        <w:rPr>
+          <w:rFonts w:ascii="Calibri" w:hAnsi="Calibri" w:cs="Calibri"/>
+          <w:color w:val="242424"/>
+        </w:rPr>
+      </w:pPr>
+      <w:r>
+        <w:rPr>
+          <w:rFonts w:ascii="Calibri" w:hAnsi="Calibri" w:cs="Calibri"/>
+          <w:color w:val="242424"/>
+        </w:rPr>
+        <w:t>Cette vue desktop est visible sur des écrans avec une largeur minimale de 928px, en dessous, c’est la vue mobile qui prend le relai.</w:t>
+      </w:r>
+    </w:p>
+    <w:p>
+      <w:pPr>
+        <w:rPr>
+          <w:rFonts w:ascii="Calibri" w:hAnsi="Calibri" w:cs="Calibri"/>
+          <w:color w:val="242424"/>
+        </w:rPr>
+      </w:pPr>
+    </w:p>
+    <w:p>
+      <w:pPr>
+        <w:pStyle w:val="Paragraphedeliste"/>
+        <w:numPr>
+          <w:ilvl w:val="0"/>
+          <w:numId w:val="18"/>
+        </w:numPr>
+        <w:rPr>
+          <w:rFonts w:ascii="Calibri" w:hAnsi="Calibri" w:cs="Calibri"/>
+          <w:b/>
+          <w:color w:val="242424"/>
+        </w:rPr>
+      </w:pPr>
+      <w:r>
+        <w:rPr>
+          <w:rFonts w:ascii="Calibri" w:hAnsi="Calibri" w:cs="Calibri"/>
+          <w:b/>
+          <w:color w:val="242424"/>
+        </w:rPr>
+        <w:t>Test unitaire</w:t>
+      </w:r>
+    </w:p>
+    <w:p>
+      <w:pPr>
+        <w:rPr>
+          <w:rFonts w:ascii="Calibri" w:hAnsi="Calibri" w:cs="Calibri"/>
+          <w:color w:val="242424"/>
+        </w:rPr>
+      </w:pPr>
+      <w:r>
+        <w:rPr>
+          <w:rFonts w:ascii="Calibri" w:hAnsi="Calibri" w:cs="Calibri"/>
+          <w:color w:val="242424"/>
+        </w:rPr>
+        <w:t xml:space="preserve">Afin de repérer rapidement les éventuels défaut de code, j’ai mis </w:t>
+      </w:r>
+      <w:r>
+        <w:rPr>
+          <w:rFonts w:ascii="Calibri" w:hAnsi="Calibri" w:cs="Calibri"/>
+          <w:color w:val="242424"/>
+        </w:rPr>
+        <w:t>en</w:t>
+      </w:r>
+      <w:r>
+        <w:rPr>
+          <w:rFonts w:ascii="Calibri" w:hAnsi="Calibri" w:cs="Calibri"/>
+          <w:color w:val="242424"/>
+        </w:rPr>
+        <w:t xml:space="preserve"> place des tests unitaires sur diffèrent module clé de mon application.</w:t>
+      </w:r>
+    </w:p>
+    <w:p>
+      <w:pPr>
+        <w:rPr>
+          <w:rFonts w:ascii="Calibri" w:hAnsi="Calibri" w:cs="Calibri"/>
+          <w:color w:val="242424"/>
+        </w:rPr>
+      </w:pPr>
+      <w:r>
+        <w:rPr>
+          <w:rFonts w:ascii="Calibri" w:hAnsi="Calibri" w:cs="Calibri"/>
+          <w:color w:val="242424"/>
+        </w:rPr>
+        <w:t>(Faire les tests)</w:t>
+      </w:r>
+    </w:p>
+    <w:p>
+      <w:pPr>
+        <w:pStyle w:val="xmsolistparagraph"/>
+        <w:numPr>
+          <w:ilvl w:val="0"/>
+          <w:numId w:val="3"/>
+        </w:numPr>
+        <w:shd w:val="clear" w:color="auto" w:fill="FFFFFF"/>
+        <w:spacing w:before="0" w:beforeAutospacing="0" w:after="0" w:afterAutospacing="0"/>
+        <w:rPr>
+          <w:rFonts w:ascii="Calibri" w:hAnsi="Calibri" w:cs="Calibri"/>
+          <w:color w:val="242424"/>
+          <w:sz w:val="22"/>
+          <w:szCs w:val="22"/>
+        </w:rPr>
+      </w:pPr>
+      <w:r>
+        <w:rPr>
+          <w:rFonts w:ascii="Calibri" w:hAnsi="Calibri" w:cs="Calibri"/>
+          <w:b/>
+          <w:color w:val="242424"/>
+          <w:sz w:val="22"/>
+          <w:szCs w:val="22"/>
+        </w:rPr>
+        <w:t>Réalisation</w:t>
+      </w:r>
+      <w:r>
+        <w:rPr>
+          <w:rFonts w:ascii="Calibri" w:hAnsi="Calibri" w:cs="Calibri"/>
+          <w:b/>
+          <w:color w:val="242424"/>
+          <w:sz w:val="22"/>
+          <w:szCs w:val="22"/>
+        </w:rPr>
+        <w:t>s</w:t>
+      </w:r>
+      <w:r>
+        <w:rPr>
+          <w:rFonts w:ascii="Calibri" w:hAnsi="Calibri" w:cs="Calibri"/>
+          <w:color w:val="242424"/>
+          <w:sz w:val="22"/>
+          <w:szCs w:val="22"/>
+        </w:rPr>
+        <w:t xml:space="preserve"> </w:t>
+      </w:r>
+    </w:p>
+    <w:p>
+      <w:pPr>
+        <w:pStyle w:val="xmsolistparagraph"/>
+        <w:shd w:val="clear" w:color="auto" w:fill="FFFFFF"/>
+        <w:spacing w:before="0" w:beforeAutospacing="0" w:after="0" w:afterAutospacing="0"/>
+        <w:ind w:left="720"/>
+        <w:rPr>
+          <w:rFonts w:ascii="Calibri" w:hAnsi="Calibri" w:cs="Calibri"/>
+          <w:color w:val="242424"/>
+          <w:sz w:val="22"/>
+          <w:szCs w:val="22"/>
+        </w:rPr>
+      </w:pPr>
+    </w:p>
+    <w:p>
+      <w:pPr>
+        <w:rPr>
+          <w:rFonts w:ascii="Calibri" w:hAnsi="Calibri" w:cs="Calibri"/>
+          <w:color w:val="242424"/>
+        </w:rPr>
+      </w:pPr>
+      <w:r>
+        <w:rPr>
+          <w:rFonts w:ascii="Calibri" w:hAnsi="Calibri" w:cs="Calibri"/>
+          <w:color w:val="242424"/>
+        </w:rPr>
+        <w:t>Cas d’utilisation :</w:t>
+      </w:r>
+    </w:p>
+    <w:p>
+      <w:pPr>
+        <w:rPr>
+          <w:rFonts w:ascii="Calibri" w:hAnsi="Calibri" w:cs="Calibri"/>
+          <w:color w:val="242424"/>
+        </w:rPr>
+      </w:pPr>
+      <w:r>
+        <w:rPr>
+          <w:rFonts w:ascii="Calibri" w:hAnsi="Calibri" w:cs="Calibri"/>
+          <w:color w:val="242424"/>
+        </w:rPr>
+        <w:t>Deux utilisateurs doivent pouvoir communiquer entre eux et passe par l’</w:t>
+      </w:r>
+      <w:r>
+        <w:rPr>
+          <w:rFonts w:ascii="Calibri" w:hAnsi="Calibri" w:cs="Calibri"/>
+          <w:color w:val="242424"/>
+        </w:rPr>
+        <w:t xml:space="preserve">étape du </w:t>
+      </w:r>
+      <w:proofErr w:type="spellStart"/>
+      <w:r>
+        <w:rPr>
+          <w:rFonts w:ascii="Calibri" w:hAnsi="Calibri" w:cs="Calibri"/>
+          <w:color w:val="242424"/>
+        </w:rPr>
+        <w:t>Like</w:t>
+      </w:r>
+      <w:proofErr w:type="spellEnd"/>
+      <w:r>
+        <w:rPr>
+          <w:rFonts w:ascii="Calibri" w:hAnsi="Calibri" w:cs="Calibri"/>
+          <w:color w:val="242424"/>
+        </w:rPr>
+        <w:t xml:space="preserve"> validé pour cela. </w:t>
+      </w:r>
+      <w:bookmarkStart w:id="0" w:name="_GoBack"/>
+      <w:bookmarkEnd w:id="0"/>
+      <w:r>
+        <w:rPr>
+          <w:rFonts w:ascii="Calibri" w:hAnsi="Calibri" w:cs="Calibri"/>
+          <w:color w:val="242424"/>
+        </w:rPr>
+        <w:t xml:space="preserve"> </w:t>
+      </w:r>
+    </w:p>
+    <w:p>
+      <w:pPr>
+        <w:rPr>
+          <w:rFonts w:ascii="Calibri" w:hAnsi="Calibri" w:cs="Calibri"/>
+          <w:color w:val="242424"/>
+        </w:rPr>
+      </w:pPr>
+    </w:p>
+    <w:p>
+      <w:pPr>
+        <w:rPr>
+          <w:rFonts w:ascii="Calibri" w:hAnsi="Calibri" w:cs="Calibri"/>
+          <w:color w:val="242424"/>
+        </w:rPr>
+      </w:pPr>
+    </w:p>
+    <w:p>
+      <w:pPr>
+        <w:rPr>
+          <w:rFonts w:ascii="Calibri" w:hAnsi="Calibri" w:cs="Calibri"/>
+          <w:color w:val="242424"/>
+        </w:rPr>
+      </w:pPr>
+    </w:p>
+    <w:p>
+      <w:pPr>
+        <w:rPr>
+          <w:rFonts w:ascii="Calibri" w:hAnsi="Calibri" w:cs="Calibri"/>
+          <w:color w:val="242424"/>
+        </w:rPr>
+      </w:pPr>
+    </w:p>
+    <w:p>
+      <w:pPr>
+        <w:rPr>
+          <w:rFonts w:ascii="Calibri" w:hAnsi="Calibri" w:cs="Calibri"/>
+          <w:color w:val="242424"/>
+        </w:rPr>
+      </w:pPr>
+    </w:p>
+    <w:p>
+      <w:pPr>
+        <w:rPr>
+          <w:rFonts w:ascii="Calibri" w:hAnsi="Calibri" w:cs="Calibri"/>
+          <w:color w:val="242424"/>
+        </w:rPr>
+      </w:pPr>
+    </w:p>
+    <w:p>
+      <w:pPr>
+        <w:rPr>
+          <w:rFonts w:ascii="Calibri" w:hAnsi="Calibri" w:cs="Calibri"/>
+          <w:color w:val="242424"/>
+        </w:rPr>
+      </w:pPr>
+    </w:p>
+    <w:p>
+      <w:pPr>
+        <w:rPr>
+          <w:rFonts w:ascii="Calibri" w:hAnsi="Calibri" w:cs="Calibri"/>
+          <w:color w:val="242424"/>
+        </w:rPr>
+      </w:pPr>
+    </w:p>
+    <w:p>
+      <w:pPr>
+        <w:rPr>
+          <w:rFonts w:ascii="Calibri" w:hAnsi="Calibri" w:cs="Calibri"/>
+          <w:color w:val="242424"/>
+        </w:rPr>
+      </w:pPr>
+    </w:p>
+    <w:p>
+      <w:pPr>
+        <w:rPr>
+          <w:rFonts w:ascii="Calibri" w:hAnsi="Calibri" w:cs="Calibri"/>
+          <w:color w:val="242424"/>
+        </w:rPr>
+      </w:pPr>
+    </w:p>
+    <w:p>
+      <w:pPr>
+        <w:rPr>
+          <w:rFonts w:ascii="Calibri" w:hAnsi="Calibri" w:cs="Calibri"/>
+          <w:color w:val="242424"/>
+        </w:rPr>
+      </w:pPr>
+    </w:p>
+    <w:p>
+      <w:pPr>
+        <w:rPr>
+          <w:rFonts w:ascii="Calibri" w:hAnsi="Calibri" w:cs="Calibri"/>
+          <w:color w:val="242424"/>
+        </w:rPr>
+      </w:pPr>
+    </w:p>
+    <w:p>
+      <w:pPr>
+        <w:rPr>
+          <w:rFonts w:ascii="Calibri" w:hAnsi="Calibri" w:cs="Calibri"/>
+          <w:color w:val="242424"/>
+        </w:rPr>
+      </w:pPr>
+    </w:p>
+    <w:p>
+      <w:pPr>
+        <w:rPr>
+          <w:rFonts w:ascii="Calibri" w:hAnsi="Calibri" w:cs="Calibri"/>
+          <w:color w:val="242424"/>
+        </w:rPr>
+      </w:pPr>
+    </w:p>
+    <w:p>
+      <w:pPr>
+        <w:rPr>
+          <w:rFonts w:ascii="Calibri" w:hAnsi="Calibri" w:cs="Calibri"/>
+          <w:color w:val="242424"/>
+        </w:rPr>
+      </w:pPr>
+    </w:p>
+    <w:p>
+      <w:pPr>
+        <w:rPr>
+          <w:rFonts w:ascii="Calibri" w:hAnsi="Calibri" w:cs="Calibri"/>
+          <w:color w:val="242424"/>
+        </w:rPr>
+      </w:pPr>
+    </w:p>
+    <w:p>
+      <w:pPr>
+        <w:rPr>
+          <w:rFonts w:ascii="Calibri" w:hAnsi="Calibri" w:cs="Calibri"/>
+          <w:color w:val="242424"/>
+        </w:rPr>
+      </w:pPr>
+    </w:p>
+    <w:p>
+      <w:pPr>
+        <w:rPr>
+          <w:rFonts w:ascii="Calibri" w:hAnsi="Calibri" w:cs="Calibri"/>
+          <w:color w:val="242424"/>
+        </w:rPr>
+      </w:pPr>
+    </w:p>
+    <w:p>
+      <w:pPr>
+        <w:rPr>
+          <w:rFonts w:ascii="Calibri" w:hAnsi="Calibri" w:cs="Calibri"/>
+          <w:color w:val="242424"/>
+        </w:rPr>
+      </w:pPr>
+    </w:p>
+    <w:p>
+      <w:pPr>
+        <w:rPr>
+          <w:rFonts w:ascii="Calibri" w:hAnsi="Calibri" w:cs="Calibri"/>
+          <w:color w:val="242424"/>
+        </w:rPr>
+      </w:pPr>
+    </w:p>
+    <w:p>
+      <w:pPr>
+        <w:rPr>
+          <w:rFonts w:ascii="Calibri" w:hAnsi="Calibri" w:cs="Calibri"/>
+          <w:color w:val="242424"/>
+        </w:rPr>
+      </w:pPr>
+    </w:p>
+    <w:p>
+      <w:pPr>
+        <w:rPr>
+          <w:rFonts w:ascii="Calibri" w:hAnsi="Calibri" w:cs="Calibri"/>
+          <w:color w:val="242424"/>
+        </w:rPr>
+      </w:pPr>
+    </w:p>
+    <w:p>
+      <w:pPr>
+        <w:rPr>
+          <w:rFonts w:ascii="Calibri" w:hAnsi="Calibri" w:cs="Calibri"/>
+          <w:color w:val="242424"/>
+        </w:rPr>
+      </w:pPr>
+    </w:p>
+    <w:p>
+      <w:pPr>
+        <w:rPr>
+          <w:rFonts w:ascii="Calibri" w:hAnsi="Calibri" w:cs="Calibri"/>
+          <w:color w:val="242424"/>
+        </w:rPr>
+      </w:pPr>
+    </w:p>
+    <w:p>
+      <w:pPr>
+        <w:rPr>
+          <w:rFonts w:ascii="Calibri" w:hAnsi="Calibri" w:cs="Calibri"/>
+          <w:color w:val="242424"/>
+        </w:rPr>
+      </w:pPr>
+    </w:p>
+    <w:p>
+      <w:pPr>
+        <w:jc w:val="center"/>
+        <w:rPr>
+          <w:rFonts w:ascii="Calibri" w:hAnsi="Calibri" w:cs="Calibri"/>
+          <w:b/>
+          <w:bCs/>
+          <w:color w:val="242424"/>
+        </w:rPr>
+      </w:pPr>
+      <w:r>
+        <w:rPr>
+          <w:rFonts w:ascii="Calibri" w:hAnsi="Calibri" w:cs="Calibri"/>
+          <w:b/>
+          <w:bCs/>
+          <w:color w:val="242424"/>
+        </w:rPr>
+        <w:t>ANNEXES</w:t>
+      </w:r>
+      <w:r>
+        <w:rPr>
+          <w:rFonts w:ascii="Calibri" w:hAnsi="Calibri" w:cs="Calibri"/>
+          <w:b/>
+          <w:bCs/>
+          <w:color w:val="242424"/>
+        </w:rPr>
+        <w:t> :</w:t>
+      </w:r>
+    </w:p>
+    <w:p>
+      <w:pPr>
+        <w:jc w:val="center"/>
+        <w:rPr>
+          <w:rFonts w:ascii="Calibri" w:eastAsia="Times New Roman" w:hAnsi="Calibri" w:cs="Calibri"/>
+          <w:b/>
+          <w:bCs/>
+          <w:color w:val="242424"/>
+          <w:lang w:eastAsia="fr-FR"/>
+        </w:rPr>
+      </w:pPr>
+      <w:r>
+        <w:rPr>
+          <w:rFonts w:ascii="Calibri" w:hAnsi="Calibri" w:cs="Calibri"/>
+          <w:b/>
+          <w:bCs/>
+          <w:color w:val="242424"/>
+        </w:rPr>
+        <w:t>1.MLD</w:t>
+      </w:r>
+    </w:p>
+    <w:p>
+      <w:pPr>
+        <w:pStyle w:val="xmsolistparagraph"/>
+        <w:shd w:val="clear" w:color="auto" w:fill="FFFFFF"/>
+        <w:spacing w:before="0"/>
+        <w:rPr>
+          <w:rFonts w:ascii="Calibri" w:hAnsi="Calibri" w:cs="Calibri"/>
+          <w:noProof/>
+          <w:color w:val="242424"/>
+          <w:sz w:val="22"/>
+          <w:szCs w:val="22"/>
+        </w:rPr>
+      </w:pPr>
+    </w:p>
+    <w:p>
+      <w:pPr>
+        <w:pStyle w:val="xmsolistparagraph"/>
+        <w:shd w:val="clear" w:color="auto" w:fill="FFFFFF"/>
+        <w:spacing w:before="0"/>
+        <w:jc w:val="center"/>
+        <w:rPr>
+          <w:rFonts w:ascii="Calibri" w:hAnsi="Calibri" w:cs="Calibri"/>
+          <w:color w:val="242424"/>
+          <w:sz w:val="22"/>
+          <w:szCs w:val="22"/>
+        </w:rPr>
+      </w:pPr>
+      <w:r>
+        <w:rPr>
+          <w:rFonts w:ascii="Calibri" w:hAnsi="Calibri" w:cs="Calibri"/>
+          <w:noProof/>
+          <w:color w:val="242424"/>
+          <w:sz w:val="22"/>
+          <w:szCs w:val="22"/>
+        </w:rPr>
+        <w:lastRenderedPageBreak/>
+        <w:drawing>
+          <wp:inline distT="0" distB="0" distL="0" distR="0" wp14:anchorId="54FB0781" wp14:editId="63F6664F">
+            <wp:extent cx="5760720" cy="5774055"/>
+            <wp:effectExtent l="0" t="0" r="0" b="0"/>
+            <wp:docPr id="35" name="Image 35"/>
+            <wp:cNvGraphicFramePr>
+              <a:graphicFrameLocks xmlns:a="http://schemas.openxmlformats.org/drawingml/2006/main" noChangeAspect="1"/>
+            </wp:cNvGraphicFramePr>
+            <a:graphic xmlns:a="http://schemas.openxmlformats.org/drawingml/2006/main">
+              <a:graphicData uri="http://schemas.openxmlformats.org/drawingml/2006/picture">
+                <pic:pic xmlns:pic="http://schemas.openxmlformats.org/drawingml/2006/picture">
+                  <pic:nvPicPr>
+                    <pic:cNvPr id="1" name=""/>
+                    <pic:cNvPicPr/>
+                  </pic:nvPicPr>
+                  <pic:blipFill>
+                    <a:blip r:embed="rId14"/>
+                    <a:stretch>
+                      <a:fillRect/>
+                    </a:stretch>
+                  </pic:blipFill>
+                  <pic:spPr>
+                    <a:xfrm>
+                      <a:off x="0" y="0"/>
                       <a:ext cx="5760720" cy="5774055"/>
                     </a:xfrm>
                     <a:prstGeom prst="rect">
@@ -8376,7 +9475,6 @@
           <w:sz w:val="22"/>
           <w:szCs w:val="22"/>
         </w:rPr>
-        <w:lastRenderedPageBreak/>
         <w:t>Diagramme de séquence</w:t>
       </w:r>
       <w:r>
@@ -8407,6 +9505,7 @@
           <w:noProof/>
           <w:color w:val="242424"/>
         </w:rPr>
+        <w:lastRenderedPageBreak/>
         <w:drawing>
           <wp:inline distT="0" distB="0" distL="0" distR="0" wp14:anchorId="72C6849B" wp14:editId="42FDFFF7">
             <wp:extent cx="6524625" cy="7761605"/>
@@ -8423,7 +9522,7 @@
                     <pic:cNvPicPr/>
                   </pic:nvPicPr>
                   <pic:blipFill>
-                    <a:blip r:embed="rId12" cstate="print">
+                    <a:blip r:embed="rId15" cstate="print">
                       <a:extLst>
                         <a:ext uri="{28A0092B-C50C-407E-A947-70E740481C1C}">
                           <a14:useLocalDpi xmlns:a14="http://schemas.microsoft.com/office/drawing/2010/main" val="0"/>
@@ -8450,6 +9549,372 @@
         </w:drawing>
       </w:r>
     </w:p>
+    <w:p>
+      <w:pPr>
+        <w:pStyle w:val="xmsolistparagraph"/>
+        <w:shd w:val="clear" w:color="auto" w:fill="FFFFFF"/>
+        <w:spacing w:before="0"/>
+        <w:rPr>
+          <w:rFonts w:ascii="Calibri" w:hAnsi="Calibri" w:cs="Calibri"/>
+          <w:color w:val="242424"/>
+          <w:sz w:val="22"/>
+          <w:szCs w:val="22"/>
+        </w:rPr>
+      </w:pPr>
+    </w:p>
+    <w:p>
+      <w:pPr>
+        <w:pStyle w:val="xmsolistparagraph"/>
+        <w:shd w:val="clear" w:color="auto" w:fill="FFFFFF"/>
+        <w:spacing w:before="0"/>
+        <w:ind w:left="720"/>
+        <w:rPr>
+          <w:rFonts w:ascii="Calibri" w:hAnsi="Calibri" w:cs="Calibri"/>
+          <w:b/>
+          <w:color w:val="242424"/>
+          <w:sz w:val="22"/>
+          <w:szCs w:val="22"/>
+        </w:rPr>
+      </w:pPr>
+    </w:p>
+    <w:p>
+      <w:pPr>
+        <w:pStyle w:val="xmsolistparagraph"/>
+        <w:shd w:val="clear" w:color="auto" w:fill="FFFFFF"/>
+        <w:spacing w:before="0"/>
+        <w:ind w:left="720"/>
+        <w:jc w:val="center"/>
+        <w:rPr>
+          <w:rFonts w:ascii="Calibri" w:hAnsi="Calibri" w:cs="Calibri"/>
+          <w:b/>
+          <w:color w:val="242424"/>
+          <w:sz w:val="22"/>
+          <w:szCs w:val="22"/>
+        </w:rPr>
+      </w:pPr>
+      <w:r>
+        <w:rPr>
+          <w:rFonts w:ascii="Calibri" w:hAnsi="Calibri" w:cs="Calibri"/>
+          <w:b/>
+          <w:color w:val="242424"/>
+          <w:sz w:val="22"/>
+          <w:szCs w:val="22"/>
+        </w:rPr>
+        <w:t>3.</w:t>
+      </w:r>
+      <w:r>
+        <w:rPr>
+          <w:rFonts w:ascii="Calibri" w:hAnsi="Calibri" w:cs="Calibri"/>
+          <w:b/>
+          <w:color w:val="242424"/>
+          <w:sz w:val="22"/>
+          <w:szCs w:val="22"/>
+        </w:rPr>
+        <w:t xml:space="preserve">Vue Mobile </w:t>
+      </w:r>
+      <w:proofErr w:type="spellStart"/>
+      <w:r>
+        <w:rPr>
+          <w:rFonts w:ascii="Calibri" w:hAnsi="Calibri" w:cs="Calibri"/>
+          <w:b/>
+          <w:color w:val="242424"/>
+          <w:sz w:val="22"/>
+          <w:szCs w:val="22"/>
+        </w:rPr>
+        <w:t>Card</w:t>
+      </w:r>
+      <w:proofErr w:type="spellEnd"/>
+      <w:r>
+        <w:rPr>
+          <w:rFonts w:ascii="Calibri" w:hAnsi="Calibri" w:cs="Calibri"/>
+          <w:b/>
+          <w:color w:val="242424"/>
+          <w:sz w:val="22"/>
+          <w:szCs w:val="22"/>
+        </w:rPr>
+        <w:t xml:space="preserve"> Réel</w:t>
+      </w:r>
+    </w:p>
+    <w:p>
+      <w:pPr>
+        <w:pStyle w:val="xmsolistparagraph"/>
+        <w:shd w:val="clear" w:color="auto" w:fill="FFFFFF"/>
+        <w:spacing w:before="0"/>
+        <w:ind w:left="720"/>
+        <w:jc w:val="center"/>
+        <w:rPr>
+          <w:rFonts w:ascii="Calibri" w:hAnsi="Calibri" w:cs="Calibri"/>
+          <w:b/>
+          <w:color w:val="242424"/>
+          <w:sz w:val="22"/>
+          <w:szCs w:val="22"/>
+        </w:rPr>
+      </w:pPr>
+      <w:r>
+        <w:rPr>
+          <w:rFonts w:ascii="Calibri" w:hAnsi="Calibri" w:cs="Calibri"/>
+          <w:b/>
+          <w:color w:val="242424"/>
+          <w:sz w:val="22"/>
+          <w:szCs w:val="22"/>
+        </w:rPr>
+        <w:lastRenderedPageBreak/>
+        <w:drawing>
+          <wp:inline distT="0" distB="0" distL="0" distR="0" wp14:anchorId="631D507A" wp14:editId="76A533E1">
+            <wp:extent cx="3648584" cy="7887801"/>
+            <wp:effectExtent l="0" t="0" r="9525" b="0"/>
+            <wp:docPr id="41" name="Image 41"/>
+            <wp:cNvGraphicFramePr>
+              <a:graphicFrameLocks xmlns:a="http://schemas.openxmlformats.org/drawingml/2006/main" noChangeAspect="1"/>
+            </wp:cNvGraphicFramePr>
+            <a:graphic xmlns:a="http://schemas.openxmlformats.org/drawingml/2006/main">
+              <a:graphicData uri="http://schemas.openxmlformats.org/drawingml/2006/picture">
+                <pic:pic xmlns:pic="http://schemas.openxmlformats.org/drawingml/2006/picture">
+                  <pic:nvPicPr>
+                    <pic:cNvPr id="1" name=""/>
+                    <pic:cNvPicPr/>
+                  </pic:nvPicPr>
+                  <pic:blipFill>
+                    <a:blip r:embed="rId16"/>
+                    <a:stretch>
+                      <a:fillRect/>
+                    </a:stretch>
+                  </pic:blipFill>
+                  <pic:spPr>
+                    <a:xfrm>
+                      <a:off x="0" y="0"/>
+                      <a:ext cx="3648584" cy="7887801"/>
+                    </a:xfrm>
+                    <a:prstGeom prst="rect">
+                      <a:avLst/>
+                    </a:prstGeom>
+                  </pic:spPr>
+                </pic:pic>
+              </a:graphicData>
+            </a:graphic>
+          </wp:inline>
+        </w:drawing>
+      </w:r>
+    </w:p>
+    <w:p>
+      <w:pPr>
+        <w:pStyle w:val="xmsolistparagraph"/>
+        <w:shd w:val="clear" w:color="auto" w:fill="FFFFFF"/>
+        <w:spacing w:before="0"/>
+        <w:rPr>
+          <w:rFonts w:ascii="Calibri" w:hAnsi="Calibri" w:cs="Calibri"/>
+          <w:b/>
+          <w:color w:val="242424"/>
+          <w:sz w:val="22"/>
+          <w:szCs w:val="22"/>
+        </w:rPr>
+      </w:pPr>
+    </w:p>
+    <w:p>
+      <w:pPr>
+        <w:pStyle w:val="xmsolistparagraph"/>
+        <w:numPr>
+          <w:ilvl w:val="0"/>
+          <w:numId w:val="3"/>
+        </w:numPr>
+        <w:shd w:val="clear" w:color="auto" w:fill="FFFFFF"/>
+        <w:spacing w:before="0"/>
+        <w:jc w:val="center"/>
+        <w:rPr>
+          <w:rFonts w:ascii="Calibri" w:hAnsi="Calibri" w:cs="Calibri"/>
+          <w:b/>
+          <w:color w:val="242424"/>
+          <w:sz w:val="22"/>
+          <w:szCs w:val="22"/>
+        </w:rPr>
+      </w:pPr>
+      <w:r>
+        <w:rPr>
+          <w:rFonts w:ascii="Calibri" w:hAnsi="Calibri" w:cs="Calibri"/>
+          <w:b/>
+          <w:color w:val="242424"/>
+          <w:sz w:val="22"/>
+          <w:szCs w:val="22"/>
+        </w:rPr>
+        <w:t>Vues Desktop Maquette</w:t>
+      </w:r>
+    </w:p>
+    <w:p>
+      <w:pPr>
+        <w:pStyle w:val="xmsolistparagraph"/>
+        <w:shd w:val="clear" w:color="auto" w:fill="FFFFFF"/>
+        <w:spacing w:before="0"/>
+        <w:ind w:left="720"/>
+        <w:rPr>
+          <w:rFonts w:ascii="Calibri" w:hAnsi="Calibri" w:cs="Calibri"/>
+          <w:b/>
+          <w:color w:val="242424"/>
+          <w:sz w:val="22"/>
+          <w:szCs w:val="22"/>
+        </w:rPr>
+      </w:pPr>
+      <w:r>
+        <w:rPr>
+          <w:rFonts w:ascii="Calibri" w:hAnsi="Calibri" w:cs="Calibri"/>
+          <w:color w:val="242424"/>
+        </w:rPr>
+        <w:lastRenderedPageBreak/>
+        <w:drawing>
+          <wp:inline distT="0" distB="0" distL="0" distR="0" wp14:anchorId="43358B94" wp14:editId="3E49A00D">
+            <wp:extent cx="5313164" cy="3772861"/>
+            <wp:effectExtent l="0" t="0" r="1905" b="0"/>
+            <wp:docPr id="42" name="Image 42"/>
+            <wp:cNvGraphicFramePr>
+              <a:graphicFrameLocks xmlns:a="http://schemas.openxmlformats.org/drawingml/2006/main" noChangeAspect="1"/>
+            </wp:cNvGraphicFramePr>
+            <a:graphic xmlns:a="http://schemas.openxmlformats.org/drawingml/2006/main">
+              <a:graphicData uri="http://schemas.openxmlformats.org/drawingml/2006/picture">
+                <pic:pic xmlns:pic="http://schemas.openxmlformats.org/drawingml/2006/picture">
+                  <pic:nvPicPr>
+                    <pic:cNvPr id="1" name=""/>
+                    <pic:cNvPicPr/>
+                  </pic:nvPicPr>
+                  <pic:blipFill>
+                    <a:blip r:embed="rId17"/>
+                    <a:stretch>
+                      <a:fillRect/>
+                    </a:stretch>
+                  </pic:blipFill>
+                  <pic:spPr>
+                    <a:xfrm>
+                      <a:off x="0" y="0"/>
+                      <a:ext cx="5577421" cy="3960509"/>
+                    </a:xfrm>
+                    <a:prstGeom prst="rect">
+                      <a:avLst/>
+                    </a:prstGeom>
+                  </pic:spPr>
+                </pic:pic>
+              </a:graphicData>
+            </a:graphic>
+          </wp:inline>
+        </w:drawing>
+      </w:r>
+    </w:p>
+    <w:p>
+      <w:pPr>
+        <w:pStyle w:val="xmsolistparagraph"/>
+        <w:shd w:val="clear" w:color="auto" w:fill="FFFFFF"/>
+        <w:spacing w:before="0"/>
+        <w:ind w:left="720"/>
+        <w:rPr>
+          <w:rFonts w:ascii="Calibri" w:hAnsi="Calibri" w:cs="Calibri"/>
+          <w:b/>
+          <w:color w:val="242424"/>
+          <w:sz w:val="22"/>
+          <w:szCs w:val="22"/>
+        </w:rPr>
+      </w:pPr>
+      <w:r>
+        <w:rPr>
+          <w:rFonts w:ascii="Calibri" w:hAnsi="Calibri" w:cs="Calibri"/>
+          <w:b/>
+          <w:color w:val="242424"/>
+          <w:sz w:val="22"/>
+          <w:szCs w:val="22"/>
+        </w:rPr>
+        <w:drawing>
+          <wp:inline distT="0" distB="0" distL="0" distR="0" wp14:anchorId="52332535" wp14:editId="1CA07765">
+            <wp:extent cx="5292622" cy="3772860"/>
+            <wp:effectExtent l="0" t="0" r="3810" b="0"/>
+            <wp:docPr id="44" name="Image 44"/>
+            <wp:cNvGraphicFramePr>
+              <a:graphicFrameLocks xmlns:a="http://schemas.openxmlformats.org/drawingml/2006/main" noChangeAspect="1"/>
+            </wp:cNvGraphicFramePr>
+            <a:graphic xmlns:a="http://schemas.openxmlformats.org/drawingml/2006/main">
+              <a:graphicData uri="http://schemas.openxmlformats.org/drawingml/2006/picture">
+                <pic:pic xmlns:pic="http://schemas.openxmlformats.org/drawingml/2006/picture">
+                  <pic:nvPicPr>
+                    <pic:cNvPr id="1" name=""/>
+                    <pic:cNvPicPr/>
+                  </pic:nvPicPr>
+                  <pic:blipFill>
+                    <a:blip r:embed="rId18"/>
+                    <a:stretch>
+                      <a:fillRect/>
+                    </a:stretch>
+                  </pic:blipFill>
+                  <pic:spPr>
+                    <a:xfrm>
+                      <a:off x="0" y="0"/>
+                      <a:ext cx="5331865" cy="3800834"/>
+                    </a:xfrm>
+                    <a:prstGeom prst="rect">
+                      <a:avLst/>
+                    </a:prstGeom>
+                  </pic:spPr>
+                </pic:pic>
+              </a:graphicData>
+            </a:graphic>
+          </wp:inline>
+        </w:drawing>
+      </w:r>
+    </w:p>
+    <w:p>
+      <w:pPr>
+        <w:pStyle w:val="xmsolistparagraph"/>
+        <w:shd w:val="clear" w:color="auto" w:fill="FFFFFF"/>
+        <w:spacing w:before="0"/>
+        <w:ind w:left="720"/>
+        <w:rPr>
+          <w:rFonts w:ascii="Calibri" w:hAnsi="Calibri" w:cs="Calibri"/>
+          <w:b/>
+          <w:color w:val="242424"/>
+          <w:sz w:val="22"/>
+          <w:szCs w:val="22"/>
+        </w:rPr>
+      </w:pPr>
+      <w:r>
+        <w:rPr>
+          <w:rFonts w:ascii="Calibri" w:hAnsi="Calibri" w:cs="Calibri"/>
+          <w:b/>
+          <w:color w:val="242424"/>
+          <w:sz w:val="22"/>
+          <w:szCs w:val="22"/>
+        </w:rPr>
+        <w:lastRenderedPageBreak/>
+        <w:drawing>
+          <wp:inline distT="0" distB="0" distL="0" distR="0" wp14:anchorId="3F1E09E9" wp14:editId="1EB5507B">
+            <wp:extent cx="4990802" cy="3557707"/>
+            <wp:effectExtent l="0" t="0" r="635" b="5080"/>
+            <wp:docPr id="45" name="Image 45"/>
+            <wp:cNvGraphicFramePr>
+              <a:graphicFrameLocks xmlns:a="http://schemas.openxmlformats.org/drawingml/2006/main" noChangeAspect="1"/>
+            </wp:cNvGraphicFramePr>
+            <a:graphic xmlns:a="http://schemas.openxmlformats.org/drawingml/2006/main">
+              <a:graphicData uri="http://schemas.openxmlformats.org/drawingml/2006/picture">
+                <pic:pic xmlns:pic="http://schemas.openxmlformats.org/drawingml/2006/picture">
+                  <pic:nvPicPr>
+                    <pic:cNvPr id="1" name=""/>
+                    <pic:cNvPicPr/>
+                  </pic:nvPicPr>
+                  <pic:blipFill>
+                    <a:blip r:embed="rId19"/>
+                    <a:stretch>
+                      <a:fillRect/>
+                    </a:stretch>
+                  </pic:blipFill>
+                  <pic:spPr>
+                    <a:xfrm>
+                      <a:off x="0" y="0"/>
+                      <a:ext cx="5010420" cy="3571692"/>
+                    </a:xfrm>
+                    <a:prstGeom prst="rect">
+                      <a:avLst/>
+                    </a:prstGeom>
+                  </pic:spPr>
+                </pic:pic>
+              </a:graphicData>
+            </a:graphic>
+          </wp:inline>
+        </w:drawing>
+      </w:r>
+    </w:p>
     <w:sectPr>
       <w:pgSz w:w="11906" w:h="16838"/>
       <w:pgMar w:top="1417" w:right="1417" w:bottom="1417" w:left="1417" w:header="708" w:footer="708" w:gutter="0"/>
@@ -8463,7 +9928,7 @@
 </file>
 
 <file path=word/numbering.xml><?xml version="1.0" encoding="utf-8"?>
-<w:numbering xmlns:wpc="http://schemas.microsoft.com/office/word/2010/wordprocessingCanvas" xmlns:cx="http://schemas.microsoft.com/office/drawing/2014/chartex" xmlns:cx1="http://schemas.microsoft.com/office/drawing/2015/9/8/chartex" xmlns:cx2="http://schemas.microsoft.com/office/drawing/2015/10/21/chartex" xmlns:cx3="http://schemas.microsoft.com/office/drawing/2016/5/9/chartex" xmlns:cx4="http://schemas.microsoft.com/office/drawing/2016/5/10/chartex" xmlns:cx5="http://schemas.microsoft.com/office/drawing/2016/5/11/chartex" xmlns:cx6="http://schemas.microsoft.com/office/drawing/2016/5/12/chartex" xmlns:cx7="http://schemas.microsoft.com/office/drawing/2016/5/13/chartex" xmlns:cx8="http://schemas.microsoft.com/office/drawing/2016/5/14/chartex" xmlns:mc="http://schemas.openxmlformats.org/markup-compatibility/2006" xmlns:aink="http://schemas.microsoft.com/office/drawing/2016/ink" xmlns:am3d="http://schemas.microsoft.com/office/drawing/2017/model3d" xmlns:o="urn:schemas-microsoft-com:office:office" xmlns:r="http://schemas.openxmlformats.org/officeDocument/2006/relationships" xmlns:m="http://schemas.openxmlformats.org/officeDocument/2006/math" xmlns:v="urn:schemas-microsoft-com:vml" xmlns:wp14="http://schemas.microsoft.com/office/word/2010/wordprocessingDrawing" xmlns:wp="http://schemas.openxmlformats.org/drawingml/2006/wordprocessingDrawing" xmlns:w10="urn:schemas-microsoft-com:office:word" xmlns:w="http://schemas.openxmlformats.org/wordprocessingml/2006/main" xmlns:w14="http://schemas.microsoft.com/office/word/2010/wordml" xmlns:w15="http://schemas.microsoft.com/office/word/2012/wordml" xmlns:w16cex="http://schemas.microsoft.com/office/word/2018/wordml/cex" xmlns:w16cid="http://schemas.microsoft.com/office/word/2016/wordml/cid" xmlns:w16="http://schemas.microsoft.com/office/word/2018/wordml" xmlns:w16sdtdh="http://schemas.microsoft.com/office/word/2020/wordml/sdtdatahash" xmlns:w16se="http://schemas.microsoft.com/office/word/2015/wordml/symex" xmlns:wpg="http://schemas.microsoft.com/office/word/2010/wordprocessingGroup" xmlns:wpi="http://schemas.microsoft.com/office/word/2010/wordprocessingInk" xmlns:wne="http://schemas.microsoft.com/office/word/2006/wordml" xmlns:wps="http://schemas.microsoft.com/office/word/2010/wordprocessingShape" mc:Ignorable="w14 w15 w16se w16cid w16 w16cex w16sdtdh wp14">
+<w:numbering xmlns:wpc="http://schemas.microsoft.com/office/word/2010/wordprocessingCanvas" xmlns:cx="http://schemas.microsoft.com/office/drawing/2014/chartex" xmlns:cx1="http://schemas.microsoft.com/office/drawing/2015/9/8/chartex" xmlns:mc="http://schemas.openxmlformats.org/markup-compatibility/2006" xmlns:o="urn:schemas-microsoft-com:office:office" xmlns:r="http://schemas.openxmlformats.org/officeDocument/2006/relationships" xmlns:m="http://schemas.openxmlformats.org/officeDocument/2006/math" xmlns:v="urn:schemas-microsoft-com:vml" xmlns:wp14="http://schemas.microsoft.com/office/word/2010/wordprocessingDrawing" xmlns:wp="http://schemas.openxmlformats.org/drawingml/2006/wordprocessingDrawing" xmlns:w10="urn:schemas-microsoft-com:office:word" xmlns:w="http://schemas.openxmlformats.org/wordprocessingml/2006/main" xmlns:w14="http://schemas.microsoft.com/office/word/2010/wordml" xmlns:w15="http://schemas.microsoft.com/office/word/2012/wordml" xmlns:w16se="http://schemas.microsoft.com/office/word/2015/wordml/symex" xmlns:wpg="http://schemas.microsoft.com/office/word/2010/wordprocessingGroup" xmlns:wpi="http://schemas.microsoft.com/office/word/2010/wordprocessingInk" xmlns:wne="http://schemas.microsoft.com/office/word/2006/wordml" xmlns:wps="http://schemas.microsoft.com/office/word/2010/wordprocessingShape" mc:Ignorable="w14 w15 w16se wp14">
   <w:abstractNum w:abstractNumId="0" w15:restartNumberingAfterBreak="0">
     <w:nsid w:val="00097CE3"/>
     <w:multiLevelType w:val="hybridMultilevel"/>
@@ -8818,8 +10283,8 @@
   <w:abstractNum w:abstractNumId="3" w15:restartNumberingAfterBreak="0">
     <w:nsid w:val="13F55337"/>
     <w:multiLevelType w:val="hybridMultilevel"/>
-    <w:tmpl w:val="0D364022"/>
-    <w:lvl w:ilvl="0" w:tplc="70747AC4">
+    <w:tmpl w:val="4372D87C"/>
+    <w:lvl w:ilvl="0" w:tplc="A852CDCA">
       <w:start w:val="1"/>
       <w:numFmt w:val="upperLetter"/>
       <w:lvlText w:val="%1."/>
@@ -8829,6 +10294,7 @@
       </w:pPr>
       <w:rPr>
         <w:rFonts w:hint="default"/>
+        <w:b w:val="0"/>
       </w:rPr>
     </w:lvl>
     <w:lvl w:ilvl="1" w:tplc="040C0019" w:tentative="1">
@@ -10541,6 +12007,119 @@
     </w:lvl>
   </w:abstractNum>
   <w:abstractNum w:abstractNumId="18" w15:restartNumberingAfterBreak="0">
+    <w:nsid w:val="5EBE5E4C"/>
+    <w:multiLevelType w:val="hybridMultilevel"/>
+    <w:tmpl w:val="B1F46878"/>
+    <w:lvl w:ilvl="0" w:tplc="040C0005">
+      <w:start w:val="1"/>
+      <w:numFmt w:val="bullet"/>
+      <w:lvlText w:val=""/>
+      <w:lvlJc w:val="left"/>
+      <w:pPr>
+        <w:ind w:left="720" w:hanging="360"/>
+      </w:pPr>
+      <w:rPr>
+        <w:rFonts w:ascii="Wingdings" w:hAnsi="Wingdings" w:hint="default"/>
+      </w:rPr>
+    </w:lvl>
+    <w:lvl w:ilvl="1" w:tplc="040C0003" w:tentative="1">
+      <w:start w:val="1"/>
+      <w:numFmt w:val="bullet"/>
+      <w:lvlText w:val="o"/>
+      <w:lvlJc w:val="left"/>
+      <w:pPr>
+        <w:ind w:left="1440" w:hanging="360"/>
+      </w:pPr>
+      <w:rPr>
+        <w:rFonts w:ascii="Courier New" w:hAnsi="Courier New" w:cs="Courier New" w:hint="default"/>
+      </w:rPr>
+    </w:lvl>
+    <w:lvl w:ilvl="2" w:tplc="040C0005" w:tentative="1">
+      <w:start w:val="1"/>
+      <w:numFmt w:val="bullet"/>
+      <w:lvlText w:val=""/>
+      <w:lvlJc w:val="left"/>
+      <w:pPr>
+        <w:ind w:left="2160" w:hanging="360"/>
+      </w:pPr>
+      <w:rPr>
+        <w:rFonts w:ascii="Wingdings" w:hAnsi="Wingdings" w:hint="default"/>
+      </w:rPr>
+    </w:lvl>
+    <w:lvl w:ilvl="3" w:tplc="040C0001" w:tentative="1">
+      <w:start w:val="1"/>
+      <w:numFmt w:val="bullet"/>
+      <w:lvlText w:val=""/>
+      <w:lvlJc w:val="left"/>
+      <w:pPr>
+        <w:ind w:left="2880" w:hanging="360"/>
+      </w:pPr>
+      <w:rPr>
+        <w:rFonts w:ascii="Symbol" w:hAnsi="Symbol" w:hint="default"/>
+      </w:rPr>
+    </w:lvl>
+    <w:lvl w:ilvl="4" w:tplc="040C0003" w:tentative="1">
+      <w:start w:val="1"/>
+      <w:numFmt w:val="bullet"/>
+      <w:lvlText w:val="o"/>
+      <w:lvlJc w:val="left"/>
+      <w:pPr>
+        <w:ind w:left="3600" w:hanging="360"/>
+      </w:pPr>
+      <w:rPr>
+        <w:rFonts w:ascii="Courier New" w:hAnsi="Courier New" w:cs="Courier New" w:hint="default"/>
+      </w:rPr>
+    </w:lvl>
+    <w:lvl w:ilvl="5" w:tplc="040C0005" w:tentative="1">
+      <w:start w:val="1"/>
+      <w:numFmt w:val="bullet"/>
+      <w:lvlText w:val=""/>
+      <w:lvlJc w:val="left"/>
+      <w:pPr>
+        <w:ind w:left="4320" w:hanging="360"/>
+      </w:pPr>
+      <w:rPr>
+        <w:rFonts w:ascii="Wingdings" w:hAnsi="Wingdings" w:hint="default"/>
+      </w:rPr>
+    </w:lvl>
+    <w:lvl w:ilvl="6" w:tplc="040C0001" w:tentative="1">
+      <w:start w:val="1"/>
+      <w:numFmt w:val="bullet"/>
+      <w:lvlText w:val=""/>
+      <w:lvlJc w:val="left"/>
+      <w:pPr>
+        <w:ind w:left="5040" w:hanging="360"/>
+      </w:pPr>
+      <w:rPr>
+        <w:rFonts w:ascii="Symbol" w:hAnsi="Symbol" w:hint="default"/>
+      </w:rPr>
+    </w:lvl>
+    <w:lvl w:ilvl="7" w:tplc="040C0003" w:tentative="1">
+      <w:start w:val="1"/>
+      <w:numFmt w:val="bullet"/>
+      <w:lvlText w:val="o"/>
+      <w:lvlJc w:val="left"/>
+      <w:pPr>
+        <w:ind w:left="5760" w:hanging="360"/>
+      </w:pPr>
+      <w:rPr>
+        <w:rFonts w:ascii="Courier New" w:hAnsi="Courier New" w:cs="Courier New" w:hint="default"/>
+      </w:rPr>
+    </w:lvl>
+    <w:lvl w:ilvl="8" w:tplc="040C0005" w:tentative="1">
+      <w:start w:val="1"/>
+      <w:numFmt w:val="bullet"/>
+      <w:lvlText w:val=""/>
+      <w:lvlJc w:val="left"/>
+      <w:pPr>
+        <w:ind w:left="6480" w:hanging="360"/>
+      </w:pPr>
+      <w:rPr>
+        <w:rFonts w:ascii="Wingdings" w:hAnsi="Wingdings" w:hint="default"/>
+      </w:rPr>
+    </w:lvl>
+  </w:abstractNum>
+  <w:abstractNum w:abstractNumId="19" w15:restartNumberingAfterBreak="0">
     <w:nsid w:val="663C6551"/>
     <w:multiLevelType w:val="multilevel"/>
     <w:tmpl w:val="2F9CF136"/>
@@ -10689,7 +12268,7 @@
       </w:rPr>
     </w:lvl>
   </w:abstractNum>
-  <w:abstractNum w:abstractNumId="19" w15:restartNumberingAfterBreak="0">
+  <w:abstractNum w:abstractNumId="20" w15:restartNumberingAfterBreak="0">
     <w:nsid w:val="6C677593"/>
     <w:multiLevelType w:val="multilevel"/>
     <w:tmpl w:val="60783984"/>
@@ -10810,7 +12389,7 @@
       </w:rPr>
     </w:lvl>
   </w:abstractNum>
-  <w:abstractNum w:abstractNumId="20" w15:restartNumberingAfterBreak="0">
+  <w:abstractNum w:abstractNumId="21" w15:restartNumberingAfterBreak="0">
     <w:nsid w:val="707A4FD6"/>
     <w:multiLevelType w:val="multilevel"/>
     <w:tmpl w:val="F0A4692C"/>
@@ -10923,7 +12502,7 @@
       </w:rPr>
     </w:lvl>
   </w:abstractNum>
-  <w:abstractNum w:abstractNumId="21" w15:restartNumberingAfterBreak="0">
+  <w:abstractNum w:abstractNumId="22" w15:restartNumberingAfterBreak="0">
     <w:nsid w:val="724A5FB2"/>
     <w:multiLevelType w:val="multilevel"/>
     <w:tmpl w:val="FC421FA2"/>
@@ -11036,7 +12615,120 @@
       </w:rPr>
     </w:lvl>
   </w:abstractNum>
-  <w:abstractNum w:abstractNumId="22" w15:restartNumberingAfterBreak="0">
+  <w:abstractNum w:abstractNumId="23" w15:restartNumberingAfterBreak="0">
+    <w:nsid w:val="7D5D3874"/>
+    <w:multiLevelType w:val="multilevel"/>
+    <w:tmpl w:val="4690521A"/>
+    <w:lvl w:ilvl="0">
+      <w:start w:val="3"/>
+      <w:numFmt w:val="decimal"/>
+      <w:lvlText w:val="%1."/>
+      <w:lvlJc w:val="left"/>
+      <w:pPr>
+        <w:tabs>
+          <w:tab w:val="num" w:pos="720"/>
+        </w:tabs>
+        <w:ind w:left="720" w:hanging="360"/>
+      </w:pPr>
+    </w:lvl>
+    <w:lvl w:ilvl="1">
+      <w:start w:val="3"/>
+      <w:numFmt w:val="lowerLetter"/>
+      <w:lvlText w:val="%2."/>
+      <w:lvlJc w:val="left"/>
+      <w:pPr>
+        <w:tabs>
+          <w:tab w:val="num" w:pos="1440"/>
+        </w:tabs>
+        <w:ind w:left="1440" w:hanging="360"/>
+      </w:pPr>
+    </w:lvl>
+    <w:lvl w:ilvl="2" w:tentative="1">
+      <w:start w:val="1"/>
+      <w:numFmt w:val="decimal"/>
+      <w:lvlText w:val="%3."/>
+      <w:lvlJc w:val="left"/>
+      <w:pPr>
+        <w:tabs>
+          <w:tab w:val="num" w:pos="2160"/>
+        </w:tabs>
+        <w:ind w:left="2160" w:hanging="360"/>
+      </w:pPr>
+    </w:lvl>
+    <w:lvl w:ilvl="3" w:tentative="1">
+      <w:start w:val="1"/>
+      <w:numFmt w:val="decimal"/>
+      <w:lvlText w:val="%4."/>
+      <w:lvlJc w:val="left"/>
+      <w:pPr>
+        <w:tabs>
+          <w:tab w:val="num" w:pos="2880"/>
+        </w:tabs>
+        <w:ind w:left="2880" w:hanging="360"/>
+      </w:pPr>
+    </w:lvl>
+    <w:lvl w:ilvl="4" w:tentative="1">
+      <w:start w:val="1"/>
+      <w:numFmt w:val="decimal"/>
+      <w:lvlText w:val="%5."/>
+      <w:lvlJc w:val="left"/>
+      <w:pPr>
+        <w:tabs>
+          <w:tab w:val="num" w:pos="3600"/>
+        </w:tabs>
+        <w:ind w:left="3600" w:hanging="360"/>
+      </w:pPr>
+    </w:lvl>
+    <w:lvl w:ilvl="5" w:tentative="1">
+      <w:start w:val="1"/>
+      <w:numFmt w:val="decimal"/>
+      <w:lvlText w:val="%6."/>
+      <w:lvlJc w:val="left"/>
+      <w:pPr>
+        <w:tabs>
+          <w:tab w:val="num" w:pos="4320"/>
+        </w:tabs>
+        <w:ind w:left="4320" w:hanging="360"/>
+      </w:pPr>
+    </w:lvl>
+    <w:lvl w:ilvl="6" w:tentative="1">
+      <w:start w:val="1"/>
+      <w:numFmt w:val="decimal"/>
+      <w:lvlText w:val="%7."/>
+      <w:lvlJc w:val="left"/>
+      <w:pPr>
+        <w:tabs>
+          <w:tab w:val="num" w:pos="5040"/>
+        </w:tabs>
+        <w:ind w:left="5040" w:hanging="360"/>
+      </w:pPr>
+    </w:lvl>
+    <w:lvl w:ilvl="7" w:tentative="1">
+      <w:start w:val="1"/>
+      <w:numFmt w:val="decimal"/>
+      <w:lvlText w:val="%8."/>
+      <w:lvlJc w:val="left"/>
+      <w:pPr>
+        <w:tabs>
+          <w:tab w:val="num" w:pos="5760"/>
+        </w:tabs>
+        <w:ind w:left="5760" w:hanging="360"/>
+      </w:pPr>
+    </w:lvl>
+    <w:lvl w:ilvl="8" w:tentative="1">
+      <w:start w:val="1"/>
+      <w:numFmt w:val="decimal"/>
+      <w:lvlText w:val="%9."/>
+      <w:lvlJc w:val="left"/>
+      <w:pPr>
+        <w:tabs>
+          <w:tab w:val="num" w:pos="6480"/>
+        </w:tabs>
+        <w:ind w:left="6480" w:hanging="360"/>
+      </w:pPr>
+    </w:lvl>
+  </w:abstractNum>
+  <w:abstractNum w:abstractNumId="24" w15:restartNumberingAfterBreak="0">
     <w:nsid w:val="7FCD349F"/>
     <w:multiLevelType w:val="multilevel"/>
     <w:tmpl w:val="EC04F594"/>
@@ -11174,7 +12866,7 @@
     <w:abstractNumId w:val="17"/>
   </w:num>
   <w:num w:numId="9">
-    <w:abstractNumId w:val="19"/>
+    <w:abstractNumId w:val="20"/>
   </w:num>
   <w:num w:numId="10">
     <w:abstractNumId w:val="13"/>
@@ -11189,7 +12881,7 @@
     <w:abstractNumId w:val="10"/>
   </w:num>
   <w:num w:numId="14">
-    <w:abstractNumId w:val="18"/>
+    <w:abstractNumId w:val="19"/>
   </w:num>
   <w:num w:numId="15">
     <w:abstractNumId w:val="9"/>
@@ -11213,13 +12905,13 @@
     <w:abstractNumId w:val="15"/>
   </w:num>
   <w:num w:numId="22">
+    <w:abstractNumId w:val="22"/>
+  </w:num>
+  <w:num w:numId="23">
     <w:abstractNumId w:val="21"/>
   </w:num>
-  <w:num w:numId="23">
-    <w:abstractNumId w:val="20"/>
-  </w:num>
   <w:num w:numId="24">
-    <w:abstractNumId w:val="22"/>
+    <w:abstractNumId w:val="24"/>
   </w:num>
   <w:num w:numId="25">
     <w:abstractNumId w:val="1"/>
@@ -11227,11 +12919,17 @@
   <w:num w:numId="26">
     <w:abstractNumId w:val="0"/>
   </w:num>
+  <w:num w:numId="27">
+    <w:abstractNumId w:val="18"/>
+  </w:num>
+  <w:num w:numId="28">
+    <w:abstractNumId w:val="23"/>
+  </w:num>
 </w:numbering>
 </file>
 
 <file path=word/styles.xml><?xml version="1.0" encoding="utf-8"?>
-<w:styles xmlns:mc="http://schemas.openxmlformats.org/markup-compatibility/2006" xmlns:r="http://schemas.openxmlformats.org/officeDocument/2006/relationships" xmlns:w="http://schemas.openxmlformats.org/wordprocessingml/2006/main" xmlns:w14="http://schemas.microsoft.com/office/word/2010/wordml" xmlns:w15="http://schemas.microsoft.com/office/word/2012/wordml" xmlns:w16cex="http://schemas.microsoft.com/office/word/2018/wordml/cex" xmlns:w16cid="http://schemas.microsoft.com/office/word/2016/wordml/cid" xmlns:w16="http://schemas.microsoft.com/office/word/2018/wordml" xmlns:w16sdtdh="http://schemas.microsoft.com/office/word/2020/wordml/sdtdatahash" xmlns:w16se="http://schemas.microsoft.com/office/word/2015/wordml/symex" mc:Ignorable="w14 w15 w16se w16cid w16 w16cex w16sdtdh">
+<w:styles xmlns:mc="http://schemas.openxmlformats.org/markup-compatibility/2006" xmlns:r="http://schemas.openxmlformats.org/officeDocument/2006/relationships" xmlns:w="http://schemas.openxmlformats.org/wordprocessingml/2006/main" xmlns:w14="http://schemas.microsoft.com/office/word/2010/wordml" xmlns:w15="http://schemas.microsoft.com/office/word/2012/wordml" xmlns:w16se="http://schemas.microsoft.com/office/word/2015/wordml/symex" mc:Ignorable="w14 w15 w16se">
   <w:docDefaults>
     <w:rPrDefault>
       <w:rPr>
@@ -11247,7 +12945,7 @@
       </w:pPr>
     </w:pPrDefault>
   </w:docDefaults>
-  <w:latentStyles w:defLockedState="0" w:defUIPriority="99" w:defSemiHidden="0" w:defUnhideWhenUsed="0" w:defQFormat="0" w:count="376">
+  <w:latentStyles w:defLockedState="0" w:defUIPriority="99" w:defSemiHidden="0" w:defUnhideWhenUsed="0" w:defQFormat="0" w:count="371">
     <w:lsdException w:name="Normal" w:uiPriority="0" w:qFormat="1"/>
     <w:lsdException w:name="heading 1" w:uiPriority="9" w:qFormat="1"/>
     <w:lsdException w:name="heading 2" w:semiHidden="1" w:uiPriority="9" w:unhideWhenUsed="1" w:qFormat="1"/>
@@ -11619,11 +13317,6 @@
     <w:lsdException w:name="List Table 5 Dark Accent 6" w:uiPriority="50"/>
     <w:lsdException w:name="List Table 6 Colorful Accent 6" w:uiPriority="51"/>
     <w:lsdException w:name="List Table 7 Colorful Accent 6" w:uiPriority="52"/>
-    <w:lsdException w:name="Mention" w:semiHidden="1" w:unhideWhenUsed="1"/>
-    <w:lsdException w:name="Smart Hyperlink" w:semiHidden="1" w:unhideWhenUsed="1"/>
-    <w:lsdException w:name="Hashtag" w:semiHidden="1" w:unhideWhenUsed="1"/>
-    <w:lsdException w:name="Unresolved Mention" w:semiHidden="1" w:unhideWhenUsed="1"/>
-    <w:lsdException w:name="Smart Link" w:semiHidden="1" w:unhideWhenUsed="1"/>
   </w:latentStyles>
   <w:style w:type="paragraph" w:default="1" w:styleId="Normal">
     <w:name w:val="Normal"/>
@@ -12177,7 +13870,7 @@
       <w:szCs w:val="32"/>
     </w:rPr>
   </w:style>
-  <w:style w:type="character" w:styleId="Accentuationlgre">
+  <w:style w:type="character" w:styleId="Emphaseple">
     <w:name w:val="Subtle Emphasis"/>
     <w:basedOn w:val="Policepardfaut"/>
     <w:uiPriority w:val="19"/>
@@ -12189,7 +13882,7 @@
       <w:color w:val="595959" w:themeColor="text1" w:themeTint="A6"/>
     </w:rPr>
   </w:style>
-  <w:style w:type="character" w:styleId="Accentuationintense">
+  <w:style w:type="character" w:styleId="Emphaseintense">
     <w:name w:val="Intense Emphasis"/>
     <w:basedOn w:val="Policepardfaut"/>
     <w:uiPriority w:val="21"/>
@@ -12202,7 +13895,7 @@
       <w:iCs/>
     </w:rPr>
   </w:style>
-  <w:style w:type="character" w:styleId="Rfrencelgre">
+  <w:style w:type="character" w:styleId="Rfrenceple">
     <w:name w:val="Subtle Reference"/>
     <w:basedOn w:val="Policepardfaut"/>
     <w:uiPriority w:val="31"/>
@@ -12634,7 +14327,7 @@
 </file>
 
 <file path=customXml/itemProps2.xml><?xml version="1.0" encoding="utf-8"?>
-<ds:datastoreItem xmlns:ds="http://schemas.openxmlformats.org/officeDocument/2006/customXml" ds:itemID="{099C2401-658A-4B0C-B3C3-7687D15DD88D}">
+<ds:datastoreItem xmlns:ds="http://schemas.openxmlformats.org/officeDocument/2006/customXml" ds:itemID="{7181A3F8-46E3-4496-9393-BD540C68F9A1}">
   <ds:schemaRefs>
     <ds:schemaRef ds:uri="http://schemas.openxmlformats.org/officeDocument/2006/bibliography"/>
   </ds:schemaRefs>

</xml_diff>